<commit_message>
completed first and second task
</commit_message>
<xml_diff>
--- a/Datenpersistenz.docx
+++ b/Datenpersistenz.docx
@@ -91,7 +91,10 @@
     <w:sdt>
       <w:sdtPr>
         <w:rPr>
-          <w:lang w:val="de-DE"/>
+          <w:rFonts w:asciiTheme="minorHAnsi" w:eastAsiaTheme="minorHAnsi" w:hAnsiTheme="minorHAnsi" w:cstheme="minorBidi"/>
+          <w:sz w:val="22"/>
+          <w:szCs w:val="22"/>
+          <w:lang w:val="de-DE" w:eastAsia="en-US"/>
         </w:rPr>
         <w:id w:val="680864075"/>
         <w:docPartObj>
@@ -101,12 +104,8 @@
       </w:sdtPr>
       <w:sdtEndPr>
         <w:rPr>
-          <w:rFonts w:asciiTheme="minorHAnsi" w:eastAsiaTheme="minorHAnsi" w:hAnsiTheme="minorHAnsi" w:cstheme="minorBidi"/>
           <w:b/>
           <w:bCs/>
-          <w:sz w:val="22"/>
-          <w:szCs w:val="22"/>
-          <w:lang w:eastAsia="en-US"/>
         </w:rPr>
       </w:sdtEndPr>
       <w:sdtContent>
@@ -143,7 +142,7 @@
           <w:r>
             <w:fldChar w:fldCharType="separate"/>
           </w:r>
-          <w:hyperlink w:anchor="_Toc94689651" w:history="1">
+          <w:hyperlink w:anchor="_Toc95296684" w:history="1">
             <w:r>
               <w:rPr>
                 <w:rStyle w:val="Hyperlink"/>
@@ -164,7 +163,7 @@
                 <w:rStyle w:val="Hyperlink"/>
                 <w:noProof/>
               </w:rPr>
-              <w:t>sdf</w:t>
+              <w:t>Entwicklungsumgebung einrichten</w:t>
             </w:r>
             <w:r>
               <w:rPr>
@@ -185,7 +184,7 @@
                 <w:noProof/>
                 <w:webHidden/>
               </w:rPr>
-              <w:instrText xml:space="preserve"> PAGEREF _Toc94689651 \h </w:instrText>
+              <w:instrText xml:space="preserve"> PAGEREF _Toc95296684 \h </w:instrText>
             </w:r>
             <w:r>
               <w:rPr>
@@ -206,6 +205,436 @@
                 <w:webHidden/>
               </w:rPr>
               <w:t>3</w:t>
+            </w:r>
+            <w:r>
+              <w:rPr>
+                <w:noProof/>
+                <w:webHidden/>
+              </w:rPr>
+              <w:fldChar w:fldCharType="end"/>
+            </w:r>
+          </w:hyperlink>
+        </w:p>
+        <w:p>
+          <w:pPr>
+            <w:pStyle w:val="Verzeichnis1"/>
+            <w:tabs>
+              <w:tab w:val="left" w:pos="440"/>
+              <w:tab w:val="right" w:leader="dot" w:pos="9062"/>
+            </w:tabs>
+            <w:rPr>
+              <w:rFonts w:eastAsiaTheme="minorEastAsia"/>
+              <w:noProof/>
+              <w:lang w:eastAsia="de-AT"/>
+            </w:rPr>
+          </w:pPr>
+          <w:hyperlink w:anchor="_Toc95296685" w:history="1">
+            <w:r>
+              <w:rPr>
+                <w:rStyle w:val="Hyperlink"/>
+                <w:noProof/>
+              </w:rPr>
+              <w:t>3</w:t>
+            </w:r>
+            <w:r>
+              <w:rPr>
+                <w:rFonts w:eastAsiaTheme="minorEastAsia"/>
+                <w:noProof/>
+                <w:lang w:eastAsia="de-AT"/>
+              </w:rPr>
+              <w:tab/>
+            </w:r>
+            <w:r>
+              <w:rPr>
+                <w:rStyle w:val="Hyperlink"/>
+                <w:noProof/>
+              </w:rPr>
+              <w:t>Projekt anlegen</w:t>
+            </w:r>
+            <w:r>
+              <w:rPr>
+                <w:noProof/>
+                <w:webHidden/>
+              </w:rPr>
+              <w:tab/>
+            </w:r>
+            <w:r>
+              <w:rPr>
+                <w:noProof/>
+                <w:webHidden/>
+              </w:rPr>
+              <w:fldChar w:fldCharType="begin"/>
+            </w:r>
+            <w:r>
+              <w:rPr>
+                <w:noProof/>
+                <w:webHidden/>
+              </w:rPr>
+              <w:instrText xml:space="preserve"> PAGEREF _Toc95296685 \h </w:instrText>
+            </w:r>
+            <w:r>
+              <w:rPr>
+                <w:noProof/>
+                <w:webHidden/>
+              </w:rPr>
+            </w:r>
+            <w:r>
+              <w:rPr>
+                <w:noProof/>
+                <w:webHidden/>
+              </w:rPr>
+              <w:fldChar w:fldCharType="separate"/>
+            </w:r>
+            <w:r>
+              <w:rPr>
+                <w:noProof/>
+                <w:webHidden/>
+              </w:rPr>
+              <w:t>3</w:t>
+            </w:r>
+            <w:r>
+              <w:rPr>
+                <w:noProof/>
+                <w:webHidden/>
+              </w:rPr>
+              <w:fldChar w:fldCharType="end"/>
+            </w:r>
+          </w:hyperlink>
+        </w:p>
+        <w:p>
+          <w:pPr>
+            <w:pStyle w:val="Verzeichnis2"/>
+            <w:tabs>
+              <w:tab w:val="left" w:pos="880"/>
+              <w:tab w:val="right" w:leader="dot" w:pos="9062"/>
+            </w:tabs>
+            <w:rPr>
+              <w:rFonts w:eastAsiaTheme="minorEastAsia"/>
+              <w:noProof/>
+              <w:lang w:eastAsia="de-AT"/>
+            </w:rPr>
+          </w:pPr>
+          <w:hyperlink w:anchor="_Toc95296686" w:history="1">
+            <w:r>
+              <w:rPr>
+                <w:rStyle w:val="Hyperlink"/>
+                <w:noProof/>
+              </w:rPr>
+              <w:t>3.1</w:t>
+            </w:r>
+            <w:r>
+              <w:rPr>
+                <w:rFonts w:eastAsiaTheme="minorEastAsia"/>
+                <w:noProof/>
+                <w:lang w:eastAsia="de-AT"/>
+              </w:rPr>
+              <w:tab/>
+            </w:r>
+            <w:r>
+              <w:rPr>
+                <w:rStyle w:val="Hyperlink"/>
+                <w:noProof/>
+              </w:rPr>
+              <w:t>MySql Connector Dependency hinzufügen</w:t>
+            </w:r>
+            <w:r>
+              <w:rPr>
+                <w:noProof/>
+                <w:webHidden/>
+              </w:rPr>
+              <w:tab/>
+            </w:r>
+            <w:r>
+              <w:rPr>
+                <w:noProof/>
+                <w:webHidden/>
+              </w:rPr>
+              <w:fldChar w:fldCharType="begin"/>
+            </w:r>
+            <w:r>
+              <w:rPr>
+                <w:noProof/>
+                <w:webHidden/>
+              </w:rPr>
+              <w:instrText xml:space="preserve"> PAGEREF _Toc95296686 \h </w:instrText>
+            </w:r>
+            <w:r>
+              <w:rPr>
+                <w:noProof/>
+                <w:webHidden/>
+              </w:rPr>
+            </w:r>
+            <w:r>
+              <w:rPr>
+                <w:noProof/>
+                <w:webHidden/>
+              </w:rPr>
+              <w:fldChar w:fldCharType="separate"/>
+            </w:r>
+            <w:r>
+              <w:rPr>
+                <w:noProof/>
+                <w:webHidden/>
+              </w:rPr>
+              <w:t>3</w:t>
+            </w:r>
+            <w:r>
+              <w:rPr>
+                <w:noProof/>
+                <w:webHidden/>
+              </w:rPr>
+              <w:fldChar w:fldCharType="end"/>
+            </w:r>
+          </w:hyperlink>
+        </w:p>
+        <w:p>
+          <w:pPr>
+            <w:pStyle w:val="Verzeichnis1"/>
+            <w:tabs>
+              <w:tab w:val="left" w:pos="440"/>
+              <w:tab w:val="right" w:leader="dot" w:pos="9062"/>
+            </w:tabs>
+            <w:rPr>
+              <w:rFonts w:eastAsiaTheme="minorEastAsia"/>
+              <w:noProof/>
+              <w:lang w:eastAsia="de-AT"/>
+            </w:rPr>
+          </w:pPr>
+          <w:hyperlink w:anchor="_Toc95296687" w:history="1">
+            <w:r>
+              <w:rPr>
+                <w:rStyle w:val="Hyperlink"/>
+                <w:noProof/>
+              </w:rPr>
+              <w:t>4</w:t>
+            </w:r>
+            <w:r>
+              <w:rPr>
+                <w:rFonts w:eastAsiaTheme="minorEastAsia"/>
+                <w:noProof/>
+                <w:lang w:eastAsia="de-AT"/>
+              </w:rPr>
+              <w:tab/>
+            </w:r>
+            <w:r>
+              <w:rPr>
+                <w:rStyle w:val="Hyperlink"/>
+                <w:noProof/>
+              </w:rPr>
+              <w:t>Verbindung zu Datenbank herstellen</w:t>
+            </w:r>
+            <w:r>
+              <w:rPr>
+                <w:noProof/>
+                <w:webHidden/>
+              </w:rPr>
+              <w:tab/>
+            </w:r>
+            <w:r>
+              <w:rPr>
+                <w:noProof/>
+                <w:webHidden/>
+              </w:rPr>
+              <w:fldChar w:fldCharType="begin"/>
+            </w:r>
+            <w:r>
+              <w:rPr>
+                <w:noProof/>
+                <w:webHidden/>
+              </w:rPr>
+              <w:instrText xml:space="preserve"> PAGEREF _Toc95296687 \h </w:instrText>
+            </w:r>
+            <w:r>
+              <w:rPr>
+                <w:noProof/>
+                <w:webHidden/>
+              </w:rPr>
+            </w:r>
+            <w:r>
+              <w:rPr>
+                <w:noProof/>
+                <w:webHidden/>
+              </w:rPr>
+              <w:fldChar w:fldCharType="separate"/>
+            </w:r>
+            <w:r>
+              <w:rPr>
+                <w:noProof/>
+                <w:webHidden/>
+              </w:rPr>
+              <w:t>3</w:t>
+            </w:r>
+            <w:r>
+              <w:rPr>
+                <w:noProof/>
+                <w:webHidden/>
+              </w:rPr>
+              <w:fldChar w:fldCharType="end"/>
+            </w:r>
+          </w:hyperlink>
+        </w:p>
+        <w:p>
+          <w:pPr>
+            <w:pStyle w:val="Verzeichnis1"/>
+            <w:tabs>
+              <w:tab w:val="left" w:pos="440"/>
+              <w:tab w:val="right" w:leader="dot" w:pos="9062"/>
+            </w:tabs>
+            <w:rPr>
+              <w:rFonts w:eastAsiaTheme="minorEastAsia"/>
+              <w:noProof/>
+              <w:lang w:eastAsia="de-AT"/>
+            </w:rPr>
+          </w:pPr>
+          <w:hyperlink w:anchor="_Toc95296688" w:history="1">
+            <w:r>
+              <w:rPr>
+                <w:rStyle w:val="Hyperlink"/>
+                <w:noProof/>
+              </w:rPr>
+              <w:t>5</w:t>
+            </w:r>
+            <w:r>
+              <w:rPr>
+                <w:rFonts w:eastAsiaTheme="minorEastAsia"/>
+                <w:noProof/>
+                <w:lang w:eastAsia="de-AT"/>
+              </w:rPr>
+              <w:tab/>
+            </w:r>
+            <w:r>
+              <w:rPr>
+                <w:rStyle w:val="Hyperlink"/>
+                <w:noProof/>
+              </w:rPr>
+              <w:t>Einfaches CRUD Beispiel mit JDBC</w:t>
+            </w:r>
+            <w:r>
+              <w:rPr>
+                <w:noProof/>
+                <w:webHidden/>
+              </w:rPr>
+              <w:tab/>
+            </w:r>
+            <w:r>
+              <w:rPr>
+                <w:noProof/>
+                <w:webHidden/>
+              </w:rPr>
+              <w:fldChar w:fldCharType="begin"/>
+            </w:r>
+            <w:r>
+              <w:rPr>
+                <w:noProof/>
+                <w:webHidden/>
+              </w:rPr>
+              <w:instrText xml:space="preserve"> PAGEREF _Toc95296688 \h </w:instrText>
+            </w:r>
+            <w:r>
+              <w:rPr>
+                <w:noProof/>
+                <w:webHidden/>
+              </w:rPr>
+            </w:r>
+            <w:r>
+              <w:rPr>
+                <w:noProof/>
+                <w:webHidden/>
+              </w:rPr>
+              <w:fldChar w:fldCharType="separate"/>
+            </w:r>
+            <w:r>
+              <w:rPr>
+                <w:noProof/>
+                <w:webHidden/>
+              </w:rPr>
+              <w:t>4</w:t>
+            </w:r>
+            <w:r>
+              <w:rPr>
+                <w:noProof/>
+                <w:webHidden/>
+              </w:rPr>
+              <w:fldChar w:fldCharType="end"/>
+            </w:r>
+          </w:hyperlink>
+        </w:p>
+        <w:p>
+          <w:pPr>
+            <w:pStyle w:val="Verzeichnis1"/>
+            <w:tabs>
+              <w:tab w:val="left" w:pos="440"/>
+              <w:tab w:val="right" w:leader="dot" w:pos="9062"/>
+            </w:tabs>
+            <w:rPr>
+              <w:rFonts w:eastAsiaTheme="minorEastAsia"/>
+              <w:noProof/>
+              <w:lang w:eastAsia="de-AT"/>
+            </w:rPr>
+          </w:pPr>
+          <w:hyperlink w:anchor="_Toc95296689" w:history="1">
+            <w:r>
+              <w:rPr>
+                <w:rStyle w:val="Hyperlink"/>
+                <w:noProof/>
+              </w:rPr>
+              <w:t>6</w:t>
+            </w:r>
+            <w:r>
+              <w:rPr>
+                <w:rFonts w:eastAsiaTheme="minorEastAsia"/>
+                <w:noProof/>
+                <w:lang w:eastAsia="de-AT"/>
+              </w:rPr>
+              <w:tab/>
+            </w:r>
+            <w:r>
+              <w:rPr>
+                <w:rStyle w:val="Hyperlink"/>
+                <w:noProof/>
+              </w:rPr>
+              <w:t>CRUD Beispiel erweitern</w:t>
+            </w:r>
+            <w:r>
+              <w:rPr>
+                <w:noProof/>
+                <w:webHidden/>
+              </w:rPr>
+              <w:tab/>
+            </w:r>
+            <w:r>
+              <w:rPr>
+                <w:noProof/>
+                <w:webHidden/>
+              </w:rPr>
+              <w:fldChar w:fldCharType="begin"/>
+            </w:r>
+            <w:r>
+              <w:rPr>
+                <w:noProof/>
+                <w:webHidden/>
+              </w:rPr>
+              <w:instrText xml:space="preserve"> PAGEREF _Toc95296689 \h </w:instrText>
+            </w:r>
+            <w:r>
+              <w:rPr>
+                <w:noProof/>
+                <w:webHidden/>
+              </w:rPr>
+            </w:r>
+            <w:r>
+              <w:rPr>
+                <w:noProof/>
+                <w:webHidden/>
+              </w:rPr>
+              <w:fldChar w:fldCharType="separate"/>
+            </w:r>
+            <w:r>
+              <w:rPr>
+                <w:noProof/>
+                <w:webHidden/>
+              </w:rPr>
+              <w:t>4</w:t>
             </w:r>
             <w:r>
               <w:rPr>
@@ -240,10 +669,12 @@
         <w:pStyle w:val="berschrift1"/>
         <w:spacing w:line="276" w:lineRule="auto"/>
       </w:pPr>
+      <w:bookmarkStart w:id="0" w:name="_Toc95296684"/>
       <w:r>
         <w:lastRenderedPageBreak/>
         <w:t>Entwicklungsumgebung einrichten</w:t>
       </w:r>
+      <w:bookmarkEnd w:id="0"/>
     </w:p>
     <w:p>
       <w:r>
@@ -294,9 +725,11 @@
         <w:pStyle w:val="berschrift1"/>
         <w:spacing w:line="276" w:lineRule="auto"/>
       </w:pPr>
+      <w:bookmarkStart w:id="1" w:name="_Toc95296685"/>
       <w:r>
         <w:t>Projekt anlegen</w:t>
       </w:r>
+      <w:bookmarkEnd w:id="1"/>
     </w:p>
     <w:p>
       <w:r>
@@ -316,14 +749,24 @@
       <w:pPr>
         <w:pStyle w:val="berschrift2"/>
       </w:pPr>
+      <w:bookmarkStart w:id="2" w:name="_Toc95296686"/>
       <w:proofErr w:type="spellStart"/>
       <w:r>
         <w:t>MySql</w:t>
       </w:r>
       <w:proofErr w:type="spellEnd"/>
       <w:r>
-        <w:t xml:space="preserve"> Connector Dependency hinzufügen</w:t>
-      </w:r>
+        <w:t xml:space="preserve"> Connector </w:t>
+      </w:r>
+      <w:proofErr w:type="spellStart"/>
+      <w:r>
+        <w:t>Dependency</w:t>
+      </w:r>
+      <w:proofErr w:type="spellEnd"/>
+      <w:r>
+        <w:t xml:space="preserve"> hinzufügen</w:t>
+      </w:r>
+      <w:bookmarkEnd w:id="2"/>
     </w:p>
     <w:p>
       <w:r>
@@ -335,7 +778,15 @@
       </w:r>
       <w:proofErr w:type="spellEnd"/>
       <w:r>
-        <w:t xml:space="preserve"> Connector Dependency hinzu. </w:t>
+        <w:t xml:space="preserve"> Connector </w:t>
+      </w:r>
+      <w:proofErr w:type="spellStart"/>
+      <w:r>
+        <w:t>Dependency</w:t>
+      </w:r>
+      <w:proofErr w:type="spellEnd"/>
+      <w:r>
+        <w:t xml:space="preserve"> hinzu. </w:t>
       </w:r>
       <w:r>
         <w:t xml:space="preserve">Diese wird benötigt, um </w:t>
@@ -617,12 +1068,14 @@
       <w:pPr>
         <w:pStyle w:val="berschrift1"/>
       </w:pPr>
+      <w:bookmarkStart w:id="3" w:name="_Toc95296687"/>
       <w:r>
         <w:t xml:space="preserve">Verbindung zu Datenbank </w:t>
       </w:r>
       <w:r>
         <w:t>herstellen</w:t>
       </w:r>
+      <w:bookmarkEnd w:id="3"/>
     </w:p>
     <w:p>
       <w:r>
@@ -637,7 +1090,15 @@
       </w:r>
       <w:proofErr w:type="spellEnd"/>
       <w:r>
-        <w:t xml:space="preserve"> Connector Dependency </w:t>
+        <w:t xml:space="preserve"> Connector </w:t>
+      </w:r>
+      <w:proofErr w:type="spellStart"/>
+      <w:r>
+        <w:t>Dependency</w:t>
+      </w:r>
+      <w:proofErr w:type="spellEnd"/>
+      <w:r>
+        <w:t xml:space="preserve"> </w:t>
       </w:r>
       <w:r>
         <w:t>eine Verbindung zur Datenbank herstellen kann.</w:t>
@@ -1118,12 +1579,289 @@
     <w:p/>
     <w:p/>
     <w:p/>
+    <w:p>
+      <w:pPr>
+        <w:pStyle w:val="berschrift1"/>
+      </w:pPr>
+      <w:bookmarkStart w:id="4" w:name="_Toc95296688"/>
+      <w:r>
+        <w:lastRenderedPageBreak/>
+        <w:t xml:space="preserve">Einfaches CRUD </w:t>
+      </w:r>
+      <w:r>
+        <w:t>Beispiel mit JDBC</w:t>
+      </w:r>
+      <w:bookmarkEnd w:id="4"/>
+    </w:p>
+    <w:p>
+      <w:r>
+        <w:t xml:space="preserve">Nun war es die Aufgabe mithilfe der </w:t>
+      </w:r>
+      <w:r>
+        <w:t xml:space="preserve">Videos </w:t>
+      </w:r>
+      <w:r>
+        <w:t xml:space="preserve">ein einfaches CRUD Programm </w:t>
+      </w:r>
+      <w:r>
+        <w:t xml:space="preserve">mithilfe von JDBC zu gestalten. </w:t>
+      </w:r>
+      <w:r>
+        <w:t xml:space="preserve">Dabei geht es im wesentlichen um </w:t>
+      </w:r>
+      <w:r>
+        <w:t>das auslesen von Studenten, dem einfügen von Studenten</w:t>
+      </w:r>
+      <w:r>
+        <w:t xml:space="preserve"> sowie dem löschen von Studenten.</w:t>
+      </w:r>
+      <w:r>
+        <w:t xml:space="preserve"> Der </w:t>
+      </w:r>
+      <w:r>
+        <w:t>Code zum Beispiel ist hier zu f</w:t>
+      </w:r>
+      <w:r>
+        <w:t xml:space="preserve">inden: </w:t>
+      </w:r>
+      <w:hyperlink r:id="rId10" w:history="1">
+        <w:r>
+          <w:rPr>
+            <w:rStyle w:val="Hyperlink"/>
+          </w:rPr>
+          <w:t>jdbcCrudExample</w:t>
+        </w:r>
+      </w:hyperlink>
+      <w:r>
+        <w:t>.</w:t>
+      </w:r>
+    </w:p>
+    <w:p>
+      <w:r>
+        <w:rPr>
+          <w:noProof/>
+        </w:rPr>
+        <w:drawing>
+          <wp:anchor distT="0" distB="0" distL="114300" distR="114300" simplePos="0" relativeHeight="251658240" behindDoc="0" locked="0" layoutInCell="1" allowOverlap="1" wp14:anchorId="7E87BFA1" wp14:editId="4F19E8AF">
+            <wp:simplePos x="0" y="0"/>
+            <wp:positionH relativeFrom="margin">
+              <wp:align>center</wp:align>
+            </wp:positionH>
+            <wp:positionV relativeFrom="paragraph">
+              <wp:posOffset>265430</wp:posOffset>
+            </wp:positionV>
+            <wp:extent cx="3960000" cy="653879"/>
+            <wp:effectExtent l="0" t="0" r="2540" b="0"/>
+            <wp:wrapThrough wrapText="bothSides">
+              <wp:wrapPolygon edited="0">
+                <wp:start x="0" y="0"/>
+                <wp:lineTo x="0" y="20781"/>
+                <wp:lineTo x="21510" y="20781"/>
+                <wp:lineTo x="21510" y="0"/>
+                <wp:lineTo x="0" y="0"/>
+              </wp:wrapPolygon>
+            </wp:wrapThrough>
+            <wp:docPr id="1" name="Grafik 1"/>
+            <wp:cNvGraphicFramePr>
+              <a:graphicFrameLocks xmlns:a="http://schemas.openxmlformats.org/drawingml/2006/main" noChangeAspect="1"/>
+            </wp:cNvGraphicFramePr>
+            <a:graphic xmlns:a="http://schemas.openxmlformats.org/drawingml/2006/main">
+              <a:graphicData uri="http://schemas.openxmlformats.org/drawingml/2006/picture">
+                <pic:pic xmlns:pic="http://schemas.openxmlformats.org/drawingml/2006/picture">
+                  <pic:nvPicPr>
+                    <pic:cNvPr id="1" name=""/>
+                    <pic:cNvPicPr/>
+                  </pic:nvPicPr>
+                  <pic:blipFill>
+                    <a:blip r:embed="rId11">
+                      <a:extLst>
+                        <a:ext uri="{28A0092B-C50C-407E-A947-70E740481C1C}">
+                          <a14:useLocalDpi xmlns:a14="http://schemas.microsoft.com/office/drawing/2010/main" val="0"/>
+                        </a:ext>
+                      </a:extLst>
+                    </a:blip>
+                    <a:stretch>
+                      <a:fillRect/>
+                    </a:stretch>
+                  </pic:blipFill>
+                  <pic:spPr>
+                    <a:xfrm>
+                      <a:off x="0" y="0"/>
+                      <a:ext cx="3960000" cy="653879"/>
+                    </a:xfrm>
+                    <a:prstGeom prst="rect">
+                      <a:avLst/>
+                    </a:prstGeom>
+                  </pic:spPr>
+                </pic:pic>
+              </a:graphicData>
+            </a:graphic>
+            <wp14:sizeRelH relativeFrom="margin">
+              <wp14:pctWidth>0</wp14:pctWidth>
+            </wp14:sizeRelH>
+            <wp14:sizeRelV relativeFrom="margin">
+              <wp14:pctHeight>0</wp14:pctHeight>
+            </wp14:sizeRelV>
+          </wp:anchor>
+        </w:drawing>
+      </w:r>
+      <w:r>
+        <w:t xml:space="preserve">Hier ist der </w:t>
+      </w:r>
+      <w:r>
+        <w:t xml:space="preserve">Aufbau der </w:t>
+      </w:r>
+      <w:r>
+        <w:t>Student</w:t>
+      </w:r>
+      <w:r>
+        <w:t xml:space="preserve"> Tabelle</w:t>
+      </w:r>
+      <w:r>
+        <w:t xml:space="preserve"> zu sehen</w:t>
+      </w:r>
+      <w:r>
+        <w:t>:</w:t>
+      </w:r>
+    </w:p>
+    <w:p/>
+    <w:p/>
+    <w:p/>
+    <w:p/>
+    <w:p>
+      <w:pPr>
+        <w:pStyle w:val="berschrift1"/>
+      </w:pPr>
+      <w:bookmarkStart w:id="5" w:name="_Toc95296689"/>
+      <w:r>
+        <w:t>CRUD Beispiel erweitern</w:t>
+      </w:r>
+      <w:bookmarkEnd w:id="5"/>
+    </w:p>
+    <w:p>
+      <w:r>
+        <w:rPr>
+          <w:noProof/>
+        </w:rPr>
+        <w:drawing>
+          <wp:anchor distT="0" distB="0" distL="114300" distR="114300" simplePos="0" relativeHeight="251659264" behindDoc="0" locked="0" layoutInCell="1" allowOverlap="1" wp14:anchorId="19CA7935" wp14:editId="6B59C3E2">
+            <wp:simplePos x="0" y="0"/>
+            <wp:positionH relativeFrom="margin">
+              <wp:align>center</wp:align>
+            </wp:positionH>
+            <wp:positionV relativeFrom="paragraph">
+              <wp:posOffset>951611</wp:posOffset>
+            </wp:positionV>
+            <wp:extent cx="4320000" cy="1452381"/>
+            <wp:effectExtent l="0" t="0" r="4445" b="0"/>
+            <wp:wrapThrough wrapText="bothSides">
+              <wp:wrapPolygon edited="0">
+                <wp:start x="0" y="0"/>
+                <wp:lineTo x="0" y="21251"/>
+                <wp:lineTo x="21527" y="21251"/>
+                <wp:lineTo x="21527" y="0"/>
+                <wp:lineTo x="0" y="0"/>
+              </wp:wrapPolygon>
+            </wp:wrapThrough>
+            <wp:docPr id="3" name="Grafik 3"/>
+            <wp:cNvGraphicFramePr>
+              <a:graphicFrameLocks xmlns:a="http://schemas.openxmlformats.org/drawingml/2006/main" noChangeAspect="1"/>
+            </wp:cNvGraphicFramePr>
+            <a:graphic xmlns:a="http://schemas.openxmlformats.org/drawingml/2006/main">
+              <a:graphicData uri="http://schemas.openxmlformats.org/drawingml/2006/picture">
+                <pic:pic xmlns:pic="http://schemas.openxmlformats.org/drawingml/2006/picture">
+                  <pic:nvPicPr>
+                    <pic:cNvPr id="1" name=""/>
+                    <pic:cNvPicPr/>
+                  </pic:nvPicPr>
+                  <pic:blipFill>
+                    <a:blip r:embed="rId12">
+                      <a:extLst>
+                        <a:ext uri="{28A0092B-C50C-407E-A947-70E740481C1C}">
+                          <a14:useLocalDpi xmlns:a14="http://schemas.microsoft.com/office/drawing/2010/main" val="0"/>
+                        </a:ext>
+                      </a:extLst>
+                    </a:blip>
+                    <a:stretch>
+                      <a:fillRect/>
+                    </a:stretch>
+                  </pic:blipFill>
+                  <pic:spPr>
+                    <a:xfrm>
+                      <a:off x="0" y="0"/>
+                      <a:ext cx="4320000" cy="1452381"/>
+                    </a:xfrm>
+                    <a:prstGeom prst="rect">
+                      <a:avLst/>
+                    </a:prstGeom>
+                  </pic:spPr>
+                </pic:pic>
+              </a:graphicData>
+            </a:graphic>
+            <wp14:sizeRelH relativeFrom="margin">
+              <wp14:pctWidth>0</wp14:pctWidth>
+            </wp14:sizeRelH>
+            <wp14:sizeRelV relativeFrom="margin">
+              <wp14:pctHeight>0</wp14:pctHeight>
+            </wp14:sizeRelV>
+          </wp:anchor>
+        </w:drawing>
+      </w:r>
+      <w:r>
+        <w:t>Als nächstes sollten</w:t>
+      </w:r>
+      <w:r>
+        <w:t xml:space="preserve"> wir </w:t>
+      </w:r>
+      <w:r>
+        <w:t xml:space="preserve">das vorherige Beispiel um eine weitere </w:t>
+      </w:r>
+      <w:r>
+        <w:t xml:space="preserve">Tabelle ergänzen und dieses </w:t>
+      </w:r>
+      <w:r>
+        <w:t>in Java implementieren. Dazu habe ich</w:t>
+      </w:r>
+      <w:r>
+        <w:t xml:space="preserve"> der Datenbank eine Kurs-Tabelle hinzugefügt. </w:t>
+      </w:r>
+      <w:r>
+        <w:t xml:space="preserve">Jeder Student hat </w:t>
+      </w:r>
+      <w:r>
+        <w:t xml:space="preserve">mehrere Kurse. </w:t>
+      </w:r>
+      <w:r>
+        <w:t xml:space="preserve">Jeder </w:t>
+      </w:r>
+      <w:r>
+        <w:t xml:space="preserve">Kurs hat </w:t>
+      </w:r>
+      <w:r>
+        <w:t>zudem mehrere Studenten.</w:t>
+      </w:r>
+      <w:r>
+        <w:t xml:space="preserve"> </w:t>
+      </w:r>
+      <w:r>
+        <w:t xml:space="preserve">Der Code ist </w:t>
+      </w:r>
+      <w:r>
+        <w:t>im Gleichen GitHub Repository zu finden wie in der vorherigen Aufgabe.</w:t>
+      </w:r>
+    </w:p>
+    <w:p/>
+    <w:p/>
+    <w:p/>
+    <w:p/>
+    <w:p/>
+    <w:p/>
     <w:p/>
     <w:p/>
     <w:sectPr>
-      <w:footerReference w:type="default" r:id="rId10"/>
-      <w:headerReference w:type="first" r:id="rId11"/>
-      <w:footerReference w:type="first" r:id="rId12"/>
+      <w:footerReference w:type="default" r:id="rId13"/>
+      <w:headerReference w:type="first" r:id="rId14"/>
+      <w:footerReference w:type="first" r:id="rId15"/>
       <w:pgSz w:w="11906" w:h="16838"/>
       <w:pgMar w:top="1417" w:right="1417" w:bottom="1134" w:left="1417" w:header="708" w:footer="708" w:gutter="0"/>
       <w:cols w:space="708"/>
@@ -6751,6 +7489,7 @@
   <w:style w:type="paragraph" w:default="1" w:styleId="Standard">
     <w:name w:val="Normal"/>
     <w:qFormat/>
+    <w:rsid w:val="006A3466"/>
   </w:style>
   <w:style w:type="paragraph" w:styleId="berschrift1">
     <w:name w:val="heading 1"/>
@@ -7498,6 +8237,18 @@
       <w:color w:val="808080"/>
     </w:rPr>
   </w:style>
+  <w:style w:type="character" w:styleId="BesuchterLink">
+    <w:name w:val="FollowedHyperlink"/>
+    <w:basedOn w:val="Absatz-Standardschriftart"/>
+    <w:uiPriority w:val="99"/>
+    <w:semiHidden/>
+    <w:unhideWhenUsed/>
+    <w:rsid w:val="00F564C1"/>
+    <w:rPr>
+      <w:color w:val="954F72" w:themeColor="followedHyperlink"/>
+      <w:u w:val="single"/>
+    </w:rPr>
+  </w:style>
 </w:styles>
 </file>
 

</xml_diff>

<commit_message>
DAO Videos 4-5 (5-> min5)
</commit_message>
<xml_diff>
--- a/Datenpersistenz.docx
+++ b/Datenpersistenz.docx
@@ -1056,301 +1056,219 @@
         <w:t>Dazu fügen wir folgendes in der pom.xml hinzu.</w:t>
       </w:r>
     </w:p>
-    <w:tbl>
-      <w:tblPr>
-        <w:tblStyle w:val="Tabellenraster"/>
-        <w:tblW w:w="0" w:type="auto"/>
-        <w:jc w:val="center"/>
-        <w:tblInd w:w="0" w:type="dxa"/>
-        <w:tblBorders>
-          <w:top w:val="none" w:sz="0" w:space="0" w:color="auto"/>
-          <w:left w:val="none" w:sz="0" w:space="0" w:color="auto"/>
-          <w:bottom w:val="none" w:sz="0" w:space="0" w:color="auto"/>
-          <w:right w:val="none" w:sz="0" w:space="0" w:color="auto"/>
-          <w:insideH w:val="none" w:sz="0" w:space="0" w:color="auto"/>
-          <w:insideV w:val="none" w:sz="0" w:space="0" w:color="auto"/>
-        </w:tblBorders>
-        <w:tblLook w:val="04A0" w:firstRow="1" w:lastRow="0" w:firstColumn="1" w:lastColumn="0" w:noHBand="0" w:noVBand="1"/>
-      </w:tblPr>
-      <w:tblGrid>
-        <w:gridCol w:w="6803"/>
-      </w:tblGrid>
-      <w:tr>
-        <w:trPr>
-          <w:jc w:val="center"/>
-        </w:trPr>
-        <w:tc>
-          <w:tcPr>
-            <w:tcW w:w="6803" w:type="dxa"/>
-          </w:tcPr>
-          <w:p>
-            <w:pPr>
-              <w:shd w:val="clear" w:color="auto" w:fill="1D1D26"/>
-              <w:tabs>
-                <w:tab w:val="left" w:pos="916"/>
-                <w:tab w:val="left" w:pos="1832"/>
-                <w:tab w:val="left" w:pos="2748"/>
-                <w:tab w:val="left" w:pos="3664"/>
-                <w:tab w:val="left" w:pos="4580"/>
-                <w:tab w:val="left" w:pos="5496"/>
-                <w:tab w:val="left" w:pos="6412"/>
-                <w:tab w:val="left" w:pos="7328"/>
-                <w:tab w:val="left" w:pos="8244"/>
-                <w:tab w:val="left" w:pos="9160"/>
-                <w:tab w:val="left" w:pos="10076"/>
-                <w:tab w:val="left" w:pos="10992"/>
-                <w:tab w:val="left" w:pos="11908"/>
-                <w:tab w:val="left" w:pos="12824"/>
-                <w:tab w:val="left" w:pos="13740"/>
-                <w:tab w:val="left" w:pos="14656"/>
-              </w:tabs>
-              <w:rPr>
-                <w:rFonts w:ascii="Courier New" w:hAnsi="Courier New" w:cs="Courier New"/>
-                <w:color w:val="C9C9D1"/>
-                <w:lang w:val="en-US" w:eastAsia="de-AT"/>
-              </w:rPr>
-            </w:pPr>
-            <w:r>
-              <w:rPr>
-                <w:rFonts w:ascii="Courier New" w:hAnsi="Courier New" w:cs="Courier New"/>
-                <w:color w:val="C7A65D"/>
-                <w:lang w:val="en-US" w:eastAsia="de-AT"/>
-              </w:rPr>
-              <w:t>&lt;dependencies&gt;</w:t>
-            </w:r>
-            <w:r>
-              <w:rPr>
-                <w:rFonts w:ascii="Courier New" w:hAnsi="Courier New" w:cs="Courier New"/>
-                <w:color w:val="C7A65D"/>
-                <w:lang w:val="en-US" w:eastAsia="de-AT"/>
-              </w:rPr>
-              <w:br/>
-              <w:t xml:space="preserve">    &lt;dependency&gt;</w:t>
-            </w:r>
-            <w:r>
-              <w:rPr>
-                <w:rFonts w:ascii="Courier New" w:hAnsi="Courier New" w:cs="Courier New"/>
-                <w:color w:val="C7A65D"/>
-                <w:lang w:val="en-US" w:eastAsia="de-AT"/>
-              </w:rPr>
-              <w:br/>
-              <w:t xml:space="preserve">        &lt;</w:t>
-            </w:r>
-            <w:proofErr w:type="spellStart"/>
-            <w:r>
-              <w:rPr>
-                <w:rFonts w:ascii="Courier New" w:hAnsi="Courier New" w:cs="Courier New"/>
-                <w:color w:val="C7A65D"/>
-                <w:lang w:val="en-US" w:eastAsia="de-AT"/>
-              </w:rPr>
-              <w:t>groupId</w:t>
-            </w:r>
-            <w:proofErr w:type="spellEnd"/>
-            <w:r>
-              <w:rPr>
-                <w:rFonts w:ascii="Courier New" w:hAnsi="Courier New" w:cs="Courier New"/>
-                <w:color w:val="C7A65D"/>
-                <w:lang w:val="en-US" w:eastAsia="de-AT"/>
-              </w:rPr>
-              <w:t>&gt;</w:t>
-            </w:r>
-            <w:proofErr w:type="spellStart"/>
-            <w:r>
-              <w:rPr>
-                <w:rFonts w:ascii="Courier New" w:hAnsi="Courier New" w:cs="Courier New"/>
-                <w:color w:val="C9C9D1"/>
-                <w:lang w:val="en-US" w:eastAsia="de-AT"/>
-              </w:rPr>
-              <w:t>mysql</w:t>
-            </w:r>
-            <w:proofErr w:type="spellEnd"/>
-            <w:r>
-              <w:rPr>
-                <w:rFonts w:ascii="Courier New" w:hAnsi="Courier New" w:cs="Courier New"/>
-                <w:color w:val="C7A65D"/>
-                <w:lang w:val="en-US" w:eastAsia="de-AT"/>
-              </w:rPr>
-              <w:t>&lt;/</w:t>
-            </w:r>
-            <w:proofErr w:type="spellStart"/>
-            <w:r>
-              <w:rPr>
-                <w:rFonts w:ascii="Courier New" w:hAnsi="Courier New" w:cs="Courier New"/>
-                <w:color w:val="C7A65D"/>
-                <w:lang w:val="en-US" w:eastAsia="de-AT"/>
-              </w:rPr>
-              <w:t>groupId</w:t>
-            </w:r>
-            <w:proofErr w:type="spellEnd"/>
-            <w:r>
-              <w:rPr>
-                <w:rFonts w:ascii="Courier New" w:hAnsi="Courier New" w:cs="Courier New"/>
-                <w:color w:val="C7A65D"/>
-                <w:lang w:val="en-US" w:eastAsia="de-AT"/>
-              </w:rPr>
-              <w:t>&gt;</w:t>
-            </w:r>
-            <w:r>
-              <w:rPr>
-                <w:rFonts w:ascii="Courier New" w:hAnsi="Courier New" w:cs="Courier New"/>
-                <w:color w:val="C7A65D"/>
-                <w:lang w:val="en-US" w:eastAsia="de-AT"/>
-              </w:rPr>
-              <w:br/>
-              <w:t xml:space="preserve">        &lt;</w:t>
-            </w:r>
-            <w:proofErr w:type="spellStart"/>
-            <w:r>
-              <w:rPr>
-                <w:rFonts w:ascii="Courier New" w:hAnsi="Courier New" w:cs="Courier New"/>
-                <w:color w:val="C7A65D"/>
-                <w:lang w:val="en-US" w:eastAsia="de-AT"/>
-              </w:rPr>
-              <w:t>artifactId</w:t>
-            </w:r>
-            <w:proofErr w:type="spellEnd"/>
-            <w:r>
-              <w:rPr>
-                <w:rFonts w:ascii="Courier New" w:hAnsi="Courier New" w:cs="Courier New"/>
-                <w:color w:val="C7A65D"/>
-                <w:lang w:val="en-US" w:eastAsia="de-AT"/>
-              </w:rPr>
-              <w:t>&gt;</w:t>
-            </w:r>
-            <w:proofErr w:type="spellStart"/>
-            <w:r>
-              <w:rPr>
-                <w:rFonts w:ascii="Courier New" w:hAnsi="Courier New" w:cs="Courier New"/>
-                <w:color w:val="C9C9D1"/>
-                <w:lang w:val="en-US" w:eastAsia="de-AT"/>
-              </w:rPr>
-              <w:t>mysql</w:t>
-            </w:r>
-            <w:proofErr w:type="spellEnd"/>
-            <w:r>
-              <w:rPr>
-                <w:rFonts w:ascii="Courier New" w:hAnsi="Courier New" w:cs="Courier New"/>
-                <w:color w:val="C9C9D1"/>
-                <w:lang w:val="en-US" w:eastAsia="de-AT"/>
-              </w:rPr>
-              <w:t>-connector-java</w:t>
-            </w:r>
-            <w:r>
-              <w:rPr>
-                <w:rFonts w:ascii="Courier New" w:hAnsi="Courier New" w:cs="Courier New"/>
-                <w:color w:val="C7A65D"/>
-                <w:lang w:val="en-US" w:eastAsia="de-AT"/>
-              </w:rPr>
-              <w:t>&lt;/</w:t>
-            </w:r>
-            <w:proofErr w:type="spellStart"/>
-            <w:r>
-              <w:rPr>
-                <w:rFonts w:ascii="Courier New" w:hAnsi="Courier New" w:cs="Courier New"/>
-                <w:color w:val="C7A65D"/>
-                <w:lang w:val="en-US" w:eastAsia="de-AT"/>
-              </w:rPr>
-              <w:t>artifactId</w:t>
-            </w:r>
-            <w:proofErr w:type="spellEnd"/>
-            <w:r>
-              <w:rPr>
-                <w:rFonts w:ascii="Courier New" w:hAnsi="Courier New" w:cs="Courier New"/>
-                <w:color w:val="C7A65D"/>
-                <w:lang w:val="en-US" w:eastAsia="de-AT"/>
-              </w:rPr>
-              <w:t>&gt;</w:t>
-            </w:r>
-            <w:r>
-              <w:rPr>
-                <w:rFonts w:ascii="Courier New" w:hAnsi="Courier New" w:cs="Courier New"/>
-                <w:color w:val="C7A65D"/>
-                <w:lang w:val="en-US" w:eastAsia="de-AT"/>
-              </w:rPr>
-              <w:br/>
-              <w:t xml:space="preserve">        &lt;version&gt;</w:t>
-            </w:r>
-            <w:r>
-              <w:rPr>
-                <w:rFonts w:ascii="Courier New" w:hAnsi="Courier New" w:cs="Courier New"/>
-                <w:color w:val="C9C9D1"/>
-                <w:lang w:val="en-US" w:eastAsia="de-AT"/>
-              </w:rPr>
-              <w:t>8.0.27</w:t>
-            </w:r>
-            <w:r>
-              <w:rPr>
-                <w:rFonts w:ascii="Courier New" w:hAnsi="Courier New" w:cs="Courier New"/>
-                <w:color w:val="C7A65D"/>
-                <w:lang w:val="en-US" w:eastAsia="de-AT"/>
-              </w:rPr>
-              <w:t>&lt;/version&gt;</w:t>
-            </w:r>
-            <w:r>
-              <w:rPr>
-                <w:rFonts w:ascii="Courier New" w:hAnsi="Courier New" w:cs="Courier New"/>
-                <w:color w:val="C7A65D"/>
-                <w:lang w:val="en-US" w:eastAsia="de-AT"/>
-              </w:rPr>
-              <w:br/>
-              <w:t xml:space="preserve">    &lt;/dependency&gt;</w:t>
-            </w:r>
-            <w:r>
-              <w:rPr>
-                <w:rFonts w:ascii="Courier New" w:hAnsi="Courier New" w:cs="Courier New"/>
-                <w:color w:val="C7A65D"/>
-                <w:lang w:val="en-US" w:eastAsia="de-AT"/>
-              </w:rPr>
-              <w:br/>
-              <w:t>&lt;/dependencies&gt;</w:t>
-            </w:r>
-          </w:p>
-          <w:p>
-            <w:pPr>
-              <w:keepNext/>
-              <w:rPr>
-                <w:lang w:val="en-US"/>
-              </w:rPr>
-            </w:pPr>
-          </w:p>
-        </w:tc>
-      </w:tr>
-    </w:tbl>
     <w:p>
-      <w:pPr>
-        <w:pStyle w:val="Beschriftung"/>
-        <w:jc w:val="center"/>
+      <w:r>
         <w:rPr>
-          <w:lang w:val="en-US"/>
+          <w:noProof/>
         </w:rPr>
-      </w:pPr>
-      <w:r>
-        <w:t xml:space="preserve">Table </w:t>
-      </w:r>
-      <w:fldSimple w:instr=" SEQ Table \* ARABIC ">
-        <w:r>
-          <w:rPr>
-            <w:noProof/>
-          </w:rPr>
-          <w:t>1</w:t>
-        </w:r>
-      </w:fldSimple>
-      <w:r>
-        <w:t xml:space="preserve"> </w:t>
-      </w:r>
-      <w:proofErr w:type="spellStart"/>
-      <w:r>
-        <w:t>MySql</w:t>
-      </w:r>
-      <w:proofErr w:type="spellEnd"/>
-      <w:r>
-        <w:t xml:space="preserve"> Connector </w:t>
-      </w:r>
-      <w:proofErr w:type="spellStart"/>
-      <w:r>
-        <w:t>Dependency</w:t>
-      </w:r>
-      <w:proofErr w:type="spellEnd"/>
+        <mc:AlternateContent>
+          <mc:Choice Requires="wps">
+            <w:drawing>
+              <wp:anchor distT="0" distB="0" distL="114300" distR="114300" simplePos="0" relativeHeight="251671552" behindDoc="0" locked="0" layoutInCell="1" allowOverlap="1" wp14:anchorId="7A2BA681" wp14:editId="4C76AA00">
+                <wp:simplePos x="0" y="0"/>
+                <wp:positionH relativeFrom="column">
+                  <wp:posOffset>0</wp:posOffset>
+                </wp:positionH>
+                <wp:positionV relativeFrom="paragraph">
+                  <wp:posOffset>1976120</wp:posOffset>
+                </wp:positionV>
+                <wp:extent cx="5760720" cy="635"/>
+                <wp:effectExtent l="0" t="0" r="0" b="0"/>
+                <wp:wrapThrough wrapText="bothSides">
+                  <wp:wrapPolygon edited="0">
+                    <wp:start x="0" y="0"/>
+                    <wp:lineTo x="0" y="21600"/>
+                    <wp:lineTo x="21600" y="21600"/>
+                    <wp:lineTo x="21600" y="0"/>
+                  </wp:wrapPolygon>
+                </wp:wrapThrough>
+                <wp:docPr id="21" name="Textfeld 21"/>
+                <wp:cNvGraphicFramePr/>
+                <a:graphic xmlns:a="http://schemas.openxmlformats.org/drawingml/2006/main">
+                  <a:graphicData uri="http://schemas.microsoft.com/office/word/2010/wordprocessingShape">
+                    <wps:wsp>
+                      <wps:cNvSpPr txBox="1"/>
+                      <wps:spPr>
+                        <a:xfrm>
+                          <a:off x="0" y="0"/>
+                          <a:ext cx="5760720" cy="635"/>
+                        </a:xfrm>
+                        <a:prstGeom prst="rect">
+                          <a:avLst/>
+                        </a:prstGeom>
+                        <a:solidFill>
+                          <a:prstClr val="white"/>
+                        </a:solidFill>
+                        <a:ln>
+                          <a:noFill/>
+                        </a:ln>
+                      </wps:spPr>
+                      <wps:txbx>
+                        <w:txbxContent>
+                          <w:p>
+                            <w:pPr>
+                              <w:pStyle w:val="Beschriftung"/>
+                              <w:jc w:val="center"/>
+                            </w:pPr>
+                            <w:r>
+                              <w:t xml:space="preserve">Abbildung </w:t>
+                            </w:r>
+                            <w:fldSimple w:instr=" SEQ Abbildung \* ARABIC ">
+                              <w:r>
+                                <w:rPr>
+                                  <w:noProof/>
+                                </w:rPr>
+                                <w:t>1</w:t>
+                              </w:r>
+                            </w:fldSimple>
+                            <w:r>
+                              <w:t xml:space="preserve"> </w:t>
+                            </w:r>
+                            <w:proofErr w:type="spellStart"/>
+                            <w:r>
+                              <w:t>MySql</w:t>
+                            </w:r>
+                            <w:proofErr w:type="spellEnd"/>
+                            <w:r>
+                              <w:t xml:space="preserve"> Connector </w:t>
+                            </w:r>
+                            <w:proofErr w:type="spellStart"/>
+                            <w:r>
+                              <w:t>Dependency</w:t>
+                            </w:r>
+                            <w:proofErr w:type="spellEnd"/>
+                          </w:p>
+                        </w:txbxContent>
+                      </wps:txbx>
+                      <wps:bodyPr rot="0" spcFirstLastPara="0" vertOverflow="overflow" horzOverflow="overflow" vert="horz" wrap="square" lIns="0" tIns="0" rIns="0" bIns="0" numCol="1" spcCol="0" rtlCol="0" fromWordArt="0" anchor="t" anchorCtr="0" forceAA="0" compatLnSpc="1">
+                        <a:prstTxWarp prst="textNoShape">
+                          <a:avLst/>
+                        </a:prstTxWarp>
+                        <a:spAutoFit/>
+                      </wps:bodyPr>
+                    </wps:wsp>
+                  </a:graphicData>
+                </a:graphic>
+              </wp:anchor>
+            </w:drawing>
+          </mc:Choice>
+          <mc:Fallback>
+            <w:pict>
+              <v:shapetype w14:anchorId="7A2BA681" id="_x0000_t202" coordsize="21600,21600" o:spt="202" path="m,l,21600r21600,l21600,xe">
+                <v:stroke joinstyle="miter"/>
+                <v:path gradientshapeok="t" o:connecttype="rect"/>
+              </v:shapetype>
+              <v:shape id="Textfeld 21" o:spid="_x0000_s1026" type="#_x0000_t202" style="position:absolute;margin-left:0;margin-top:155.6pt;width:453.6pt;height:.05pt;z-index:251671552;visibility:visible;mso-wrap-style:square;mso-wrap-distance-left:9pt;mso-wrap-distance-top:0;mso-wrap-distance-right:9pt;mso-wrap-distance-bottom:0;mso-position-horizontal:absolute;mso-position-horizontal-relative:text;mso-position-vertical:absolute;mso-position-vertical-relative:text;v-text-anchor:top" o:gfxdata="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" stroked="f">
+                <v:textbox style="mso-fit-shape-to-text:t" inset="0,0,0,0">
+                  <w:txbxContent>
+                    <w:p>
+                      <w:pPr>
+                        <w:pStyle w:val="Beschriftung"/>
+                        <w:jc w:val="center"/>
+                      </w:pPr>
+                      <w:r>
+                        <w:t xml:space="preserve">Abbildung </w:t>
+                      </w:r>
+                      <w:fldSimple w:instr=" SEQ Abbildung \* ARABIC ">
+                        <w:r>
+                          <w:rPr>
+                            <w:noProof/>
+                          </w:rPr>
+                          <w:t>1</w:t>
+                        </w:r>
+                      </w:fldSimple>
+                      <w:r>
+                        <w:t xml:space="preserve"> </w:t>
+                      </w:r>
+                      <w:proofErr w:type="spellStart"/>
+                      <w:r>
+                        <w:t>MySql</w:t>
+                      </w:r>
+                      <w:proofErr w:type="spellEnd"/>
+                      <w:r>
+                        <w:t xml:space="preserve"> Connector </w:t>
+                      </w:r>
+                      <w:proofErr w:type="spellStart"/>
+                      <w:r>
+                        <w:t>Dependency</w:t>
+                      </w:r>
+                      <w:proofErr w:type="spellEnd"/>
+                    </w:p>
+                  </w:txbxContent>
+                </v:textbox>
+                <w10:wrap type="through"/>
+              </v:shape>
+            </w:pict>
+          </mc:Fallback>
+        </mc:AlternateContent>
+      </w:r>
+      <w:r>
+        <w:drawing>
+          <wp:anchor distT="0" distB="0" distL="114300" distR="114300" simplePos="0" relativeHeight="251669504" behindDoc="0" locked="0" layoutInCell="1" allowOverlap="1" wp14:anchorId="5A47E920" wp14:editId="5CCF32E7">
+            <wp:simplePos x="0" y="0"/>
+            <wp:positionH relativeFrom="margin">
+              <wp:align>center</wp:align>
+            </wp:positionH>
+            <wp:positionV relativeFrom="paragraph">
+              <wp:posOffset>123723</wp:posOffset>
+            </wp:positionV>
+            <wp:extent cx="5760720" cy="1795780"/>
+            <wp:effectExtent l="0" t="0" r="0" b="0"/>
+            <wp:wrapThrough wrapText="bothSides">
+              <wp:wrapPolygon edited="0">
+                <wp:start x="429" y="687"/>
+                <wp:lineTo x="214" y="2062"/>
+                <wp:lineTo x="71" y="4812"/>
+                <wp:lineTo x="71" y="15810"/>
+                <wp:lineTo x="214" y="19477"/>
+                <wp:lineTo x="429" y="20622"/>
+                <wp:lineTo x="21071" y="20622"/>
+                <wp:lineTo x="21286" y="19477"/>
+                <wp:lineTo x="21429" y="15810"/>
+                <wp:lineTo x="21429" y="5041"/>
+                <wp:lineTo x="21286" y="2062"/>
+                <wp:lineTo x="21071" y="687"/>
+                <wp:lineTo x="429" y="687"/>
+              </wp:wrapPolygon>
+            </wp:wrapThrough>
+            <wp:docPr id="20" name="Grafik 20"/>
+            <wp:cNvGraphicFramePr>
+              <a:graphicFrameLocks xmlns:a="http://schemas.openxmlformats.org/drawingml/2006/main" noChangeAspect="1"/>
+            </wp:cNvGraphicFramePr>
+            <a:graphic xmlns:a="http://schemas.openxmlformats.org/drawingml/2006/main">
+              <a:graphicData uri="http://schemas.openxmlformats.org/drawingml/2006/picture">
+                <pic:pic xmlns:pic="http://schemas.openxmlformats.org/drawingml/2006/picture">
+                  <pic:nvPicPr>
+                    <pic:cNvPr id="1" name=""/>
+                    <pic:cNvPicPr/>
+                  </pic:nvPicPr>
+                  <pic:blipFill>
+                    <a:blip r:embed="rId10" cstate="print">
+                      <a:extLst>
+                        <a:ext uri="{28A0092B-C50C-407E-A947-70E740481C1C}">
+                          <a14:useLocalDpi xmlns:a14="http://schemas.microsoft.com/office/drawing/2010/main" val="0"/>
+                        </a:ext>
+                      </a:extLst>
+                    </a:blip>
+                    <a:stretch>
+                      <a:fillRect/>
+                    </a:stretch>
+                  </pic:blipFill>
+                  <pic:spPr>
+                    <a:xfrm>
+                      <a:off x="0" y="0"/>
+                      <a:ext cx="5760720" cy="1795780"/>
+                    </a:xfrm>
+                    <a:prstGeom prst="rect">
+                      <a:avLst/>
+                    </a:prstGeom>
+                  </pic:spPr>
+                </pic:pic>
+              </a:graphicData>
+            </a:graphic>
+          </wp:anchor>
+        </w:drawing>
+      </w:r>
     </w:p>
     <w:p>
       <w:pPr>
@@ -1367,6 +1285,188 @@
     </w:p>
     <w:p>
       <w:r>
+        <w:rPr>
+          <w:noProof/>
+        </w:rPr>
+        <mc:AlternateContent>
+          <mc:Choice Requires="wps">
+            <w:drawing>
+              <wp:anchor distT="0" distB="0" distL="114300" distR="114300" simplePos="0" relativeHeight="251668480" behindDoc="0" locked="0" layoutInCell="1" allowOverlap="1" wp14:anchorId="426149C9" wp14:editId="07417258">
+                <wp:simplePos x="0" y="0"/>
+                <wp:positionH relativeFrom="column">
+                  <wp:posOffset>-635</wp:posOffset>
+                </wp:positionH>
+                <wp:positionV relativeFrom="paragraph">
+                  <wp:posOffset>2548662</wp:posOffset>
+                </wp:positionV>
+                <wp:extent cx="5760720" cy="635"/>
+                <wp:effectExtent l="0" t="0" r="0" b="0"/>
+                <wp:wrapThrough wrapText="bothSides">
+                  <wp:wrapPolygon edited="0">
+                    <wp:start x="0" y="0"/>
+                    <wp:lineTo x="0" y="21600"/>
+                    <wp:lineTo x="21600" y="21600"/>
+                    <wp:lineTo x="21600" y="0"/>
+                  </wp:wrapPolygon>
+                </wp:wrapThrough>
+                <wp:docPr id="19" name="Textfeld 19"/>
+                <wp:cNvGraphicFramePr/>
+                <a:graphic xmlns:a="http://schemas.openxmlformats.org/drawingml/2006/main">
+                  <a:graphicData uri="http://schemas.microsoft.com/office/word/2010/wordprocessingShape">
+                    <wps:wsp>
+                      <wps:cNvSpPr txBox="1"/>
+                      <wps:spPr>
+                        <a:xfrm>
+                          <a:off x="0" y="0"/>
+                          <a:ext cx="5760720" cy="635"/>
+                        </a:xfrm>
+                        <a:prstGeom prst="rect">
+                          <a:avLst/>
+                        </a:prstGeom>
+                        <a:solidFill>
+                          <a:prstClr val="white"/>
+                        </a:solidFill>
+                        <a:ln>
+                          <a:noFill/>
+                        </a:ln>
+                      </wps:spPr>
+                      <wps:txbx>
+                        <w:txbxContent>
+                          <w:p>
+                            <w:pPr>
+                              <w:pStyle w:val="Beschriftung"/>
+                              <w:jc w:val="center"/>
+                            </w:pPr>
+                            <w:r>
+                              <w:t xml:space="preserve">Abbildung </w:t>
+                            </w:r>
+                            <w:fldSimple w:instr=" SEQ Abbildung \* ARABIC ">
+                              <w:r>
+                                <w:rPr>
+                                  <w:noProof/>
+                                </w:rPr>
+                                <w:t>2</w:t>
+                              </w:r>
+                            </w:fldSimple>
+                            <w:r>
+                              <w:t xml:space="preserve"> Datenbankverbindung herstellen</w:t>
+                            </w:r>
+                          </w:p>
+                        </w:txbxContent>
+                      </wps:txbx>
+                      <wps:bodyPr rot="0" spcFirstLastPara="0" vertOverflow="overflow" horzOverflow="overflow" vert="horz" wrap="square" lIns="0" tIns="0" rIns="0" bIns="0" numCol="1" spcCol="0" rtlCol="0" fromWordArt="0" anchor="t" anchorCtr="0" forceAA="0" compatLnSpc="1">
+                        <a:prstTxWarp prst="textNoShape">
+                          <a:avLst/>
+                        </a:prstTxWarp>
+                        <a:spAutoFit/>
+                      </wps:bodyPr>
+                    </wps:wsp>
+                  </a:graphicData>
+                </a:graphic>
+              </wp:anchor>
+            </w:drawing>
+          </mc:Choice>
+          <mc:Fallback>
+            <w:pict>
+              <v:shape w14:anchorId="426149C9" id="Textfeld 19" o:spid="_x0000_s1027" type="#_x0000_t202" style="position:absolute;margin-left:-.05pt;margin-top:200.7pt;width:453.6pt;height:.05pt;z-index:251668480;visibility:visible;mso-wrap-style:square;mso-wrap-distance-left:9pt;mso-wrap-distance-top:0;mso-wrap-distance-right:9pt;mso-wrap-distance-bottom:0;mso-position-horizontal:absolute;mso-position-horizontal-relative:text;mso-position-vertical:absolute;mso-position-vertical-relative:text;v-text-anchor:top" o:gfxdata="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" stroked="f">
+                <v:textbox style="mso-fit-shape-to-text:t" inset="0,0,0,0">
+                  <w:txbxContent>
+                    <w:p>
+                      <w:pPr>
+                        <w:pStyle w:val="Beschriftung"/>
+                        <w:jc w:val="center"/>
+                      </w:pPr>
+                      <w:r>
+                        <w:t xml:space="preserve">Abbildung </w:t>
+                      </w:r>
+                      <w:fldSimple w:instr=" SEQ Abbildung \* ARABIC ">
+                        <w:r>
+                          <w:rPr>
+                            <w:noProof/>
+                          </w:rPr>
+                          <w:t>2</w:t>
+                        </w:r>
+                      </w:fldSimple>
+                      <w:r>
+                        <w:t xml:space="preserve"> Datenbankverbindung herstellen</w:t>
+                      </w:r>
+                    </w:p>
+                  </w:txbxContent>
+                </v:textbox>
+                <w10:wrap type="through"/>
+              </v:shape>
+            </w:pict>
+          </mc:Fallback>
+        </mc:AlternateContent>
+      </w:r>
+      <w:r>
+        <w:drawing>
+          <wp:anchor distT="0" distB="0" distL="114300" distR="114300" simplePos="0" relativeHeight="251666432" behindDoc="0" locked="0" layoutInCell="1" allowOverlap="1" wp14:anchorId="27B4102B" wp14:editId="47CE5746">
+            <wp:simplePos x="0" y="0"/>
+            <wp:positionH relativeFrom="margin">
+              <wp:posOffset>1905</wp:posOffset>
+            </wp:positionH>
+            <wp:positionV relativeFrom="paragraph">
+              <wp:posOffset>502717</wp:posOffset>
+            </wp:positionV>
+            <wp:extent cx="5760000" cy="2051429"/>
+            <wp:effectExtent l="0" t="0" r="0" b="0"/>
+            <wp:wrapThrough wrapText="bothSides">
+              <wp:wrapPolygon edited="0">
+                <wp:start x="643" y="401"/>
+                <wp:lineTo x="286" y="1204"/>
+                <wp:lineTo x="71" y="2608"/>
+                <wp:lineTo x="71" y="16852"/>
+                <wp:lineTo x="214" y="20062"/>
+                <wp:lineTo x="643" y="21065"/>
+                <wp:lineTo x="20862" y="21065"/>
+                <wp:lineTo x="21290" y="20062"/>
+                <wp:lineTo x="21433" y="16852"/>
+                <wp:lineTo x="21505" y="2608"/>
+                <wp:lineTo x="21219" y="1204"/>
+                <wp:lineTo x="20862" y="401"/>
+                <wp:lineTo x="643" y="401"/>
+              </wp:wrapPolygon>
+            </wp:wrapThrough>
+            <wp:docPr id="18" name="Grafik 18"/>
+            <wp:cNvGraphicFramePr>
+              <a:graphicFrameLocks xmlns:a="http://schemas.openxmlformats.org/drawingml/2006/main" noChangeAspect="1"/>
+            </wp:cNvGraphicFramePr>
+            <a:graphic xmlns:a="http://schemas.openxmlformats.org/drawingml/2006/main">
+              <a:graphicData uri="http://schemas.openxmlformats.org/drawingml/2006/picture">
+                <pic:pic xmlns:pic="http://schemas.openxmlformats.org/drawingml/2006/picture">
+                  <pic:nvPicPr>
+                    <pic:cNvPr id="1" name=""/>
+                    <pic:cNvPicPr/>
+                  </pic:nvPicPr>
+                  <pic:blipFill>
+                    <a:blip r:embed="rId11" cstate="print">
+                      <a:extLst>
+                        <a:ext uri="{28A0092B-C50C-407E-A947-70E740481C1C}">
+                          <a14:useLocalDpi xmlns:a14="http://schemas.microsoft.com/office/drawing/2010/main" val="0"/>
+                        </a:ext>
+                      </a:extLst>
+                    </a:blip>
+                    <a:stretch>
+                      <a:fillRect/>
+                    </a:stretch>
+                  </pic:blipFill>
+                  <pic:spPr>
+                    <a:xfrm>
+                      <a:off x="0" y="0"/>
+                      <a:ext cx="5760000" cy="2051429"/>
+                    </a:xfrm>
+                    <a:prstGeom prst="rect">
+                      <a:avLst/>
+                    </a:prstGeom>
+                  </pic:spPr>
+                </pic:pic>
+              </a:graphicData>
+            </a:graphic>
+          </wp:anchor>
+        </w:drawing>
+      </w:r>
+      <w:r>
         <w:t xml:space="preserve">In folgendem Codeabschnitt wird dargestellt wie man </w:t>
       </w:r>
       <w:r>
@@ -1392,503 +1492,6 @@
         <w:t>eine Verbindung zur Datenbank herstellen kann.</w:t>
       </w:r>
     </w:p>
-    <w:tbl>
-      <w:tblPr>
-        <w:tblStyle w:val="Tabellenraster"/>
-        <w:tblW w:w="0" w:type="auto"/>
-        <w:tblInd w:w="0" w:type="dxa"/>
-        <w:tblLook w:val="04A0" w:firstRow="1" w:lastRow="0" w:firstColumn="1" w:lastColumn="0" w:noHBand="0" w:noVBand="1"/>
-      </w:tblPr>
-      <w:tblGrid>
-        <w:gridCol w:w="9062"/>
-      </w:tblGrid>
-      <w:tr>
-        <w:tc>
-          <w:tcPr>
-            <w:tcW w:w="9062" w:type="dxa"/>
-            <w:tcBorders>
-              <w:top w:val="nil"/>
-              <w:left w:val="nil"/>
-              <w:bottom w:val="nil"/>
-              <w:right w:val="nil"/>
-            </w:tcBorders>
-          </w:tcPr>
-          <w:p>
-            <w:pPr>
-              <w:pStyle w:val="HTMLVorformatiert"/>
-              <w:shd w:val="clear" w:color="auto" w:fill="1D1D26"/>
-              <w:rPr>
-                <w:color w:val="C9C9D1"/>
-              </w:rPr>
-            </w:pPr>
-            <w:r>
-              <w:rPr>
-                <w:color w:val="C9C9D1"/>
-              </w:rPr>
-              <w:t xml:space="preserve">String </w:t>
-            </w:r>
-            <w:proofErr w:type="spellStart"/>
-            <w:r>
-              <w:rPr>
-                <w:color w:val="C9C9D1"/>
-              </w:rPr>
-              <w:t>connectionUrl</w:t>
-            </w:r>
-            <w:proofErr w:type="spellEnd"/>
-            <w:r>
-              <w:rPr>
-                <w:color w:val="C9C9D1"/>
-              </w:rPr>
-              <w:t xml:space="preserve"> = </w:t>
-            </w:r>
-            <w:r>
-              <w:rPr>
-                <w:color w:val="62A362"/>
-              </w:rPr>
-              <w:t>"</w:t>
-            </w:r>
-            <w:proofErr w:type="spellStart"/>
-            <w:r>
-              <w:rPr>
-                <w:color w:val="62A362"/>
-              </w:rPr>
-              <w:t>jdbc:mysql</w:t>
-            </w:r>
-            <w:proofErr w:type="spellEnd"/>
-            <w:r>
-              <w:rPr>
-                <w:color w:val="62A362"/>
-              </w:rPr>
-              <w:t>://localhost:3306/</w:t>
-            </w:r>
-            <w:proofErr w:type="spellStart"/>
-            <w:r>
-              <w:rPr>
-                <w:color w:val="62A362"/>
-              </w:rPr>
-              <w:t>jdbcdemo</w:t>
-            </w:r>
-            <w:proofErr w:type="spellEnd"/>
-            <w:r>
-              <w:rPr>
-                <w:color w:val="62A362"/>
-              </w:rPr>
-              <w:t>"</w:t>
-            </w:r>
-            <w:r>
-              <w:rPr>
-                <w:b/>
-                <w:bCs/>
-                <w:color w:val="E0957B"/>
-              </w:rPr>
-              <w:t>;</w:t>
-            </w:r>
-            <w:r>
-              <w:rPr>
-                <w:b/>
-                <w:bCs/>
-                <w:color w:val="E0957B"/>
-              </w:rPr>
-              <w:br/>
-            </w:r>
-            <w:r>
-              <w:rPr>
-                <w:color w:val="C9C9D1"/>
-              </w:rPr>
-              <w:t xml:space="preserve">String </w:t>
-            </w:r>
-            <w:proofErr w:type="spellStart"/>
-            <w:r>
-              <w:rPr>
-                <w:color w:val="C9C9D1"/>
-              </w:rPr>
-              <w:t>username</w:t>
-            </w:r>
-            <w:proofErr w:type="spellEnd"/>
-            <w:r>
-              <w:rPr>
-                <w:color w:val="C9C9D1"/>
-              </w:rPr>
-              <w:t xml:space="preserve"> = </w:t>
-            </w:r>
-            <w:r>
-              <w:rPr>
-                <w:color w:val="62A362"/>
-              </w:rPr>
-              <w:t>"root"</w:t>
-            </w:r>
-            <w:r>
-              <w:rPr>
-                <w:b/>
-                <w:bCs/>
-                <w:color w:val="E0957B"/>
-              </w:rPr>
-              <w:t>;</w:t>
-            </w:r>
-            <w:r>
-              <w:rPr>
-                <w:b/>
-                <w:bCs/>
-                <w:color w:val="E0957B"/>
-              </w:rPr>
-              <w:br/>
-            </w:r>
-            <w:r>
-              <w:rPr>
-                <w:color w:val="C9C9D1"/>
-              </w:rPr>
-              <w:t xml:space="preserve">String </w:t>
-            </w:r>
-            <w:proofErr w:type="spellStart"/>
-            <w:r>
-              <w:rPr>
-                <w:color w:val="C9C9D1"/>
-              </w:rPr>
-              <w:t>pw</w:t>
-            </w:r>
-            <w:proofErr w:type="spellEnd"/>
-            <w:r>
-              <w:rPr>
-                <w:color w:val="C9C9D1"/>
-              </w:rPr>
-              <w:t xml:space="preserve"> = </w:t>
-            </w:r>
-            <w:r>
-              <w:rPr>
-                <w:color w:val="62A362"/>
-              </w:rPr>
-              <w:t>""</w:t>
-            </w:r>
-            <w:r>
-              <w:rPr>
-                <w:b/>
-                <w:bCs/>
-                <w:color w:val="E0957B"/>
-              </w:rPr>
-              <w:t>;</w:t>
-            </w:r>
-            <w:r>
-              <w:rPr>
-                <w:b/>
-                <w:bCs/>
-                <w:color w:val="E0957B"/>
-              </w:rPr>
-              <w:br/>
-            </w:r>
-            <w:r>
-              <w:rPr>
-                <w:b/>
-                <w:bCs/>
-                <w:color w:val="E0957B"/>
-              </w:rPr>
-              <w:br/>
-            </w:r>
-            <w:proofErr w:type="spellStart"/>
-            <w:r>
-              <w:rPr>
-                <w:color w:val="E0957B"/>
-              </w:rPr>
-              <w:t>try</w:t>
-            </w:r>
-            <w:proofErr w:type="spellEnd"/>
-            <w:r>
-              <w:rPr>
-                <w:color w:val="C9C9D1"/>
-              </w:rPr>
-              <w:t xml:space="preserve">(Connection </w:t>
-            </w:r>
-            <w:proofErr w:type="spellStart"/>
-            <w:r>
-              <w:rPr>
-                <w:color w:val="C9C9D1"/>
-              </w:rPr>
-              <w:t>conn</w:t>
-            </w:r>
-            <w:proofErr w:type="spellEnd"/>
-            <w:r>
-              <w:rPr>
-                <w:color w:val="C9C9D1"/>
-              </w:rPr>
-              <w:t xml:space="preserve"> = </w:t>
-            </w:r>
-            <w:proofErr w:type="spellStart"/>
-            <w:r>
-              <w:rPr>
-                <w:color w:val="C9C9D1"/>
-              </w:rPr>
-              <w:t>DriverManager.</w:t>
-            </w:r>
-            <w:r>
-              <w:rPr>
-                <w:i/>
-                <w:iCs/>
-                <w:color w:val="C9C9D1"/>
-              </w:rPr>
-              <w:t>getConnection</w:t>
-            </w:r>
-            <w:proofErr w:type="spellEnd"/>
-            <w:r>
-              <w:rPr>
-                <w:color w:val="C9C9D1"/>
-              </w:rPr>
-              <w:t>(</w:t>
-            </w:r>
-            <w:proofErr w:type="spellStart"/>
-            <w:r>
-              <w:rPr>
-                <w:color w:val="C9C9D1"/>
-              </w:rPr>
-              <w:t>connectionUrl</w:t>
-            </w:r>
-            <w:proofErr w:type="spellEnd"/>
-            <w:r>
-              <w:rPr>
-                <w:b/>
-                <w:bCs/>
-                <w:color w:val="E0957B"/>
-              </w:rPr>
-              <w:t xml:space="preserve">, </w:t>
-            </w:r>
-            <w:proofErr w:type="spellStart"/>
-            <w:r>
-              <w:rPr>
-                <w:color w:val="C9C9D1"/>
-              </w:rPr>
-              <w:t>username</w:t>
-            </w:r>
-            <w:proofErr w:type="spellEnd"/>
-            <w:r>
-              <w:rPr>
-                <w:b/>
-                <w:bCs/>
-                <w:color w:val="E0957B"/>
-              </w:rPr>
-              <w:t xml:space="preserve">, </w:t>
-            </w:r>
-            <w:proofErr w:type="spellStart"/>
-            <w:r>
-              <w:rPr>
-                <w:color w:val="C9C9D1"/>
-              </w:rPr>
-              <w:t>pw</w:t>
-            </w:r>
-            <w:proofErr w:type="spellEnd"/>
-            <w:r>
-              <w:rPr>
-                <w:color w:val="C9C9D1"/>
-              </w:rPr>
-              <w:t>)) {</w:t>
-            </w:r>
-            <w:r>
-              <w:rPr>
-                <w:color w:val="C9C9D1"/>
-              </w:rPr>
-              <w:br/>
-              <w:t xml:space="preserve">    </w:t>
-            </w:r>
-            <w:proofErr w:type="spellStart"/>
-            <w:r>
-              <w:rPr>
-                <w:color w:val="C9C9D1"/>
-              </w:rPr>
-              <w:t>System.</w:t>
-            </w:r>
-            <w:r>
-              <w:rPr>
-                <w:i/>
-                <w:iCs/>
-                <w:color w:val="93A6F5"/>
-              </w:rPr>
-              <w:t>out</w:t>
-            </w:r>
-            <w:r>
-              <w:rPr>
-                <w:color w:val="C9C9D1"/>
-              </w:rPr>
-              <w:t>.println</w:t>
-            </w:r>
-            <w:proofErr w:type="spellEnd"/>
-            <w:r>
-              <w:rPr>
-                <w:color w:val="C9C9D1"/>
-              </w:rPr>
-              <w:t>(</w:t>
-            </w:r>
-            <w:r>
-              <w:rPr>
-                <w:color w:val="62A362"/>
-              </w:rPr>
-              <w:t>"DB Verbindung ok"</w:t>
-            </w:r>
-            <w:r>
-              <w:rPr>
-                <w:color w:val="C9C9D1"/>
-              </w:rPr>
-              <w:t>)</w:t>
-            </w:r>
-            <w:r>
-              <w:rPr>
-                <w:b/>
-                <w:bCs/>
-                <w:color w:val="E0957B"/>
-              </w:rPr>
-              <w:t>;</w:t>
-            </w:r>
-            <w:r>
-              <w:rPr>
-                <w:b/>
-                <w:bCs/>
-                <w:color w:val="E0957B"/>
-              </w:rPr>
-              <w:br/>
-            </w:r>
-            <w:r>
-              <w:rPr>
-                <w:color w:val="C9C9D1"/>
-              </w:rPr>
-              <w:t xml:space="preserve">} </w:t>
-            </w:r>
-            <w:r>
-              <w:rPr>
-                <w:color w:val="E0957B"/>
-              </w:rPr>
-              <w:t xml:space="preserve">catch </w:t>
-            </w:r>
-            <w:r>
-              <w:rPr>
-                <w:color w:val="C9C9D1"/>
-              </w:rPr>
-              <w:t>(</w:t>
-            </w:r>
-            <w:proofErr w:type="spellStart"/>
-            <w:r>
-              <w:rPr>
-                <w:color w:val="C9C9D1"/>
-              </w:rPr>
-              <w:t>SQLException</w:t>
-            </w:r>
-            <w:proofErr w:type="spellEnd"/>
-            <w:r>
-              <w:rPr>
-                <w:color w:val="C9C9D1"/>
-              </w:rPr>
-              <w:t xml:space="preserve"> e) {</w:t>
-            </w:r>
-            <w:r>
-              <w:rPr>
-                <w:color w:val="C9C9D1"/>
-              </w:rPr>
-              <w:br/>
-              <w:t xml:space="preserve">    </w:t>
-            </w:r>
-            <w:proofErr w:type="spellStart"/>
-            <w:r>
-              <w:rPr>
-                <w:color w:val="C9C9D1"/>
-              </w:rPr>
-              <w:t>System.</w:t>
-            </w:r>
-            <w:r>
-              <w:rPr>
-                <w:i/>
-                <w:iCs/>
-                <w:color w:val="93A6F5"/>
-              </w:rPr>
-              <w:t>out</w:t>
-            </w:r>
-            <w:r>
-              <w:rPr>
-                <w:color w:val="C9C9D1"/>
-              </w:rPr>
-              <w:t>.println</w:t>
-            </w:r>
-            <w:proofErr w:type="spellEnd"/>
-            <w:r>
-              <w:rPr>
-                <w:color w:val="C9C9D1"/>
-              </w:rPr>
-              <w:t>(</w:t>
-            </w:r>
-            <w:r>
-              <w:rPr>
-                <w:color w:val="62A362"/>
-              </w:rPr>
-              <w:t xml:space="preserve">"DB Verbindung fehlgeschlagen " </w:t>
-            </w:r>
-            <w:r>
-              <w:rPr>
-                <w:color w:val="C9C9D1"/>
-              </w:rPr>
-              <w:t xml:space="preserve">+ </w:t>
-            </w:r>
-            <w:proofErr w:type="spellStart"/>
-            <w:r>
-              <w:rPr>
-                <w:color w:val="C9C9D1"/>
-              </w:rPr>
-              <w:t>e.getMessage</w:t>
-            </w:r>
-            <w:proofErr w:type="spellEnd"/>
-            <w:r>
-              <w:rPr>
-                <w:color w:val="C9C9D1"/>
-              </w:rPr>
-              <w:t>())</w:t>
-            </w:r>
-            <w:r>
-              <w:rPr>
-                <w:b/>
-                <w:bCs/>
-                <w:color w:val="E0957B"/>
-              </w:rPr>
-              <w:t>;</w:t>
-            </w:r>
-            <w:r>
-              <w:rPr>
-                <w:b/>
-                <w:bCs/>
-                <w:color w:val="E0957B"/>
-              </w:rPr>
-              <w:br/>
-            </w:r>
-            <w:r>
-              <w:rPr>
-                <w:color w:val="C9C9D1"/>
-              </w:rPr>
-              <w:t>}</w:t>
-            </w:r>
-          </w:p>
-          <w:p>
-            <w:pPr>
-              <w:keepNext/>
-            </w:pPr>
-          </w:p>
-        </w:tc>
-      </w:tr>
-    </w:tbl>
-    <w:p>
-      <w:pPr>
-        <w:pStyle w:val="Beschriftung"/>
-        <w:jc w:val="center"/>
-      </w:pPr>
-      <w:r>
-        <w:t xml:space="preserve">Table </w:t>
-      </w:r>
-      <w:fldSimple w:instr=" SEQ Table \* ARABIC ">
-        <w:r>
-          <w:rPr>
-            <w:noProof/>
-          </w:rPr>
-          <w:t>2</w:t>
-        </w:r>
-      </w:fldSimple>
-      <w:r>
-        <w:t xml:space="preserve"> Datenbankverbindung herstellen</w:t>
-      </w:r>
-    </w:p>
-    <w:p/>
-    <w:p/>
-    <w:p/>
     <w:p/>
     <w:p>
       <w:pPr>
@@ -1918,10 +1521,22 @@
         <w:t xml:space="preserve">mithilfe von JDBC zu gestalten. </w:t>
       </w:r>
       <w:r>
-        <w:t xml:space="preserve">Dabei geht es im wesentlichen um </w:t>
-      </w:r>
-      <w:r>
-        <w:t>das auslesen von Studenten, dem einfügen von Studenten</w:t>
+        <w:t xml:space="preserve">Dabei geht es im </w:t>
+      </w:r>
+      <w:r>
+        <w:t>Wesentlichen</w:t>
+      </w:r>
+      <w:r>
+        <w:t xml:space="preserve"> um </w:t>
+      </w:r>
+      <w:r>
+        <w:t xml:space="preserve">das </w:t>
+      </w:r>
+      <w:r>
+        <w:t>Auslesen</w:t>
+      </w:r>
+      <w:r>
+        <w:t xml:space="preserve"> von Studenten, dem einfügen von Studenten</w:t>
       </w:r>
       <w:r>
         <w:t xml:space="preserve"> sowie dem löschen von Studenten.</w:t>
@@ -1935,7 +1550,7 @@
       <w:r>
         <w:t xml:space="preserve">inden: </w:t>
       </w:r>
-      <w:hyperlink r:id="rId10" w:history="1">
+      <w:hyperlink r:id="rId12" w:history="1">
         <w:r>
           <w:rPr>
             <w:rStyle w:val="Hyperlink"/>
@@ -2007,14 +1622,27 @@
                             <w:r>
                               <w:t xml:space="preserve">Table </w:t>
                             </w:r>
-                            <w:fldSimple w:instr=" SEQ Table \* ARABIC ">
-                              <w:r>
-                                <w:rPr>
-                                  <w:noProof/>
-                                </w:rPr>
-                                <w:t>3</w:t>
-                              </w:r>
-                            </w:fldSimple>
+                            <w:r>
+                              <w:fldChar w:fldCharType="begin"/>
+                            </w:r>
+                            <w:r>
+                              <w:instrText xml:space="preserve"> SEQ Table \* ARABIC </w:instrText>
+                            </w:r>
+                            <w:r>
+                              <w:fldChar w:fldCharType="separate"/>
+                            </w:r>
+                            <w:r>
+                              <w:rPr>
+                                <w:noProof/>
+                              </w:rPr>
+                              <w:t>3</w:t>
+                            </w:r>
+                            <w:r>
+                              <w:rPr>
+                                <w:noProof/>
+                              </w:rPr>
+                              <w:fldChar w:fldCharType="end"/>
+                            </w:r>
                             <w:r>
                               <w:t xml:space="preserve"> Student Table</w:t>
                             </w:r>
@@ -2035,11 +1663,7 @@
           </mc:Choice>
           <mc:Fallback>
             <w:pict>
-              <v:shapetype w14:anchorId="7797C813" id="_x0000_t202" coordsize="21600,21600" o:spt="202" path="m,l,21600r21600,l21600,xe">
-                <v:stroke joinstyle="miter"/>
-                <v:path gradientshapeok="t" o:connecttype="rect"/>
-              </v:shapetype>
-              <v:shape id="Textfeld 6" o:spid="_x0000_s1026" type="#_x0000_t202" style="position:absolute;margin-left:70.8pt;margin-top:76.85pt;width:311.8pt;height:.05pt;z-index:251661312;visibility:visible;mso-wrap-style:square;mso-wrap-distance-left:9pt;mso-wrap-distance-top:0;mso-wrap-distance-right:9pt;mso-wrap-distance-bottom:0;mso-position-horizontal:absolute;mso-position-horizontal-relative:text;mso-position-vertical:absolute;mso-position-vertical-relative:text;v-text-anchor:top" o:gfxdata="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" stroked="f">
+              <v:shape w14:anchorId="7797C813" id="Textfeld 6" o:spid="_x0000_s1028" type="#_x0000_t202" style="position:absolute;margin-left:70.8pt;margin-top:76.85pt;width:311.8pt;height:.05pt;z-index:251661312;visibility:visible;mso-wrap-style:square;mso-wrap-distance-left:9pt;mso-wrap-distance-top:0;mso-wrap-distance-right:9pt;mso-wrap-distance-bottom:0;mso-position-horizontal:absolute;mso-position-horizontal-relative:text;mso-position-vertical:absolute;mso-position-vertical-relative:text;v-text-anchor:top" o:gfxdata="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" stroked="f">
                 <v:textbox style="mso-fit-shape-to-text:t" inset="0,0,0,0">
                   <w:txbxContent>
                     <w:p>
@@ -2053,14 +1677,27 @@
                       <w:r>
                         <w:t xml:space="preserve">Table </w:t>
                       </w:r>
-                      <w:fldSimple w:instr=" SEQ Table \* ARABIC ">
-                        <w:r>
-                          <w:rPr>
-                            <w:noProof/>
-                          </w:rPr>
-                          <w:t>3</w:t>
-                        </w:r>
-                      </w:fldSimple>
+                      <w:r>
+                        <w:fldChar w:fldCharType="begin"/>
+                      </w:r>
+                      <w:r>
+                        <w:instrText xml:space="preserve"> SEQ Table \* ARABIC </w:instrText>
+                      </w:r>
+                      <w:r>
+                        <w:fldChar w:fldCharType="separate"/>
+                      </w:r>
+                      <w:r>
+                        <w:rPr>
+                          <w:noProof/>
+                        </w:rPr>
+                        <w:t>3</w:t>
+                      </w:r>
+                      <w:r>
+                        <w:rPr>
+                          <w:noProof/>
+                        </w:rPr>
+                        <w:fldChar w:fldCharType="end"/>
+                      </w:r>
                       <w:r>
                         <w:t xml:space="preserve"> Student Table</w:t>
                       </w:r>
@@ -2109,7 +1746,7 @@
                     <pic:cNvPicPr/>
                   </pic:nvPicPr>
                   <pic:blipFill>
-                    <a:blip r:embed="rId11">
+                    <a:blip r:embed="rId13">
                       <a:extLst>
                         <a:ext uri="{28A0092B-C50C-407E-A947-70E740481C1C}">
                           <a14:useLocalDpi xmlns:a14="http://schemas.microsoft.com/office/drawing/2010/main" val="0"/>
@@ -2234,14 +1871,27 @@
                             <w:r>
                               <w:t xml:space="preserve">Table </w:t>
                             </w:r>
-                            <w:fldSimple w:instr=" SEQ Table \* ARABIC ">
-                              <w:r>
-                                <w:rPr>
-                                  <w:noProof/>
-                                </w:rPr>
-                                <w:t>4</w:t>
-                              </w:r>
-                            </w:fldSimple>
+                            <w:r>
+                              <w:fldChar w:fldCharType="begin"/>
+                            </w:r>
+                            <w:r>
+                              <w:instrText xml:space="preserve"> SEQ Table \* ARABIC </w:instrText>
+                            </w:r>
+                            <w:r>
+                              <w:fldChar w:fldCharType="separate"/>
+                            </w:r>
+                            <w:r>
+                              <w:rPr>
+                                <w:noProof/>
+                              </w:rPr>
+                              <w:t>4</w:t>
+                            </w:r>
+                            <w:r>
+                              <w:rPr>
+                                <w:noProof/>
+                              </w:rPr>
+                              <w:fldChar w:fldCharType="end"/>
+                            </w:r>
                             <w:r>
                               <w:t xml:space="preserve"> Student - Course - Modell</w:t>
                             </w:r>
@@ -2262,7 +1912,7 @@
           </mc:Choice>
           <mc:Fallback>
             <w:pict>
-              <v:shape w14:anchorId="19AB8F61" id="Textfeld 7" o:spid="_x0000_s1027" type="#_x0000_t202" style="position:absolute;margin-left:56.55pt;margin-top:193.75pt;width:340.15pt;height:.05pt;z-index:251663360;visibility:visible;mso-wrap-style:square;mso-wrap-distance-left:9pt;mso-wrap-distance-top:0;mso-wrap-distance-right:9pt;mso-wrap-distance-bottom:0;mso-position-horizontal:absolute;mso-position-horizontal-relative:text;mso-position-vertical:absolute;mso-position-vertical-relative:text;v-text-anchor:top" o:gfxdata="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" stroked="f">
+              <v:shape w14:anchorId="19AB8F61" id="Textfeld 7" o:spid="_x0000_s1029" type="#_x0000_t202" style="position:absolute;margin-left:56.55pt;margin-top:193.75pt;width:340.15pt;height:.05pt;z-index:251663360;visibility:visible;mso-wrap-style:square;mso-wrap-distance-left:9pt;mso-wrap-distance-top:0;mso-wrap-distance-right:9pt;mso-wrap-distance-bottom:0;mso-position-horizontal:absolute;mso-position-horizontal-relative:text;mso-position-vertical:absolute;mso-position-vertical-relative:text;v-text-anchor:top" o:gfxdata="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" stroked="f">
                 <v:textbox style="mso-fit-shape-to-text:t" inset="0,0,0,0">
                   <w:txbxContent>
                     <w:p>
@@ -2276,14 +1926,27 @@
                       <w:r>
                         <w:t xml:space="preserve">Table </w:t>
                       </w:r>
-                      <w:fldSimple w:instr=" SEQ Table \* ARABIC ">
-                        <w:r>
-                          <w:rPr>
-                            <w:noProof/>
-                          </w:rPr>
-                          <w:t>4</w:t>
-                        </w:r>
-                      </w:fldSimple>
+                      <w:r>
+                        <w:fldChar w:fldCharType="begin"/>
+                      </w:r>
+                      <w:r>
+                        <w:instrText xml:space="preserve"> SEQ Table \* ARABIC </w:instrText>
+                      </w:r>
+                      <w:r>
+                        <w:fldChar w:fldCharType="separate"/>
+                      </w:r>
+                      <w:r>
+                        <w:rPr>
+                          <w:noProof/>
+                        </w:rPr>
+                        <w:t>4</w:t>
+                      </w:r>
+                      <w:r>
+                        <w:rPr>
+                          <w:noProof/>
+                        </w:rPr>
+                        <w:fldChar w:fldCharType="end"/>
+                      </w:r>
                       <w:r>
                         <w:t xml:space="preserve"> Student - Course - Modell</w:t>
                       </w:r>
@@ -2332,7 +1995,7 @@
                     <pic:cNvPicPr/>
                   </pic:nvPicPr>
                   <pic:blipFill>
-                    <a:blip r:embed="rId12">
+                    <a:blip r:embed="rId14">
                       <a:extLst>
                         <a:ext uri="{28A0092B-C50C-407E-A947-70E740481C1C}">
                           <a14:useLocalDpi xmlns:a14="http://schemas.microsoft.com/office/drawing/2010/main" val="0"/>
@@ -2500,8 +2163,13 @@
       <w:r>
         <w:t xml:space="preserve">, </w:t>
       </w:r>
-      <w:r>
-        <w:t xml:space="preserve">das </w:t>
+      <w:proofErr w:type="gramStart"/>
+      <w:r>
+        <w:t>das</w:t>
+      </w:r>
+      <w:proofErr w:type="gramEnd"/>
+      <w:r>
+        <w:t xml:space="preserve"> </w:t>
       </w:r>
       <w:r>
         <w:t xml:space="preserve">jene Datenquelle relativ einfach </w:t>
@@ -2538,7 +2206,7 @@
         </w:rPr>
         <w:lastRenderedPageBreak/>
         <w:drawing>
-          <wp:anchor distT="0" distB="0" distL="114300" distR="114300" simplePos="0" relativeHeight="251664384" behindDoc="0" locked="0" layoutInCell="1" allowOverlap="1" wp14:anchorId="224B086F" wp14:editId="2D845F35">
+          <wp:anchor distT="0" distB="0" distL="114300" distR="114300" simplePos="0" relativeHeight="251664384" behindDoc="0" locked="0" layoutInCell="1" allowOverlap="1" wp14:anchorId="224B086F" wp14:editId="03B4072C">
             <wp:simplePos x="0" y="0"/>
             <wp:positionH relativeFrom="margin">
               <wp:align>left</wp:align>
@@ -2571,7 +2239,7 @@
                     </pic:cNvPicPr>
                   </pic:nvPicPr>
                   <pic:blipFill>
-                    <a:blip r:embed="rId13">
+                    <a:blip r:embed="rId15">
                       <a:extLst>
                         <a:ext uri="{28A0092B-C50C-407E-A947-70E740481C1C}">
                           <a14:useLocalDpi xmlns:a14="http://schemas.microsoft.com/office/drawing/2010/main" val="0"/>
@@ -2646,7 +2314,7 @@
                     </pic:cNvPicPr>
                   </pic:nvPicPr>
                   <pic:blipFill>
-                    <a:blip r:embed="rId14">
+                    <a:blip r:embed="rId16">
                       <a:extLst>
                         <a:ext uri="{28A0092B-C50C-407E-A947-70E740481C1C}">
                           <a14:useLocalDpi xmlns:a14="http://schemas.microsoft.com/office/drawing/2010/main" val="0"/>
@@ -2723,19 +2391,7 @@
         <w:t xml:space="preserve">nur einmal </w:t>
       </w:r>
       <w:r>
-        <w:t xml:space="preserve">aufbauen zu können verwenden wir das </w:t>
-      </w:r>
-      <w:r>
-        <w:t xml:space="preserve">Singleton </w:t>
-      </w:r>
-      <w:r>
-        <w:t xml:space="preserve">Pattern. </w:t>
-      </w:r>
-      <w:r>
-        <w:t>Beim Singleton Pattern handelt es sich in Java um genau eine Klasse. Diese darf nur ein einziges Mal istanziert werden. Während der Programmlaufzeit existiert nur ein einziges Objekt.</w:t>
-      </w:r>
-      <w:r>
-        <w:t xml:space="preserve"> </w:t>
+        <w:t xml:space="preserve">aufbauen zu können verwenden wir das Singleton Pattern. Beim Singleton Pattern handelt es sich in Java um genau eine Klasse. Diese darf nur ein einziges Mal istanziert werden. Während der Programmlaufzeit existiert nur ein einziges Objekt. </w:t>
       </w:r>
       <w:r>
         <w:t xml:space="preserve">Das Singleton Pattern wurde zudem schon einmal von mit beim </w:t>
@@ -2802,1226 +2458,673 @@
         <w:t>neue Connection erstellt und zurückgegeben.</w:t>
       </w:r>
     </w:p>
-    <w:tbl>
-      <w:tblPr>
-        <w:tblStyle w:val="Tabellenraster"/>
-        <w:tblW w:w="0" w:type="auto"/>
-        <w:tblInd w:w="0" w:type="dxa"/>
-        <w:tblBorders>
-          <w:top w:val="none" w:sz="0" w:space="0" w:color="auto"/>
-          <w:left w:val="none" w:sz="0" w:space="0" w:color="auto"/>
-          <w:bottom w:val="none" w:sz="0" w:space="0" w:color="auto"/>
-          <w:right w:val="none" w:sz="0" w:space="0" w:color="auto"/>
-          <w:insideH w:val="none" w:sz="0" w:space="0" w:color="auto"/>
-          <w:insideV w:val="none" w:sz="0" w:space="0" w:color="auto"/>
-        </w:tblBorders>
-        <w:tblLook w:val="04A0" w:firstRow="1" w:lastRow="0" w:firstColumn="1" w:lastColumn="0" w:noHBand="0" w:noVBand="1"/>
-      </w:tblPr>
-      <w:tblGrid>
-        <w:gridCol w:w="9062"/>
-      </w:tblGrid>
-      <w:tr>
-        <w:tc>
-          <w:tcPr>
-            <w:tcW w:w="9062" w:type="dxa"/>
-          </w:tcPr>
-          <w:p>
-            <w:pPr>
-              <w:shd w:val="clear" w:color="auto" w:fill="292D3E"/>
-              <w:tabs>
-                <w:tab w:val="left" w:pos="916"/>
-                <w:tab w:val="left" w:pos="1832"/>
-                <w:tab w:val="left" w:pos="2748"/>
-                <w:tab w:val="left" w:pos="3664"/>
-                <w:tab w:val="left" w:pos="4580"/>
-                <w:tab w:val="left" w:pos="5496"/>
-                <w:tab w:val="left" w:pos="6412"/>
-                <w:tab w:val="left" w:pos="7328"/>
-                <w:tab w:val="left" w:pos="8244"/>
-                <w:tab w:val="left" w:pos="9160"/>
-                <w:tab w:val="left" w:pos="10076"/>
-                <w:tab w:val="left" w:pos="10992"/>
-                <w:tab w:val="left" w:pos="11908"/>
-                <w:tab w:val="left" w:pos="12824"/>
-                <w:tab w:val="left" w:pos="13740"/>
-                <w:tab w:val="left" w:pos="14656"/>
-              </w:tabs>
-              <w:rPr>
-                <w:rFonts w:ascii="Courier New" w:hAnsi="Courier New" w:cs="Courier New"/>
-                <w:color w:val="959DCB"/>
-                <w:lang w:val="en-US" w:eastAsia="de-AT"/>
-              </w:rPr>
-            </w:pPr>
-            <w:r>
-              <w:rPr>
-                <w:rFonts w:ascii="Courier New" w:hAnsi="Courier New" w:cs="Courier New"/>
-                <w:i/>
-                <w:iCs/>
-                <w:color w:val="C792EA"/>
-                <w:lang w:val="en-US" w:eastAsia="de-AT"/>
-              </w:rPr>
-              <w:t xml:space="preserve">public class </w:t>
-            </w:r>
-            <w:r>
-              <w:rPr>
-                <w:rFonts w:ascii="Courier New" w:hAnsi="Courier New" w:cs="Courier New"/>
-                <w:color w:val="FFCB6B"/>
-                <w:lang w:val="en-US" w:eastAsia="de-AT"/>
-              </w:rPr>
-              <w:t xml:space="preserve">MySqlDatabaseConnection </w:t>
-            </w:r>
-            <w:r>
-              <w:rPr>
-                <w:rFonts w:ascii="Courier New" w:hAnsi="Courier New" w:cs="Courier New"/>
-                <w:color w:val="89DDFF"/>
-                <w:lang w:val="en-US" w:eastAsia="de-AT"/>
-              </w:rPr>
-              <w:t>{</w:t>
-            </w:r>
-            <w:r>
-              <w:rPr>
-                <w:rFonts w:ascii="Courier New" w:hAnsi="Courier New" w:cs="Courier New"/>
-                <w:color w:val="89DDFF"/>
-                <w:lang w:val="en-US" w:eastAsia="de-AT"/>
-              </w:rPr>
-              <w:br/>
-              <w:t xml:space="preserve">    </w:t>
-            </w:r>
-            <w:r>
-              <w:rPr>
-                <w:rFonts w:ascii="Courier New" w:hAnsi="Courier New" w:cs="Courier New"/>
-                <w:i/>
-                <w:iCs/>
-                <w:color w:val="C792EA"/>
-                <w:lang w:val="en-US" w:eastAsia="de-AT"/>
-              </w:rPr>
-              <w:t xml:space="preserve">private static </w:t>
-            </w:r>
-            <w:r>
-              <w:rPr>
-                <w:rFonts w:ascii="Courier New" w:hAnsi="Courier New" w:cs="Courier New"/>
-                <w:i/>
-                <w:iCs/>
-                <w:color w:val="C3E88D"/>
-                <w:lang w:val="en-US" w:eastAsia="de-AT"/>
-              </w:rPr>
-              <w:t xml:space="preserve">Connection </w:t>
-            </w:r>
-            <w:r>
-              <w:rPr>
-                <w:rFonts w:ascii="Courier New" w:hAnsi="Courier New" w:cs="Courier New"/>
-                <w:i/>
-                <w:iCs/>
-                <w:color w:val="EEFFFF"/>
-                <w:lang w:val="en-US" w:eastAsia="de-AT"/>
-              </w:rPr>
-              <w:t xml:space="preserve">con </w:t>
-            </w:r>
-            <w:r>
-              <w:rPr>
-                <w:rFonts w:ascii="Courier New" w:hAnsi="Courier New" w:cs="Courier New"/>
-                <w:color w:val="89DDFF"/>
-                <w:lang w:val="en-US" w:eastAsia="de-AT"/>
-              </w:rPr>
-              <w:t xml:space="preserve">= </w:t>
-            </w:r>
-            <w:r>
-              <w:rPr>
-                <w:rFonts w:ascii="Courier New" w:hAnsi="Courier New" w:cs="Courier New"/>
-                <w:i/>
-                <w:iCs/>
-                <w:color w:val="C792EA"/>
-                <w:lang w:val="en-US" w:eastAsia="de-AT"/>
-              </w:rPr>
-              <w:t>null</w:t>
-            </w:r>
-            <w:r>
-              <w:rPr>
-                <w:rFonts w:ascii="Courier New" w:hAnsi="Courier New" w:cs="Courier New"/>
-                <w:color w:val="89DDFF"/>
-                <w:lang w:val="en-US" w:eastAsia="de-AT"/>
-              </w:rPr>
-              <w:t>;</w:t>
-            </w:r>
-            <w:r>
-              <w:rPr>
-                <w:rFonts w:ascii="Courier New" w:hAnsi="Courier New" w:cs="Courier New"/>
-                <w:color w:val="89DDFF"/>
-                <w:lang w:val="en-US" w:eastAsia="de-AT"/>
-              </w:rPr>
-              <w:br/>
-              <w:t xml:space="preserve">    </w:t>
-            </w:r>
-            <w:r>
-              <w:rPr>
-                <w:rFonts w:ascii="Courier New" w:hAnsi="Courier New" w:cs="Courier New"/>
-                <w:color w:val="89DDFF"/>
-                <w:lang w:val="en-US" w:eastAsia="de-AT"/>
-              </w:rPr>
-              <w:br/>
-              <w:t xml:space="preserve">    </w:t>
-            </w:r>
-            <w:r>
-              <w:rPr>
-                <w:rFonts w:ascii="Courier New" w:hAnsi="Courier New" w:cs="Courier New"/>
-                <w:i/>
-                <w:iCs/>
-                <w:color w:val="C792EA"/>
-                <w:lang w:val="en-US" w:eastAsia="de-AT"/>
-              </w:rPr>
-              <w:t xml:space="preserve">private </w:t>
-            </w:r>
-            <w:r>
-              <w:rPr>
-                <w:rFonts w:ascii="Courier New" w:hAnsi="Courier New" w:cs="Courier New"/>
-                <w:color w:val="82AAFF"/>
-                <w:lang w:val="en-US" w:eastAsia="de-AT"/>
-              </w:rPr>
-              <w:t>MySqlDatabaseConnection</w:t>
-            </w:r>
-            <w:r>
-              <w:rPr>
-                <w:rFonts w:ascii="Courier New" w:hAnsi="Courier New" w:cs="Courier New"/>
-                <w:color w:val="89DDFF"/>
-                <w:lang w:val="en-US" w:eastAsia="de-AT"/>
-              </w:rPr>
-              <w:t>() {</w:t>
-            </w:r>
-            <w:r>
-              <w:rPr>
-                <w:rFonts w:ascii="Courier New" w:hAnsi="Courier New" w:cs="Courier New"/>
-                <w:color w:val="89DDFF"/>
-                <w:lang w:val="en-US" w:eastAsia="de-AT"/>
-              </w:rPr>
-              <w:br/>
-              <w:t xml:space="preserve">    }</w:t>
-            </w:r>
-            <w:r>
-              <w:rPr>
-                <w:rFonts w:ascii="Courier New" w:hAnsi="Courier New" w:cs="Courier New"/>
-                <w:color w:val="89DDFF"/>
-                <w:lang w:val="en-US" w:eastAsia="de-AT"/>
-              </w:rPr>
-              <w:br/>
-              <w:t xml:space="preserve">    </w:t>
-            </w:r>
-            <w:r>
-              <w:rPr>
-                <w:rFonts w:ascii="Courier New" w:hAnsi="Courier New" w:cs="Courier New"/>
-                <w:i/>
-                <w:iCs/>
-                <w:color w:val="C792EA"/>
-                <w:lang w:val="en-US" w:eastAsia="de-AT"/>
-              </w:rPr>
-              <w:t xml:space="preserve">public static </w:t>
-            </w:r>
-            <w:r>
-              <w:rPr>
-                <w:rFonts w:ascii="Courier New" w:hAnsi="Courier New" w:cs="Courier New"/>
-                <w:i/>
-                <w:iCs/>
-                <w:color w:val="C3E88D"/>
-                <w:lang w:val="en-US" w:eastAsia="de-AT"/>
-              </w:rPr>
-              <w:t xml:space="preserve">Connection </w:t>
-            </w:r>
-            <w:r>
-              <w:rPr>
-                <w:rFonts w:ascii="Courier New" w:hAnsi="Courier New" w:cs="Courier New"/>
-                <w:color w:val="82AAFF"/>
-                <w:lang w:val="en-US" w:eastAsia="de-AT"/>
-              </w:rPr>
-              <w:t>getConnection</w:t>
-            </w:r>
-            <w:r>
-              <w:rPr>
-                <w:rFonts w:ascii="Courier New" w:hAnsi="Courier New" w:cs="Courier New"/>
-                <w:color w:val="89DDFF"/>
-                <w:lang w:val="en-US" w:eastAsia="de-AT"/>
-              </w:rPr>
-              <w:t>(</w:t>
-            </w:r>
-            <w:r>
-              <w:rPr>
-                <w:rFonts w:ascii="Courier New" w:hAnsi="Courier New" w:cs="Courier New"/>
-                <w:color w:val="FFCB6B"/>
-                <w:lang w:val="en-US" w:eastAsia="de-AT"/>
-              </w:rPr>
-              <w:t xml:space="preserve">String </w:t>
-            </w:r>
-            <w:proofErr w:type="spellStart"/>
-            <w:r>
-              <w:rPr>
-                <w:rFonts w:ascii="Courier New" w:hAnsi="Courier New" w:cs="Courier New"/>
-                <w:color w:val="F78C6C"/>
-                <w:lang w:val="en-US" w:eastAsia="de-AT"/>
-              </w:rPr>
-              <w:t>url</w:t>
-            </w:r>
-            <w:proofErr w:type="spellEnd"/>
-            <w:r>
-              <w:rPr>
-                <w:rFonts w:ascii="Courier New" w:hAnsi="Courier New" w:cs="Courier New"/>
-                <w:color w:val="89DDFF"/>
-                <w:lang w:val="en-US" w:eastAsia="de-AT"/>
-              </w:rPr>
-              <w:t xml:space="preserve">, </w:t>
-            </w:r>
-            <w:r>
-              <w:rPr>
-                <w:rFonts w:ascii="Courier New" w:hAnsi="Courier New" w:cs="Courier New"/>
-                <w:color w:val="FFCB6B"/>
-                <w:lang w:val="en-US" w:eastAsia="de-AT"/>
-              </w:rPr>
-              <w:t xml:space="preserve">String </w:t>
-            </w:r>
-            <w:r>
-              <w:rPr>
-                <w:rFonts w:ascii="Courier New" w:hAnsi="Courier New" w:cs="Courier New"/>
-                <w:color w:val="F78C6C"/>
-                <w:lang w:val="en-US" w:eastAsia="de-AT"/>
-              </w:rPr>
-              <w:t>user</w:t>
-            </w:r>
-            <w:r>
-              <w:rPr>
-                <w:rFonts w:ascii="Courier New" w:hAnsi="Courier New" w:cs="Courier New"/>
-                <w:color w:val="89DDFF"/>
-                <w:lang w:val="en-US" w:eastAsia="de-AT"/>
-              </w:rPr>
-              <w:t xml:space="preserve">, </w:t>
-            </w:r>
-            <w:r>
-              <w:rPr>
-                <w:rFonts w:ascii="Courier New" w:hAnsi="Courier New" w:cs="Courier New"/>
-                <w:color w:val="FFCB6B"/>
-                <w:lang w:val="en-US" w:eastAsia="de-AT"/>
-              </w:rPr>
-              <w:t xml:space="preserve">String </w:t>
-            </w:r>
-            <w:proofErr w:type="spellStart"/>
-            <w:r>
-              <w:rPr>
-                <w:rFonts w:ascii="Courier New" w:hAnsi="Courier New" w:cs="Courier New"/>
-                <w:color w:val="F78C6C"/>
-                <w:lang w:val="en-US" w:eastAsia="de-AT"/>
-              </w:rPr>
-              <w:t>pwd</w:t>
-            </w:r>
-            <w:proofErr w:type="spellEnd"/>
-            <w:r>
-              <w:rPr>
-                <w:rFonts w:ascii="Courier New" w:hAnsi="Courier New" w:cs="Courier New"/>
-                <w:color w:val="89DDFF"/>
-                <w:lang w:val="en-US" w:eastAsia="de-AT"/>
-              </w:rPr>
-              <w:t xml:space="preserve">) </w:t>
-            </w:r>
-            <w:r>
-              <w:rPr>
-                <w:rFonts w:ascii="Courier New" w:hAnsi="Courier New" w:cs="Courier New"/>
-                <w:i/>
-                <w:iCs/>
-                <w:color w:val="C792EA"/>
-                <w:lang w:val="en-US" w:eastAsia="de-AT"/>
-              </w:rPr>
-              <w:t xml:space="preserve">throws </w:t>
-            </w:r>
-            <w:r>
-              <w:rPr>
-                <w:rFonts w:ascii="Courier New" w:hAnsi="Courier New" w:cs="Courier New"/>
-                <w:color w:val="FFCB6B"/>
-                <w:lang w:val="en-US" w:eastAsia="de-AT"/>
-              </w:rPr>
-              <w:t>ClassNotFoundException</w:t>
-            </w:r>
-            <w:r>
-              <w:rPr>
-                <w:rFonts w:ascii="Courier New" w:hAnsi="Courier New" w:cs="Courier New"/>
-                <w:color w:val="89DDFF"/>
-                <w:lang w:val="en-US" w:eastAsia="de-AT"/>
-              </w:rPr>
-              <w:t xml:space="preserve">, </w:t>
-            </w:r>
-            <w:r>
-              <w:rPr>
-                <w:rFonts w:ascii="Courier New" w:hAnsi="Courier New" w:cs="Courier New"/>
-                <w:color w:val="FFCB6B"/>
-                <w:lang w:val="en-US" w:eastAsia="de-AT"/>
-              </w:rPr>
-              <w:t xml:space="preserve">SQLException </w:t>
-            </w:r>
-            <w:r>
-              <w:rPr>
-                <w:rFonts w:ascii="Courier New" w:hAnsi="Courier New" w:cs="Courier New"/>
-                <w:color w:val="89DDFF"/>
-                <w:lang w:val="en-US" w:eastAsia="de-AT"/>
-              </w:rPr>
-              <w:t>{</w:t>
-            </w:r>
-            <w:r>
-              <w:rPr>
-                <w:rFonts w:ascii="Courier New" w:hAnsi="Courier New" w:cs="Courier New"/>
-                <w:color w:val="89DDFF"/>
-                <w:lang w:val="en-US" w:eastAsia="de-AT"/>
-              </w:rPr>
-              <w:br/>
-              <w:t xml:space="preserve">        </w:t>
-            </w:r>
-            <w:r>
-              <w:rPr>
-                <w:rFonts w:ascii="Courier New" w:hAnsi="Courier New" w:cs="Courier New"/>
-                <w:i/>
-                <w:iCs/>
-                <w:color w:val="C792EA"/>
-                <w:lang w:val="en-US" w:eastAsia="de-AT"/>
-              </w:rPr>
-              <w:t>if</w:t>
-            </w:r>
-            <w:r>
-              <w:rPr>
-                <w:rFonts w:ascii="Courier New" w:hAnsi="Courier New" w:cs="Courier New"/>
-                <w:color w:val="89DDFF"/>
-                <w:lang w:val="en-US" w:eastAsia="de-AT"/>
-              </w:rPr>
-              <w:t>(</w:t>
-            </w:r>
-            <w:r>
-              <w:rPr>
-                <w:rFonts w:ascii="Courier New" w:hAnsi="Courier New" w:cs="Courier New"/>
-                <w:i/>
-                <w:iCs/>
-                <w:color w:val="EEFFFF"/>
-                <w:lang w:val="en-US" w:eastAsia="de-AT"/>
-              </w:rPr>
-              <w:t xml:space="preserve">con </w:t>
-            </w:r>
-            <w:r>
-              <w:rPr>
-                <w:rFonts w:ascii="Courier New" w:hAnsi="Courier New" w:cs="Courier New"/>
-                <w:color w:val="89DDFF"/>
-                <w:lang w:val="en-US" w:eastAsia="de-AT"/>
-              </w:rPr>
-              <w:t xml:space="preserve">!= </w:t>
-            </w:r>
-            <w:r>
-              <w:rPr>
-                <w:rFonts w:ascii="Courier New" w:hAnsi="Courier New" w:cs="Courier New"/>
-                <w:i/>
-                <w:iCs/>
-                <w:color w:val="C792EA"/>
-                <w:lang w:val="en-US" w:eastAsia="de-AT"/>
-              </w:rPr>
-              <w:t>null</w:t>
-            </w:r>
-            <w:r>
-              <w:rPr>
-                <w:rFonts w:ascii="Courier New" w:hAnsi="Courier New" w:cs="Courier New"/>
-                <w:color w:val="89DDFF"/>
-                <w:lang w:val="en-US" w:eastAsia="de-AT"/>
-              </w:rPr>
-              <w:t>) {</w:t>
-            </w:r>
-            <w:r>
-              <w:rPr>
-                <w:rFonts w:ascii="Courier New" w:hAnsi="Courier New" w:cs="Courier New"/>
-                <w:color w:val="89DDFF"/>
-                <w:lang w:val="en-US" w:eastAsia="de-AT"/>
-              </w:rPr>
-              <w:br/>
-              <w:t xml:space="preserve">            </w:t>
-            </w:r>
-            <w:r>
-              <w:rPr>
-                <w:rFonts w:ascii="Courier New" w:hAnsi="Courier New" w:cs="Courier New"/>
-                <w:i/>
-                <w:iCs/>
-                <w:color w:val="C792EA"/>
-                <w:lang w:val="en-US" w:eastAsia="de-AT"/>
-              </w:rPr>
-              <w:t xml:space="preserve">return </w:t>
-            </w:r>
-            <w:r>
-              <w:rPr>
-                <w:rFonts w:ascii="Courier New" w:hAnsi="Courier New" w:cs="Courier New"/>
-                <w:i/>
-                <w:iCs/>
-                <w:color w:val="EEFFFF"/>
-                <w:lang w:val="en-US" w:eastAsia="de-AT"/>
-              </w:rPr>
-              <w:t>con</w:t>
-            </w:r>
-            <w:r>
-              <w:rPr>
-                <w:rFonts w:ascii="Courier New" w:hAnsi="Courier New" w:cs="Courier New"/>
-                <w:color w:val="89DDFF"/>
-                <w:lang w:val="en-US" w:eastAsia="de-AT"/>
-              </w:rPr>
-              <w:t>;</w:t>
-            </w:r>
-            <w:r>
-              <w:rPr>
-                <w:rFonts w:ascii="Courier New" w:hAnsi="Courier New" w:cs="Courier New"/>
-                <w:color w:val="89DDFF"/>
-                <w:lang w:val="en-US" w:eastAsia="de-AT"/>
-              </w:rPr>
-              <w:br/>
-              <w:t xml:space="preserve">        } </w:t>
-            </w:r>
-            <w:r>
-              <w:rPr>
-                <w:rFonts w:ascii="Courier New" w:hAnsi="Courier New" w:cs="Courier New"/>
-                <w:i/>
-                <w:iCs/>
-                <w:color w:val="C792EA"/>
-                <w:lang w:val="en-US" w:eastAsia="de-AT"/>
-              </w:rPr>
-              <w:t xml:space="preserve">else </w:t>
-            </w:r>
-            <w:r>
-              <w:rPr>
-                <w:rFonts w:ascii="Courier New" w:hAnsi="Courier New" w:cs="Courier New"/>
-                <w:color w:val="89DDFF"/>
-                <w:lang w:val="en-US" w:eastAsia="de-AT"/>
-              </w:rPr>
-              <w:t>{</w:t>
-            </w:r>
-            <w:r>
-              <w:rPr>
-                <w:rFonts w:ascii="Courier New" w:hAnsi="Courier New" w:cs="Courier New"/>
-                <w:color w:val="89DDFF"/>
-                <w:lang w:val="en-US" w:eastAsia="de-AT"/>
-              </w:rPr>
-              <w:br/>
-              <w:t xml:space="preserve">            </w:t>
-            </w:r>
-            <w:r>
-              <w:rPr>
-                <w:rFonts w:ascii="Courier New" w:hAnsi="Courier New" w:cs="Courier New"/>
-                <w:color w:val="FFCB6B"/>
-                <w:lang w:val="en-US" w:eastAsia="de-AT"/>
-              </w:rPr>
-              <w:t>Class</w:t>
-            </w:r>
-            <w:r>
-              <w:rPr>
-                <w:rFonts w:ascii="Courier New" w:hAnsi="Courier New" w:cs="Courier New"/>
-                <w:color w:val="89DDFF"/>
-                <w:lang w:val="en-US" w:eastAsia="de-AT"/>
-              </w:rPr>
-              <w:t>.</w:t>
-            </w:r>
-            <w:r>
-              <w:rPr>
-                <w:rFonts w:ascii="Courier New" w:hAnsi="Courier New" w:cs="Courier New"/>
-                <w:i/>
-                <w:iCs/>
-                <w:color w:val="82AAFF"/>
-                <w:lang w:val="en-US" w:eastAsia="de-AT"/>
-              </w:rPr>
-              <w:t>forName</w:t>
-            </w:r>
-            <w:r>
-              <w:rPr>
-                <w:rFonts w:ascii="Courier New" w:hAnsi="Courier New" w:cs="Courier New"/>
-                <w:color w:val="89DDFF"/>
-                <w:lang w:val="en-US" w:eastAsia="de-AT"/>
-              </w:rPr>
-              <w:t>(</w:t>
-            </w:r>
-            <w:r>
-              <w:rPr>
-                <w:rFonts w:ascii="Courier New" w:hAnsi="Courier New" w:cs="Courier New"/>
-                <w:color w:val="C3E88D"/>
-                <w:lang w:val="en-US" w:eastAsia="de-AT"/>
-              </w:rPr>
-              <w:t>"com.mysql.cj.jdbc.Driver"</w:t>
-            </w:r>
-            <w:r>
-              <w:rPr>
-                <w:rFonts w:ascii="Courier New" w:hAnsi="Courier New" w:cs="Courier New"/>
-                <w:color w:val="89DDFF"/>
-                <w:lang w:val="en-US" w:eastAsia="de-AT"/>
-              </w:rPr>
-              <w:t>);</w:t>
-            </w:r>
-            <w:r>
-              <w:rPr>
-                <w:rFonts w:ascii="Courier New" w:hAnsi="Courier New" w:cs="Courier New"/>
-                <w:color w:val="89DDFF"/>
-                <w:lang w:val="en-US" w:eastAsia="de-AT"/>
-              </w:rPr>
-              <w:br/>
-              <w:t xml:space="preserve">            </w:t>
-            </w:r>
-            <w:r>
-              <w:rPr>
-                <w:rFonts w:ascii="Courier New" w:hAnsi="Courier New" w:cs="Courier New"/>
-                <w:i/>
-                <w:iCs/>
-                <w:color w:val="C792EA"/>
-                <w:lang w:val="en-US" w:eastAsia="de-AT"/>
-              </w:rPr>
-              <w:t xml:space="preserve">return </w:t>
-            </w:r>
-            <w:r>
-              <w:rPr>
-                <w:rFonts w:ascii="Courier New" w:hAnsi="Courier New" w:cs="Courier New"/>
-                <w:i/>
-                <w:iCs/>
-                <w:color w:val="EEFFFF"/>
-                <w:lang w:val="en-US" w:eastAsia="de-AT"/>
-              </w:rPr>
-              <w:t xml:space="preserve">con </w:t>
-            </w:r>
-            <w:r>
-              <w:rPr>
-                <w:rFonts w:ascii="Courier New" w:hAnsi="Courier New" w:cs="Courier New"/>
-                <w:color w:val="89DDFF"/>
-                <w:lang w:val="en-US" w:eastAsia="de-AT"/>
-              </w:rPr>
-              <w:t xml:space="preserve">= </w:t>
-            </w:r>
-            <w:r>
-              <w:rPr>
-                <w:rFonts w:ascii="Courier New" w:hAnsi="Courier New" w:cs="Courier New"/>
-                <w:color w:val="FFCB6B"/>
-                <w:lang w:val="en-US" w:eastAsia="de-AT"/>
-              </w:rPr>
-              <w:t>DriverManager</w:t>
-            </w:r>
-            <w:r>
-              <w:rPr>
-                <w:rFonts w:ascii="Courier New" w:hAnsi="Courier New" w:cs="Courier New"/>
-                <w:color w:val="89DDFF"/>
-                <w:lang w:val="en-US" w:eastAsia="de-AT"/>
-              </w:rPr>
-              <w:t>.</w:t>
-            </w:r>
-            <w:r>
-              <w:rPr>
-                <w:rFonts w:ascii="Courier New" w:hAnsi="Courier New" w:cs="Courier New"/>
-                <w:i/>
-                <w:iCs/>
-                <w:color w:val="82AAFF"/>
-                <w:lang w:val="en-US" w:eastAsia="de-AT"/>
-              </w:rPr>
-              <w:t>getConnection</w:t>
-            </w:r>
-            <w:r>
-              <w:rPr>
-                <w:rFonts w:ascii="Courier New" w:hAnsi="Courier New" w:cs="Courier New"/>
-                <w:color w:val="89DDFF"/>
-                <w:lang w:val="en-US" w:eastAsia="de-AT"/>
-              </w:rPr>
-              <w:t>(</w:t>
-            </w:r>
-            <w:proofErr w:type="spellStart"/>
-            <w:r>
-              <w:rPr>
-                <w:rFonts w:ascii="Courier New" w:hAnsi="Courier New" w:cs="Courier New"/>
-                <w:color w:val="F78C6C"/>
-                <w:lang w:val="en-US" w:eastAsia="de-AT"/>
-              </w:rPr>
-              <w:t>url</w:t>
-            </w:r>
-            <w:proofErr w:type="spellEnd"/>
-            <w:r>
-              <w:rPr>
-                <w:rFonts w:ascii="Courier New" w:hAnsi="Courier New" w:cs="Courier New"/>
-                <w:color w:val="89DDFF"/>
-                <w:lang w:val="en-US" w:eastAsia="de-AT"/>
-              </w:rPr>
-              <w:t xml:space="preserve">, </w:t>
-            </w:r>
-            <w:r>
-              <w:rPr>
-                <w:rFonts w:ascii="Courier New" w:hAnsi="Courier New" w:cs="Courier New"/>
-                <w:color w:val="F78C6C"/>
-                <w:lang w:val="en-US" w:eastAsia="de-AT"/>
-              </w:rPr>
-              <w:t>user</w:t>
-            </w:r>
-            <w:r>
-              <w:rPr>
-                <w:rFonts w:ascii="Courier New" w:hAnsi="Courier New" w:cs="Courier New"/>
-                <w:color w:val="89DDFF"/>
-                <w:lang w:val="en-US" w:eastAsia="de-AT"/>
-              </w:rPr>
-              <w:t xml:space="preserve">, </w:t>
-            </w:r>
-            <w:proofErr w:type="spellStart"/>
-            <w:r>
-              <w:rPr>
-                <w:rFonts w:ascii="Courier New" w:hAnsi="Courier New" w:cs="Courier New"/>
-                <w:color w:val="F78C6C"/>
-                <w:lang w:val="en-US" w:eastAsia="de-AT"/>
-              </w:rPr>
-              <w:t>pwd</w:t>
-            </w:r>
-            <w:proofErr w:type="spellEnd"/>
-            <w:r>
-              <w:rPr>
-                <w:rFonts w:ascii="Courier New" w:hAnsi="Courier New" w:cs="Courier New"/>
-                <w:color w:val="89DDFF"/>
-                <w:lang w:val="en-US" w:eastAsia="de-AT"/>
-              </w:rPr>
-              <w:t>);</w:t>
-            </w:r>
-            <w:r>
-              <w:rPr>
-                <w:rFonts w:ascii="Courier New" w:hAnsi="Courier New" w:cs="Courier New"/>
-                <w:color w:val="89DDFF"/>
-                <w:lang w:val="en-US" w:eastAsia="de-AT"/>
-              </w:rPr>
-              <w:br/>
-              <w:t xml:space="preserve">        }</w:t>
-            </w:r>
-            <w:r>
-              <w:rPr>
-                <w:rFonts w:ascii="Courier New" w:hAnsi="Courier New" w:cs="Courier New"/>
-                <w:color w:val="89DDFF"/>
-                <w:lang w:val="en-US" w:eastAsia="de-AT"/>
-              </w:rPr>
-              <w:br/>
-              <w:t xml:space="preserve">    }</w:t>
-            </w:r>
-            <w:r>
-              <w:rPr>
-                <w:rFonts w:ascii="Courier New" w:hAnsi="Courier New" w:cs="Courier New"/>
-                <w:color w:val="89DDFF"/>
-                <w:lang w:val="en-US" w:eastAsia="de-AT"/>
-              </w:rPr>
-              <w:br/>
-              <w:t>}</w:t>
-            </w:r>
-          </w:p>
-          <w:p>
-            <w:pPr>
-              <w:keepNext/>
-              <w:rPr>
-                <w:lang w:val="en-US"/>
-              </w:rPr>
-            </w:pPr>
-          </w:p>
-        </w:tc>
-      </w:tr>
-    </w:tbl>
     <w:p>
-      <w:pPr>
-        <w:pStyle w:val="Beschriftung"/>
-        <w:jc w:val="center"/>
+      <w:r>
         <w:rPr>
-          <w:lang w:val="en-US"/>
+          <w:noProof/>
         </w:rPr>
-      </w:pPr>
-      <w:r>
-        <w:t xml:space="preserve">Table </w:t>
-      </w:r>
-      <w:fldSimple w:instr=" SEQ Table \* ARABIC ">
-        <w:r>
-          <w:rPr>
-            <w:noProof/>
-          </w:rPr>
-          <w:t>5</w:t>
-        </w:r>
-      </w:fldSimple>
-      <w:r>
-        <w:t xml:space="preserve"> MySqlDatabseConnection Klasse</w:t>
+        <mc:AlternateContent>
+          <mc:Choice Requires="wps">
+            <w:drawing>
+              <wp:anchor distT="0" distB="0" distL="114300" distR="114300" simplePos="0" relativeHeight="251674624" behindDoc="0" locked="0" layoutInCell="1" allowOverlap="1" wp14:anchorId="7E4562DA" wp14:editId="5E4EDB04">
+                <wp:simplePos x="0" y="0"/>
+                <wp:positionH relativeFrom="column">
+                  <wp:posOffset>-635</wp:posOffset>
+                </wp:positionH>
+                <wp:positionV relativeFrom="paragraph">
+                  <wp:posOffset>2193917</wp:posOffset>
+                </wp:positionV>
+                <wp:extent cx="5759450" cy="635"/>
+                <wp:effectExtent l="0" t="0" r="0" b="0"/>
+                <wp:wrapThrough wrapText="bothSides">
+                  <wp:wrapPolygon edited="0">
+                    <wp:start x="0" y="0"/>
+                    <wp:lineTo x="0" y="21600"/>
+                    <wp:lineTo x="21600" y="21600"/>
+                    <wp:lineTo x="21600" y="0"/>
+                  </wp:wrapPolygon>
+                </wp:wrapThrough>
+                <wp:docPr id="25" name="Textfeld 25"/>
+                <wp:cNvGraphicFramePr/>
+                <a:graphic xmlns:a="http://schemas.openxmlformats.org/drawingml/2006/main">
+                  <a:graphicData uri="http://schemas.microsoft.com/office/word/2010/wordprocessingShape">
+                    <wps:wsp>
+                      <wps:cNvSpPr txBox="1"/>
+                      <wps:spPr>
+                        <a:xfrm>
+                          <a:off x="0" y="0"/>
+                          <a:ext cx="5759450" cy="635"/>
+                        </a:xfrm>
+                        <a:prstGeom prst="rect">
+                          <a:avLst/>
+                        </a:prstGeom>
+                        <a:solidFill>
+                          <a:prstClr val="white"/>
+                        </a:solidFill>
+                        <a:ln>
+                          <a:noFill/>
+                        </a:ln>
+                      </wps:spPr>
+                      <wps:txbx>
+                        <w:txbxContent>
+                          <w:p>
+                            <w:pPr>
+                              <w:pStyle w:val="Beschriftung"/>
+                              <w:jc w:val="center"/>
+                            </w:pPr>
+                            <w:r>
+                              <w:t xml:space="preserve">Abbildung </w:t>
+                            </w:r>
+                            <w:fldSimple w:instr=" SEQ Abbildung \* ARABIC ">
+                              <w:r>
+                                <w:rPr>
+                                  <w:noProof/>
+                                </w:rPr>
+                                <w:t>3</w:t>
+                              </w:r>
+                            </w:fldSimple>
+                            <w:r>
+                              <w:t xml:space="preserve"> </w:t>
+                            </w:r>
+                            <w:proofErr w:type="spellStart"/>
+                            <w:r>
+                              <w:t>MySqlDatabaseConnection</w:t>
+                            </w:r>
+                            <w:proofErr w:type="spellEnd"/>
+                            <w:r>
+                              <w:t xml:space="preserve"> Klasse</w:t>
+                            </w:r>
+                          </w:p>
+                        </w:txbxContent>
+                      </wps:txbx>
+                      <wps:bodyPr rot="0" spcFirstLastPara="0" vertOverflow="overflow" horzOverflow="overflow" vert="horz" wrap="square" lIns="0" tIns="0" rIns="0" bIns="0" numCol="1" spcCol="0" rtlCol="0" fromWordArt="0" anchor="t" anchorCtr="0" forceAA="0" compatLnSpc="1">
+                        <a:prstTxWarp prst="textNoShape">
+                          <a:avLst/>
+                        </a:prstTxWarp>
+                        <a:spAutoFit/>
+                      </wps:bodyPr>
+                    </wps:wsp>
+                  </a:graphicData>
+                </a:graphic>
+              </wp:anchor>
+            </w:drawing>
+          </mc:Choice>
+          <mc:Fallback>
+            <w:pict>
+              <v:shape w14:anchorId="7E4562DA" id="Textfeld 25" o:spid="_x0000_s1030" type="#_x0000_t202" style="position:absolute;margin-left:-.05pt;margin-top:172.75pt;width:453.5pt;height:.05pt;z-index:251674624;visibility:visible;mso-wrap-style:square;mso-wrap-distance-left:9pt;mso-wrap-distance-top:0;mso-wrap-distance-right:9pt;mso-wrap-distance-bottom:0;mso-position-horizontal:absolute;mso-position-horizontal-relative:text;mso-position-vertical:absolute;mso-position-vertical-relative:text;v-text-anchor:top" o:gfxdata="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" stroked="f">
+                <v:textbox style="mso-fit-shape-to-text:t" inset="0,0,0,0">
+                  <w:txbxContent>
+                    <w:p>
+                      <w:pPr>
+                        <w:pStyle w:val="Beschriftung"/>
+                        <w:jc w:val="center"/>
+                      </w:pPr>
+                      <w:r>
+                        <w:t xml:space="preserve">Abbildung </w:t>
+                      </w:r>
+                      <w:fldSimple w:instr=" SEQ Abbildung \* ARABIC ">
+                        <w:r>
+                          <w:rPr>
+                            <w:noProof/>
+                          </w:rPr>
+                          <w:t>3</w:t>
+                        </w:r>
+                      </w:fldSimple>
+                      <w:r>
+                        <w:t xml:space="preserve"> </w:t>
+                      </w:r>
+                      <w:proofErr w:type="spellStart"/>
+                      <w:r>
+                        <w:t>MySqlDatabaseConnection</w:t>
+                      </w:r>
+                      <w:proofErr w:type="spellEnd"/>
+                      <w:r>
+                        <w:t xml:space="preserve"> Klasse</w:t>
+                      </w:r>
+                    </w:p>
+                  </w:txbxContent>
+                </v:textbox>
+                <w10:wrap type="through"/>
+              </v:shape>
+            </w:pict>
+          </mc:Fallback>
+        </mc:AlternateContent>
+      </w:r>
+      <w:r>
+        <w:drawing>
+          <wp:anchor distT="0" distB="0" distL="114300" distR="114300" simplePos="0" relativeHeight="251672576" behindDoc="0" locked="0" layoutInCell="1" allowOverlap="1" wp14:anchorId="45B02F5B" wp14:editId="4C6AD44B">
+            <wp:simplePos x="0" y="0"/>
+            <wp:positionH relativeFrom="column">
+              <wp:posOffset>-635</wp:posOffset>
+            </wp:positionH>
+            <wp:positionV relativeFrom="paragraph">
+              <wp:posOffset>169799</wp:posOffset>
+            </wp:positionV>
+            <wp:extent cx="5760000" cy="2086349"/>
+            <wp:effectExtent l="0" t="0" r="0" b="0"/>
+            <wp:wrapThrough wrapText="bothSides">
+              <wp:wrapPolygon edited="0">
+                <wp:start x="286" y="395"/>
+                <wp:lineTo x="143" y="1381"/>
+                <wp:lineTo x="71" y="19923"/>
+                <wp:lineTo x="357" y="20910"/>
+                <wp:lineTo x="429" y="21304"/>
+                <wp:lineTo x="21076" y="21304"/>
+                <wp:lineTo x="21219" y="20910"/>
+                <wp:lineTo x="21433" y="19726"/>
+                <wp:lineTo x="21505" y="3353"/>
+                <wp:lineTo x="21290" y="395"/>
+                <wp:lineTo x="286" y="395"/>
+              </wp:wrapPolygon>
+            </wp:wrapThrough>
+            <wp:docPr id="24" name="Grafik 24"/>
+            <wp:cNvGraphicFramePr>
+              <a:graphicFrameLocks xmlns:a="http://schemas.openxmlformats.org/drawingml/2006/main" noChangeAspect="1"/>
+            </wp:cNvGraphicFramePr>
+            <a:graphic xmlns:a="http://schemas.openxmlformats.org/drawingml/2006/main">
+              <a:graphicData uri="http://schemas.openxmlformats.org/drawingml/2006/picture">
+                <pic:pic xmlns:pic="http://schemas.openxmlformats.org/drawingml/2006/picture">
+                  <pic:nvPicPr>
+                    <pic:cNvPr id="1" name=""/>
+                    <pic:cNvPicPr/>
+                  </pic:nvPicPr>
+                  <pic:blipFill>
+                    <a:blip r:embed="rId17" cstate="print">
+                      <a:extLst>
+                        <a:ext uri="{28A0092B-C50C-407E-A947-70E740481C1C}">
+                          <a14:useLocalDpi xmlns:a14="http://schemas.microsoft.com/office/drawing/2010/main" val="0"/>
+                        </a:ext>
+                      </a:extLst>
+                    </a:blip>
+                    <a:stretch>
+                      <a:fillRect/>
+                    </a:stretch>
+                  </pic:blipFill>
+                  <pic:spPr>
+                    <a:xfrm>
+                      <a:off x="0" y="0"/>
+                      <a:ext cx="5760000" cy="2086349"/>
+                    </a:xfrm>
+                    <a:prstGeom prst="rect">
+                      <a:avLst/>
+                    </a:prstGeom>
+                  </pic:spPr>
+                </pic:pic>
+              </a:graphicData>
+            </a:graphic>
+          </wp:anchor>
+        </w:drawing>
+      </w:r>
+      <w:r>
+        <w:rPr>
+          <w:noProof/>
+        </w:rPr>
+        <mc:AlternateContent>
+          <mc:Choice Requires="wps">
+            <w:drawing>
+              <wp:anchor distT="0" distB="0" distL="114300" distR="114300" simplePos="0" relativeHeight="251677696" behindDoc="0" locked="0" layoutInCell="1" allowOverlap="1" wp14:anchorId="40190A59" wp14:editId="50FD8D68">
+                <wp:simplePos x="0" y="0"/>
+                <wp:positionH relativeFrom="column">
+                  <wp:posOffset>2540</wp:posOffset>
+                </wp:positionH>
+                <wp:positionV relativeFrom="paragraph">
+                  <wp:posOffset>4019575</wp:posOffset>
+                </wp:positionV>
+                <wp:extent cx="5760720" cy="635"/>
+                <wp:effectExtent l="0" t="0" r="0" b="0"/>
+                <wp:wrapThrough wrapText="bothSides">
+                  <wp:wrapPolygon edited="0">
+                    <wp:start x="0" y="0"/>
+                    <wp:lineTo x="0" y="21600"/>
+                    <wp:lineTo x="21600" y="21600"/>
+                    <wp:lineTo x="21600" y="0"/>
+                  </wp:wrapPolygon>
+                </wp:wrapThrough>
+                <wp:docPr id="28" name="Textfeld 28"/>
+                <wp:cNvGraphicFramePr/>
+                <a:graphic xmlns:a="http://schemas.openxmlformats.org/drawingml/2006/main">
+                  <a:graphicData uri="http://schemas.microsoft.com/office/word/2010/wordprocessingShape">
+                    <wps:wsp>
+                      <wps:cNvSpPr txBox="1"/>
+                      <wps:spPr>
+                        <a:xfrm>
+                          <a:off x="0" y="0"/>
+                          <a:ext cx="5760720" cy="635"/>
+                        </a:xfrm>
+                        <a:prstGeom prst="rect">
+                          <a:avLst/>
+                        </a:prstGeom>
+                        <a:solidFill>
+                          <a:prstClr val="white"/>
+                        </a:solidFill>
+                        <a:ln>
+                          <a:noFill/>
+                        </a:ln>
+                      </wps:spPr>
+                      <wps:txbx>
+                        <w:txbxContent>
+                          <w:p>
+                            <w:pPr>
+                              <w:pStyle w:val="Beschriftung"/>
+                              <w:jc w:val="center"/>
+                            </w:pPr>
+                            <w:r>
+                              <w:t xml:space="preserve">Abbildung </w:t>
+                            </w:r>
+                            <w:fldSimple w:instr=" SEQ Abbildung \* ARABIC ">
+                              <w:r>
+                                <w:rPr>
+                                  <w:noProof/>
+                                </w:rPr>
+                                <w:t>4</w:t>
+                              </w:r>
+                            </w:fldSimple>
+                            <w:r>
+                              <w:t xml:space="preserve"> </w:t>
+                            </w:r>
+                            <w:r>
+                              <w:t>Verbindungserstellung in der Main Methode</w:t>
+                            </w:r>
+                          </w:p>
+                        </w:txbxContent>
+                      </wps:txbx>
+                      <wps:bodyPr rot="0" spcFirstLastPara="0" vertOverflow="overflow" horzOverflow="overflow" vert="horz" wrap="square" lIns="0" tIns="0" rIns="0" bIns="0" numCol="1" spcCol="0" rtlCol="0" fromWordArt="0" anchor="t" anchorCtr="0" forceAA="0" compatLnSpc="1">
+                        <a:prstTxWarp prst="textNoShape">
+                          <a:avLst/>
+                        </a:prstTxWarp>
+                        <a:spAutoFit/>
+                      </wps:bodyPr>
+                    </wps:wsp>
+                  </a:graphicData>
+                </a:graphic>
+              </wp:anchor>
+            </w:drawing>
+          </mc:Choice>
+          <mc:Fallback>
+            <w:pict>
+              <v:shape w14:anchorId="40190A59" id="Textfeld 28" o:spid="_x0000_s1031" type="#_x0000_t202" style="position:absolute;margin-left:.2pt;margin-top:316.5pt;width:453.6pt;height:.05pt;z-index:251677696;visibility:visible;mso-wrap-style:square;mso-wrap-distance-left:9pt;mso-wrap-distance-top:0;mso-wrap-distance-right:9pt;mso-wrap-distance-bottom:0;mso-position-horizontal:absolute;mso-position-horizontal-relative:text;mso-position-vertical:absolute;mso-position-vertical-relative:text;v-text-anchor:top" o:gfxdata="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" stroked="f">
+                <v:textbox style="mso-fit-shape-to-text:t" inset="0,0,0,0">
+                  <w:txbxContent>
+                    <w:p>
+                      <w:pPr>
+                        <w:pStyle w:val="Beschriftung"/>
+                        <w:jc w:val="center"/>
+                      </w:pPr>
+                      <w:r>
+                        <w:t xml:space="preserve">Abbildung </w:t>
+                      </w:r>
+                      <w:fldSimple w:instr=" SEQ Abbildung \* ARABIC ">
+                        <w:r>
+                          <w:rPr>
+                            <w:noProof/>
+                          </w:rPr>
+                          <w:t>4</w:t>
+                        </w:r>
+                      </w:fldSimple>
+                      <w:r>
+                        <w:t xml:space="preserve"> </w:t>
+                      </w:r>
+                      <w:r>
+                        <w:t>Verbindungserstellung in der Main Methode</w:t>
+                      </w:r>
+                    </w:p>
+                  </w:txbxContent>
+                </v:textbox>
+                <w10:wrap type="through"/>
+              </v:shape>
+            </w:pict>
+          </mc:Fallback>
+        </mc:AlternateContent>
+      </w:r>
+      <w:r>
+        <w:drawing>
+          <wp:anchor distT="0" distB="0" distL="114300" distR="114300" simplePos="0" relativeHeight="251675648" behindDoc="0" locked="0" layoutInCell="1" allowOverlap="1" wp14:anchorId="4E820195" wp14:editId="13E57F93">
+            <wp:simplePos x="0" y="0"/>
+            <wp:positionH relativeFrom="column">
+              <wp:posOffset>2540</wp:posOffset>
+            </wp:positionH>
+            <wp:positionV relativeFrom="paragraph">
+              <wp:posOffset>2603475</wp:posOffset>
+            </wp:positionV>
+            <wp:extent cx="5760720" cy="1416050"/>
+            <wp:effectExtent l="0" t="0" r="0" b="0"/>
+            <wp:wrapThrough wrapText="bothSides">
+              <wp:wrapPolygon edited="0">
+                <wp:start x="500" y="291"/>
+                <wp:lineTo x="214" y="1162"/>
+                <wp:lineTo x="71" y="2906"/>
+                <wp:lineTo x="143" y="19469"/>
+                <wp:lineTo x="500" y="20922"/>
+                <wp:lineTo x="21071" y="20922"/>
+                <wp:lineTo x="21429" y="19469"/>
+                <wp:lineTo x="21500" y="5521"/>
+                <wp:lineTo x="21357" y="1453"/>
+                <wp:lineTo x="21071" y="291"/>
+                <wp:lineTo x="500" y="291"/>
+              </wp:wrapPolygon>
+            </wp:wrapThrough>
+            <wp:docPr id="27" name="Grafik 27"/>
+            <wp:cNvGraphicFramePr>
+              <a:graphicFrameLocks xmlns:a="http://schemas.openxmlformats.org/drawingml/2006/main" noChangeAspect="1"/>
+            </wp:cNvGraphicFramePr>
+            <a:graphic xmlns:a="http://schemas.openxmlformats.org/drawingml/2006/main">
+              <a:graphicData uri="http://schemas.openxmlformats.org/drawingml/2006/picture">
+                <pic:pic xmlns:pic="http://schemas.openxmlformats.org/drawingml/2006/picture">
+                  <pic:nvPicPr>
+                    <pic:cNvPr id="1" name=""/>
+                    <pic:cNvPicPr/>
+                  </pic:nvPicPr>
+                  <pic:blipFill>
+                    <a:blip r:embed="rId18" cstate="print">
+                      <a:extLst>
+                        <a:ext uri="{28A0092B-C50C-407E-A947-70E740481C1C}">
+                          <a14:useLocalDpi xmlns:a14="http://schemas.microsoft.com/office/drawing/2010/main" val="0"/>
+                        </a:ext>
+                      </a:extLst>
+                    </a:blip>
+                    <a:stretch>
+                      <a:fillRect/>
+                    </a:stretch>
+                  </pic:blipFill>
+                  <pic:spPr>
+                    <a:xfrm>
+                      <a:off x="0" y="0"/>
+                      <a:ext cx="5760720" cy="1416050"/>
+                    </a:xfrm>
+                    <a:prstGeom prst="rect">
+                      <a:avLst/>
+                    </a:prstGeom>
+                  </pic:spPr>
+                </pic:pic>
+              </a:graphicData>
+            </a:graphic>
+          </wp:anchor>
+        </w:drawing>
       </w:r>
     </w:p>
-    <w:tbl>
-      <w:tblPr>
-        <w:tblStyle w:val="Tabellenraster"/>
-        <w:tblW w:w="0" w:type="auto"/>
-        <w:tblInd w:w="0" w:type="dxa"/>
-        <w:tblBorders>
-          <w:top w:val="none" w:sz="0" w:space="0" w:color="auto"/>
-          <w:left w:val="none" w:sz="0" w:space="0" w:color="auto"/>
-          <w:bottom w:val="none" w:sz="0" w:space="0" w:color="auto"/>
-          <w:right w:val="none" w:sz="0" w:space="0" w:color="auto"/>
-          <w:insideH w:val="none" w:sz="0" w:space="0" w:color="auto"/>
-          <w:insideV w:val="none" w:sz="0" w:space="0" w:color="auto"/>
-        </w:tblBorders>
-        <w:tblLook w:val="04A0" w:firstRow="1" w:lastRow="0" w:firstColumn="1" w:lastColumn="0" w:noHBand="0" w:noVBand="1"/>
-      </w:tblPr>
-      <w:tblGrid>
-        <w:gridCol w:w="9072"/>
-      </w:tblGrid>
-      <w:tr>
-        <w:tc>
-          <w:tcPr>
-            <w:tcW w:w="9062" w:type="dxa"/>
-          </w:tcPr>
-          <w:p>
-            <w:pPr>
-              <w:shd w:val="clear" w:color="auto" w:fill="292D3E"/>
-              <w:tabs>
-                <w:tab w:val="left" w:pos="916"/>
-                <w:tab w:val="left" w:pos="1832"/>
-                <w:tab w:val="left" w:pos="2748"/>
-                <w:tab w:val="left" w:pos="3664"/>
-                <w:tab w:val="left" w:pos="4580"/>
-                <w:tab w:val="left" w:pos="5496"/>
-                <w:tab w:val="left" w:pos="6412"/>
-                <w:tab w:val="left" w:pos="7328"/>
-                <w:tab w:val="left" w:pos="8244"/>
-                <w:tab w:val="left" w:pos="9160"/>
-                <w:tab w:val="left" w:pos="10076"/>
-                <w:tab w:val="left" w:pos="10992"/>
-                <w:tab w:val="left" w:pos="11908"/>
-                <w:tab w:val="left" w:pos="12824"/>
-                <w:tab w:val="left" w:pos="13740"/>
-                <w:tab w:val="left" w:pos="14656"/>
-              </w:tabs>
-              <w:rPr>
-                <w:rFonts w:ascii="Courier New" w:hAnsi="Courier New" w:cs="Courier New"/>
-                <w:color w:val="959DCB"/>
-                <w:lang w:val="en-US" w:eastAsia="de-AT"/>
-              </w:rPr>
-            </w:pPr>
-            <w:r>
-              <w:rPr>
-                <w:rFonts w:ascii="Courier New" w:hAnsi="Courier New" w:cs="Courier New"/>
-                <w:i/>
-                <w:iCs/>
-                <w:color w:val="C792EA"/>
-                <w:lang w:val="en-US" w:eastAsia="de-AT"/>
-              </w:rPr>
-              <w:t xml:space="preserve">try </w:t>
-            </w:r>
-            <w:r>
-              <w:rPr>
-                <w:rFonts w:ascii="Courier New" w:hAnsi="Courier New" w:cs="Courier New"/>
-                <w:color w:val="89DDFF"/>
-                <w:lang w:val="en-US" w:eastAsia="de-AT"/>
-              </w:rPr>
-              <w:t>{</w:t>
-            </w:r>
-            <w:r>
-              <w:rPr>
-                <w:rFonts w:ascii="Courier New" w:hAnsi="Courier New" w:cs="Courier New"/>
-                <w:color w:val="89DDFF"/>
-                <w:lang w:val="en-US" w:eastAsia="de-AT"/>
-              </w:rPr>
-              <w:br/>
-              <w:t xml:space="preserve">    </w:t>
-            </w:r>
-            <w:r>
-              <w:rPr>
-                <w:rFonts w:ascii="Courier New" w:hAnsi="Courier New" w:cs="Courier New"/>
-                <w:i/>
-                <w:iCs/>
-                <w:color w:val="C3E88D"/>
-                <w:lang w:val="en-US" w:eastAsia="de-AT"/>
-              </w:rPr>
-              <w:t xml:space="preserve">Connection </w:t>
-            </w:r>
-            <w:r>
-              <w:rPr>
-                <w:rFonts w:ascii="Courier New" w:hAnsi="Courier New" w:cs="Courier New"/>
-                <w:color w:val="EEFFE3"/>
-                <w:lang w:val="en-US" w:eastAsia="de-AT"/>
-              </w:rPr>
-              <w:t xml:space="preserve">myConnection </w:t>
-            </w:r>
-            <w:r>
-              <w:rPr>
-                <w:rFonts w:ascii="Courier New" w:hAnsi="Courier New" w:cs="Courier New"/>
-                <w:color w:val="89DDFF"/>
-                <w:lang w:val="en-US" w:eastAsia="de-AT"/>
-              </w:rPr>
-              <w:t xml:space="preserve">= </w:t>
-            </w:r>
-            <w:r>
-              <w:rPr>
-                <w:rFonts w:ascii="Courier New" w:hAnsi="Courier New" w:cs="Courier New"/>
-                <w:color w:val="FFCB6B"/>
-                <w:lang w:val="en-US" w:eastAsia="de-AT"/>
-              </w:rPr>
-              <w:t>MySqlDatabaseConnection</w:t>
-            </w:r>
-            <w:r>
-              <w:rPr>
-                <w:rFonts w:ascii="Courier New" w:hAnsi="Courier New" w:cs="Courier New"/>
-                <w:color w:val="89DDFF"/>
-                <w:lang w:val="en-US" w:eastAsia="de-AT"/>
-              </w:rPr>
-              <w:t>.</w:t>
-            </w:r>
-            <w:r>
-              <w:rPr>
-                <w:rFonts w:ascii="Courier New" w:hAnsi="Courier New" w:cs="Courier New"/>
-                <w:i/>
-                <w:iCs/>
-                <w:color w:val="82AAFF"/>
-                <w:lang w:val="en-US" w:eastAsia="de-AT"/>
-              </w:rPr>
-              <w:t>getConnection</w:t>
-            </w:r>
-            <w:r>
-              <w:rPr>
-                <w:rFonts w:ascii="Courier New" w:hAnsi="Courier New" w:cs="Courier New"/>
-                <w:color w:val="89DDFF"/>
-                <w:lang w:val="en-US" w:eastAsia="de-AT"/>
-              </w:rPr>
-              <w:t>(</w:t>
-            </w:r>
-            <w:r>
-              <w:rPr>
-                <w:rFonts w:ascii="Courier New" w:hAnsi="Courier New" w:cs="Courier New"/>
-                <w:color w:val="C3E88D"/>
-                <w:lang w:val="en-US" w:eastAsia="de-AT"/>
-              </w:rPr>
-              <w:t>"jdbc:mysql://localhost:3307/kurssystem"</w:t>
-            </w:r>
-            <w:r>
-              <w:rPr>
-                <w:rFonts w:ascii="Courier New" w:hAnsi="Courier New" w:cs="Courier New"/>
-                <w:color w:val="89DDFF"/>
-                <w:lang w:val="en-US" w:eastAsia="de-AT"/>
-              </w:rPr>
-              <w:t xml:space="preserve">, </w:t>
-            </w:r>
-            <w:r>
-              <w:rPr>
-                <w:rFonts w:ascii="Courier New" w:hAnsi="Courier New" w:cs="Courier New"/>
-                <w:color w:val="C3E88D"/>
-                <w:lang w:val="en-US" w:eastAsia="de-AT"/>
-              </w:rPr>
-              <w:t>"root"</w:t>
-            </w:r>
-            <w:r>
-              <w:rPr>
-                <w:rFonts w:ascii="Courier New" w:hAnsi="Courier New" w:cs="Courier New"/>
-                <w:color w:val="89DDFF"/>
-                <w:lang w:val="en-US" w:eastAsia="de-AT"/>
-              </w:rPr>
-              <w:t xml:space="preserve">, </w:t>
-            </w:r>
-            <w:r>
-              <w:rPr>
-                <w:rFonts w:ascii="Courier New" w:hAnsi="Courier New" w:cs="Courier New"/>
-                <w:color w:val="C3E88D"/>
-                <w:lang w:val="en-US" w:eastAsia="de-AT"/>
-              </w:rPr>
-              <w:t>""</w:t>
-            </w:r>
-            <w:r>
-              <w:rPr>
-                <w:rFonts w:ascii="Courier New" w:hAnsi="Courier New" w:cs="Courier New"/>
-                <w:color w:val="89DDFF"/>
-                <w:lang w:val="en-US" w:eastAsia="de-AT"/>
-              </w:rPr>
-              <w:t>);</w:t>
-            </w:r>
-            <w:r>
-              <w:rPr>
-                <w:rFonts w:ascii="Courier New" w:hAnsi="Courier New" w:cs="Courier New"/>
-                <w:color w:val="89DDFF"/>
-                <w:lang w:val="en-US" w:eastAsia="de-AT"/>
-              </w:rPr>
-              <w:br/>
-              <w:t xml:space="preserve">    </w:t>
-            </w:r>
-            <w:r>
-              <w:rPr>
-                <w:rFonts w:ascii="Courier New" w:hAnsi="Courier New" w:cs="Courier New"/>
-                <w:color w:val="FFCB6B"/>
-                <w:lang w:val="en-US" w:eastAsia="de-AT"/>
-              </w:rPr>
-              <w:t>System</w:t>
-            </w:r>
-            <w:r>
-              <w:rPr>
-                <w:rFonts w:ascii="Courier New" w:hAnsi="Courier New" w:cs="Courier New"/>
-                <w:color w:val="89DDFF"/>
-                <w:lang w:val="en-US" w:eastAsia="de-AT"/>
-              </w:rPr>
-              <w:t>.</w:t>
-            </w:r>
-            <w:r>
-              <w:rPr>
-                <w:rFonts w:ascii="Courier New" w:hAnsi="Courier New" w:cs="Courier New"/>
-                <w:i/>
-                <w:iCs/>
-                <w:color w:val="EEFFFF"/>
-                <w:lang w:val="en-US" w:eastAsia="de-AT"/>
-              </w:rPr>
-              <w:t>out</w:t>
-            </w:r>
-            <w:r>
-              <w:rPr>
-                <w:rFonts w:ascii="Courier New" w:hAnsi="Courier New" w:cs="Courier New"/>
-                <w:color w:val="89DDFF"/>
-                <w:lang w:val="en-US" w:eastAsia="de-AT"/>
-              </w:rPr>
-              <w:t>.</w:t>
-            </w:r>
-            <w:r>
-              <w:rPr>
-                <w:rFonts w:ascii="Courier New" w:hAnsi="Courier New" w:cs="Courier New"/>
-                <w:color w:val="82AAFF"/>
-                <w:lang w:val="en-US" w:eastAsia="de-AT"/>
-              </w:rPr>
-              <w:t>println</w:t>
-            </w:r>
-            <w:r>
-              <w:rPr>
-                <w:rFonts w:ascii="Courier New" w:hAnsi="Courier New" w:cs="Courier New"/>
-                <w:color w:val="89DDFF"/>
-                <w:lang w:val="en-US" w:eastAsia="de-AT"/>
-              </w:rPr>
-              <w:t>(</w:t>
-            </w:r>
-            <w:r>
-              <w:rPr>
-                <w:rFonts w:ascii="Courier New" w:hAnsi="Courier New" w:cs="Courier New"/>
-                <w:color w:val="C3E88D"/>
-                <w:lang w:val="en-US" w:eastAsia="de-AT"/>
-              </w:rPr>
-              <w:t>"Verbindung aufgebaut"</w:t>
-            </w:r>
-            <w:r>
-              <w:rPr>
-                <w:rFonts w:ascii="Courier New" w:hAnsi="Courier New" w:cs="Courier New"/>
-                <w:color w:val="89DDFF"/>
-                <w:lang w:val="en-US" w:eastAsia="de-AT"/>
-              </w:rPr>
-              <w:t>);</w:t>
-            </w:r>
-            <w:r>
-              <w:rPr>
-                <w:rFonts w:ascii="Courier New" w:hAnsi="Courier New" w:cs="Courier New"/>
-                <w:color w:val="89DDFF"/>
-                <w:lang w:val="en-US" w:eastAsia="de-AT"/>
-              </w:rPr>
-              <w:br/>
-              <w:t xml:space="preserve">} </w:t>
-            </w:r>
-            <w:r>
-              <w:rPr>
-                <w:rFonts w:ascii="Courier New" w:hAnsi="Courier New" w:cs="Courier New"/>
-                <w:i/>
-                <w:iCs/>
-                <w:color w:val="C792EA"/>
-                <w:lang w:val="en-US" w:eastAsia="de-AT"/>
-              </w:rPr>
-              <w:t xml:space="preserve">catch </w:t>
-            </w:r>
-            <w:r>
-              <w:rPr>
-                <w:rFonts w:ascii="Courier New" w:hAnsi="Courier New" w:cs="Courier New"/>
-                <w:color w:val="89DDFF"/>
-                <w:lang w:val="en-US" w:eastAsia="de-AT"/>
-              </w:rPr>
-              <w:t>(</w:t>
-            </w:r>
-            <w:r>
-              <w:rPr>
-                <w:rFonts w:ascii="Courier New" w:hAnsi="Courier New" w:cs="Courier New"/>
-                <w:color w:val="FFCB6B"/>
-                <w:lang w:val="en-US" w:eastAsia="de-AT"/>
-              </w:rPr>
-              <w:t xml:space="preserve">ClassNotFoundException </w:t>
-            </w:r>
-            <w:r>
-              <w:rPr>
-                <w:rFonts w:ascii="Courier New" w:hAnsi="Courier New" w:cs="Courier New"/>
-                <w:color w:val="F78C6C"/>
-                <w:lang w:val="en-US" w:eastAsia="de-AT"/>
-              </w:rPr>
-              <w:t>e</w:t>
-            </w:r>
-            <w:r>
-              <w:rPr>
-                <w:rFonts w:ascii="Courier New" w:hAnsi="Courier New" w:cs="Courier New"/>
-                <w:color w:val="89DDFF"/>
-                <w:lang w:val="en-US" w:eastAsia="de-AT"/>
-              </w:rPr>
-              <w:t>) {</w:t>
-            </w:r>
-            <w:r>
-              <w:rPr>
-                <w:rFonts w:ascii="Courier New" w:hAnsi="Courier New" w:cs="Courier New"/>
-                <w:color w:val="89DDFF"/>
-                <w:lang w:val="en-US" w:eastAsia="de-AT"/>
-              </w:rPr>
-              <w:br/>
-              <w:t xml:space="preserve">    </w:t>
-            </w:r>
-            <w:r>
-              <w:rPr>
-                <w:rFonts w:ascii="Courier New" w:hAnsi="Courier New" w:cs="Courier New"/>
-                <w:color w:val="F78C6C"/>
-                <w:lang w:val="en-US" w:eastAsia="de-AT"/>
-              </w:rPr>
-              <w:t>e</w:t>
-            </w:r>
-            <w:r>
-              <w:rPr>
-                <w:rFonts w:ascii="Courier New" w:hAnsi="Courier New" w:cs="Courier New"/>
-                <w:color w:val="89DDFF"/>
-                <w:lang w:val="en-US" w:eastAsia="de-AT"/>
-              </w:rPr>
-              <w:t>.</w:t>
-            </w:r>
-            <w:r>
-              <w:rPr>
-                <w:rFonts w:ascii="Courier New" w:hAnsi="Courier New" w:cs="Courier New"/>
-                <w:color w:val="82AAFF"/>
-                <w:lang w:val="en-US" w:eastAsia="de-AT"/>
-              </w:rPr>
-              <w:t>printStackTrace</w:t>
-            </w:r>
-            <w:r>
-              <w:rPr>
-                <w:rFonts w:ascii="Courier New" w:hAnsi="Courier New" w:cs="Courier New"/>
-                <w:color w:val="89DDFF"/>
-                <w:lang w:val="en-US" w:eastAsia="de-AT"/>
-              </w:rPr>
-              <w:t>();</w:t>
-            </w:r>
-            <w:r>
-              <w:rPr>
-                <w:rFonts w:ascii="Courier New" w:hAnsi="Courier New" w:cs="Courier New"/>
-                <w:color w:val="89DDFF"/>
-                <w:lang w:val="en-US" w:eastAsia="de-AT"/>
-              </w:rPr>
-              <w:br/>
-              <w:t xml:space="preserve">} </w:t>
-            </w:r>
-            <w:r>
-              <w:rPr>
-                <w:rFonts w:ascii="Courier New" w:hAnsi="Courier New" w:cs="Courier New"/>
-                <w:i/>
-                <w:iCs/>
-                <w:color w:val="C792EA"/>
-                <w:lang w:val="en-US" w:eastAsia="de-AT"/>
-              </w:rPr>
-              <w:t xml:space="preserve">catch </w:t>
-            </w:r>
-            <w:r>
-              <w:rPr>
-                <w:rFonts w:ascii="Courier New" w:hAnsi="Courier New" w:cs="Courier New"/>
-                <w:color w:val="89DDFF"/>
-                <w:lang w:val="en-US" w:eastAsia="de-AT"/>
-              </w:rPr>
-              <w:t>(</w:t>
-            </w:r>
-            <w:r>
-              <w:rPr>
-                <w:rFonts w:ascii="Courier New" w:hAnsi="Courier New" w:cs="Courier New"/>
-                <w:color w:val="FFCB6B"/>
-                <w:lang w:val="en-US" w:eastAsia="de-AT"/>
-              </w:rPr>
-              <w:t xml:space="preserve">SQLException </w:t>
-            </w:r>
-            <w:r>
-              <w:rPr>
-                <w:rFonts w:ascii="Courier New" w:hAnsi="Courier New" w:cs="Courier New"/>
-                <w:color w:val="F78C6C"/>
-                <w:lang w:val="en-US" w:eastAsia="de-AT"/>
-              </w:rPr>
-              <w:t>e</w:t>
-            </w:r>
-            <w:r>
-              <w:rPr>
-                <w:rFonts w:ascii="Courier New" w:hAnsi="Courier New" w:cs="Courier New"/>
-                <w:color w:val="89DDFF"/>
-                <w:lang w:val="en-US" w:eastAsia="de-AT"/>
-              </w:rPr>
-              <w:t>) {</w:t>
-            </w:r>
-            <w:r>
-              <w:rPr>
-                <w:rFonts w:ascii="Courier New" w:hAnsi="Courier New" w:cs="Courier New"/>
-                <w:color w:val="89DDFF"/>
-                <w:lang w:val="en-US" w:eastAsia="de-AT"/>
-              </w:rPr>
-              <w:br/>
-              <w:t xml:space="preserve">    </w:t>
-            </w:r>
-            <w:r>
-              <w:rPr>
-                <w:rFonts w:ascii="Courier New" w:hAnsi="Courier New" w:cs="Courier New"/>
-                <w:color w:val="F78C6C"/>
-                <w:lang w:val="en-US" w:eastAsia="de-AT"/>
-              </w:rPr>
-              <w:t>e</w:t>
-            </w:r>
-            <w:r>
-              <w:rPr>
-                <w:rFonts w:ascii="Courier New" w:hAnsi="Courier New" w:cs="Courier New"/>
-                <w:color w:val="89DDFF"/>
-                <w:lang w:val="en-US" w:eastAsia="de-AT"/>
-              </w:rPr>
-              <w:t>.</w:t>
-            </w:r>
-            <w:r>
-              <w:rPr>
-                <w:rFonts w:ascii="Courier New" w:hAnsi="Courier New" w:cs="Courier New"/>
-                <w:color w:val="82AAFF"/>
-                <w:lang w:val="en-US" w:eastAsia="de-AT"/>
-              </w:rPr>
-              <w:t>printStackTrace</w:t>
-            </w:r>
-            <w:r>
-              <w:rPr>
-                <w:rFonts w:ascii="Courier New" w:hAnsi="Courier New" w:cs="Courier New"/>
-                <w:color w:val="89DDFF"/>
-                <w:lang w:val="en-US" w:eastAsia="de-AT"/>
-              </w:rPr>
-              <w:t>();</w:t>
-            </w:r>
-            <w:r>
-              <w:rPr>
-                <w:rFonts w:ascii="Courier New" w:hAnsi="Courier New" w:cs="Courier New"/>
-                <w:color w:val="89DDFF"/>
-                <w:lang w:val="en-US" w:eastAsia="de-AT"/>
-              </w:rPr>
-              <w:br/>
-              <w:t>}</w:t>
-            </w:r>
-          </w:p>
-          <w:p>
-            <w:pPr>
-              <w:keepNext/>
-              <w:rPr>
-                <w:lang w:val="en-US"/>
-              </w:rPr>
-            </w:pPr>
-          </w:p>
-        </w:tc>
-      </w:tr>
-    </w:tbl>
     <w:p>
-      <w:pPr>
-        <w:pStyle w:val="Beschriftung"/>
-        <w:jc w:val="center"/>
-      </w:pPr>
-      <w:r>
-        <w:t xml:space="preserve">Table </w:t>
-      </w:r>
-      <w:fldSimple w:instr=" SEQ Table \* ARABIC ">
-        <w:r>
-          <w:rPr>
-            <w:noProof/>
-          </w:rPr>
-          <w:t>6</w:t>
-        </w:r>
-      </w:fldSimple>
-      <w:r>
-        <w:t xml:space="preserve"> Verbindungserstellung in der Main Methode</w:t>
+      <w:r>
+        <w:br w:type="page"/>
+      </w:r>
+    </w:p>
+    <w:p>
+      <w:pPr>
+        <w:pStyle w:val="berschrift2"/>
+      </w:pPr>
+      <w:proofErr w:type="spellStart"/>
+      <w:r>
+        <w:lastRenderedPageBreak/>
+        <w:t>Cli</w:t>
+      </w:r>
+      <w:proofErr w:type="spellEnd"/>
+      <w:r>
+        <w:t xml:space="preserve"> Klasse</w:t>
+      </w:r>
+    </w:p>
+    <w:p>
+      <w:r>
+        <w:rPr>
+          <w:noProof/>
+        </w:rPr>
+        <mc:AlternateContent>
+          <mc:Choice Requires="wps">
+            <w:drawing>
+              <wp:anchor distT="0" distB="0" distL="114300" distR="114300" simplePos="0" relativeHeight="251680768" behindDoc="0" locked="0" layoutInCell="1" allowOverlap="1" wp14:anchorId="03852D75" wp14:editId="09F898DB">
+                <wp:simplePos x="0" y="0"/>
+                <wp:positionH relativeFrom="column">
+                  <wp:posOffset>-1905</wp:posOffset>
+                </wp:positionH>
+                <wp:positionV relativeFrom="paragraph">
+                  <wp:posOffset>5219065</wp:posOffset>
+                </wp:positionV>
+                <wp:extent cx="5760720" cy="635"/>
+                <wp:effectExtent l="0" t="0" r="0" b="0"/>
+                <wp:wrapThrough wrapText="bothSides">
+                  <wp:wrapPolygon edited="0">
+                    <wp:start x="0" y="0"/>
+                    <wp:lineTo x="0" y="21600"/>
+                    <wp:lineTo x="21600" y="21600"/>
+                    <wp:lineTo x="21600" y="0"/>
+                  </wp:wrapPolygon>
+                </wp:wrapThrough>
+                <wp:docPr id="31" name="Textfeld 31"/>
+                <wp:cNvGraphicFramePr/>
+                <a:graphic xmlns:a="http://schemas.openxmlformats.org/drawingml/2006/main">
+                  <a:graphicData uri="http://schemas.microsoft.com/office/word/2010/wordprocessingShape">
+                    <wps:wsp>
+                      <wps:cNvSpPr txBox="1"/>
+                      <wps:spPr>
+                        <a:xfrm>
+                          <a:off x="0" y="0"/>
+                          <a:ext cx="5760720" cy="635"/>
+                        </a:xfrm>
+                        <a:prstGeom prst="rect">
+                          <a:avLst/>
+                        </a:prstGeom>
+                        <a:solidFill>
+                          <a:prstClr val="white"/>
+                        </a:solidFill>
+                        <a:ln>
+                          <a:noFill/>
+                        </a:ln>
+                      </wps:spPr>
+                      <wps:txbx>
+                        <w:txbxContent>
+                          <w:p>
+                            <w:pPr>
+                              <w:pStyle w:val="Beschriftung"/>
+                              <w:jc w:val="center"/>
+                            </w:pPr>
+                            <w:r>
+                              <w:t xml:space="preserve">Abbildung </w:t>
+                            </w:r>
+                            <w:fldSimple w:instr=" SEQ Abbildung \* ARABIC ">
+                              <w:r>
+                                <w:rPr>
+                                  <w:noProof/>
+                                </w:rPr>
+                                <w:t>5</w:t>
+                              </w:r>
+                            </w:fldSimple>
+                            <w:r>
+                              <w:t xml:space="preserve"> </w:t>
+                            </w:r>
+                            <w:proofErr w:type="spellStart"/>
+                            <w:r>
+                              <w:t>Cli</w:t>
+                            </w:r>
+                            <w:proofErr w:type="spellEnd"/>
+                            <w:r>
+                              <w:t xml:space="preserve"> Klasse</w:t>
+                            </w:r>
+                          </w:p>
+                        </w:txbxContent>
+                      </wps:txbx>
+                      <wps:bodyPr rot="0" spcFirstLastPara="0" vertOverflow="overflow" horzOverflow="overflow" vert="horz" wrap="square" lIns="0" tIns="0" rIns="0" bIns="0" numCol="1" spcCol="0" rtlCol="0" fromWordArt="0" anchor="t" anchorCtr="0" forceAA="0" compatLnSpc="1">
+                        <a:prstTxWarp prst="textNoShape">
+                          <a:avLst/>
+                        </a:prstTxWarp>
+                        <a:spAutoFit/>
+                      </wps:bodyPr>
+                    </wps:wsp>
+                  </a:graphicData>
+                </a:graphic>
+              </wp:anchor>
+            </w:drawing>
+          </mc:Choice>
+          <mc:Fallback>
+            <w:pict>
+              <v:shape w14:anchorId="03852D75" id="Textfeld 31" o:spid="_x0000_s1032" type="#_x0000_t202" style="position:absolute;margin-left:-.15pt;margin-top:410.95pt;width:453.6pt;height:.05pt;z-index:251680768;visibility:visible;mso-wrap-style:square;mso-wrap-distance-left:9pt;mso-wrap-distance-top:0;mso-wrap-distance-right:9pt;mso-wrap-distance-bottom:0;mso-position-horizontal:absolute;mso-position-horizontal-relative:text;mso-position-vertical:absolute;mso-position-vertical-relative:text;v-text-anchor:top" o:gfxdata="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" stroked="f">
+                <v:textbox style="mso-fit-shape-to-text:t" inset="0,0,0,0">
+                  <w:txbxContent>
+                    <w:p>
+                      <w:pPr>
+                        <w:pStyle w:val="Beschriftung"/>
+                        <w:jc w:val="center"/>
+                      </w:pPr>
+                      <w:r>
+                        <w:t xml:space="preserve">Abbildung </w:t>
+                      </w:r>
+                      <w:fldSimple w:instr=" SEQ Abbildung \* ARABIC ">
+                        <w:r>
+                          <w:rPr>
+                            <w:noProof/>
+                          </w:rPr>
+                          <w:t>5</w:t>
+                        </w:r>
+                      </w:fldSimple>
+                      <w:r>
+                        <w:t xml:space="preserve"> </w:t>
+                      </w:r>
+                      <w:proofErr w:type="spellStart"/>
+                      <w:r>
+                        <w:t>Cli</w:t>
+                      </w:r>
+                      <w:proofErr w:type="spellEnd"/>
+                      <w:r>
+                        <w:t xml:space="preserve"> Klasse</w:t>
+                      </w:r>
+                    </w:p>
+                  </w:txbxContent>
+                </v:textbox>
+                <w10:wrap type="through"/>
+              </v:shape>
+            </w:pict>
+          </mc:Fallback>
+        </mc:AlternateContent>
+      </w:r>
+      <w:r>
+        <w:drawing>
+          <wp:anchor distT="0" distB="0" distL="114300" distR="114300" simplePos="0" relativeHeight="251678720" behindDoc="0" locked="0" layoutInCell="1" allowOverlap="1" wp14:anchorId="1C12F766" wp14:editId="7901CC59">
+            <wp:simplePos x="0" y="0"/>
+            <wp:positionH relativeFrom="margin">
+              <wp:posOffset>-1905</wp:posOffset>
+            </wp:positionH>
+            <wp:positionV relativeFrom="paragraph">
+              <wp:posOffset>424843</wp:posOffset>
+            </wp:positionV>
+            <wp:extent cx="5760720" cy="4737100"/>
+            <wp:effectExtent l="0" t="0" r="0" b="0"/>
+            <wp:wrapThrough wrapText="bothSides">
+              <wp:wrapPolygon edited="0">
+                <wp:start x="500" y="87"/>
+                <wp:lineTo x="214" y="347"/>
+                <wp:lineTo x="71" y="869"/>
+                <wp:lineTo x="143" y="21108"/>
+                <wp:lineTo x="500" y="21455"/>
+                <wp:lineTo x="21071" y="21455"/>
+                <wp:lineTo x="21357" y="21108"/>
+                <wp:lineTo x="21500" y="19718"/>
+                <wp:lineTo x="21500" y="1650"/>
+                <wp:lineTo x="21357" y="434"/>
+                <wp:lineTo x="21071" y="87"/>
+                <wp:lineTo x="500" y="87"/>
+              </wp:wrapPolygon>
+            </wp:wrapThrough>
+            <wp:docPr id="30" name="Grafik 30"/>
+            <wp:cNvGraphicFramePr>
+              <a:graphicFrameLocks xmlns:a="http://schemas.openxmlformats.org/drawingml/2006/main" noChangeAspect="1"/>
+            </wp:cNvGraphicFramePr>
+            <a:graphic xmlns:a="http://schemas.openxmlformats.org/drawingml/2006/main">
+              <a:graphicData uri="http://schemas.openxmlformats.org/drawingml/2006/picture">
+                <pic:pic xmlns:pic="http://schemas.openxmlformats.org/drawingml/2006/picture">
+                  <pic:nvPicPr>
+                    <pic:cNvPr id="1" name=""/>
+                    <pic:cNvPicPr/>
+                  </pic:nvPicPr>
+                  <pic:blipFill>
+                    <a:blip r:embed="rId19" cstate="print">
+                      <a:extLst>
+                        <a:ext uri="{28A0092B-C50C-407E-A947-70E740481C1C}">
+                          <a14:useLocalDpi xmlns:a14="http://schemas.microsoft.com/office/drawing/2010/main" val="0"/>
+                        </a:ext>
+                      </a:extLst>
+                    </a:blip>
+                    <a:stretch>
+                      <a:fillRect/>
+                    </a:stretch>
+                  </pic:blipFill>
+                  <pic:spPr>
+                    <a:xfrm>
+                      <a:off x="0" y="0"/>
+                      <a:ext cx="5760720" cy="4737100"/>
+                    </a:xfrm>
+                    <a:prstGeom prst="rect">
+                      <a:avLst/>
+                    </a:prstGeom>
+                  </pic:spPr>
+                </pic:pic>
+              </a:graphicData>
+            </a:graphic>
+          </wp:anchor>
+        </w:drawing>
+      </w:r>
+      <w:r>
+        <w:t xml:space="preserve">Für die Ausgabe erstellen wir uns eine eigene </w:t>
+      </w:r>
+      <w:proofErr w:type="spellStart"/>
+      <w:r>
+        <w:t>Cli</w:t>
+      </w:r>
+      <w:proofErr w:type="spellEnd"/>
+      <w:r>
+        <w:t xml:space="preserve"> Klasse. </w:t>
+      </w:r>
+      <w:r>
+        <w:t>Dort erstellen wir uns</w:t>
+      </w:r>
+      <w:r>
+        <w:t xml:space="preserve"> im Konstruktor</w:t>
+      </w:r>
+      <w:r>
+        <w:t xml:space="preserve"> einen Scanner und ein Switch Case mit dem wir durch die </w:t>
+      </w:r>
+      <w:r>
+        <w:t>verschiedenen Auswahlmöglichkeiten iterieren.</w:t>
+      </w:r>
+    </w:p>
+    <w:p/>
+    <w:p>
+      <w:pPr>
+        <w:pStyle w:val="berschrift2"/>
+      </w:pPr>
+      <w:r>
+        <w:t>Domain Package</w:t>
+      </w:r>
+    </w:p>
+    <w:p>
+      <w:r>
+        <w:t xml:space="preserve">Nun erstellen wir uns ein Domain Package und darin </w:t>
+      </w:r>
+      <w:r>
+        <w:t xml:space="preserve">die Entitäten als Klassen. </w:t>
+      </w:r>
+      <w:r>
+        <w:t xml:space="preserve">Zunächst legen wir eine Course Klasse und eine Course Type Klasse an. </w:t>
+      </w:r>
+      <w:r>
+        <w:t xml:space="preserve">Die Course Type Klasse ist ein Enum und enthält die verschiedenen Course Typen. </w:t>
+      </w:r>
+      <w:r>
+        <w:t>Danach erstellen wir eine BaseEntity Klasse. Jene ist dafür da</w:t>
+      </w:r>
+      <w:r>
+        <w:t xml:space="preserve">, die ID nicht immer </w:t>
+      </w:r>
+      <w:r>
+        <w:t>händisch eintragen zu müssen.</w:t>
       </w:r>
     </w:p>
     <w:p/>
     <w:p/>
     <w:p/>
+    <w:p/>
+    <w:p/>
+    <w:p/>
     <w:sectPr>
-      <w:footerReference w:type="default" r:id="rId15"/>
-      <w:headerReference w:type="first" r:id="rId16"/>
-      <w:footerReference w:type="first" r:id="rId17"/>
+      <w:footerReference w:type="default" r:id="rId20"/>
+      <w:headerReference w:type="first" r:id="rId21"/>
+      <w:footerReference w:type="first" r:id="rId22"/>
       <w:pgSz w:w="11906" w:h="16838"/>
       <w:pgMar w:top="1417" w:right="1417" w:bottom="1134" w:left="1417" w:header="708" w:footer="708" w:gutter="0"/>
       <w:cols w:space="708"/>

</xml_diff>

<commit_message>
doku as pdf v2
</commit_message>
<xml_diff>
--- a/Datenpersistenz.docx
+++ b/Datenpersistenz.docx
@@ -2900,27 +2900,14 @@
                             <w:r>
                               <w:t xml:space="preserve">Abbildung </w:t>
                             </w:r>
-                            <w:r>
-                              <w:fldChar w:fldCharType="begin"/>
-                            </w:r>
-                            <w:r>
-                              <w:instrText xml:space="preserve"> SEQ Abbildung \* ARABIC </w:instrText>
-                            </w:r>
-                            <w:r>
-                              <w:fldChar w:fldCharType="separate"/>
-                            </w:r>
-                            <w:r>
-                              <w:rPr>
-                                <w:noProof/>
-                              </w:rPr>
-                              <w:t>1</w:t>
-                            </w:r>
-                            <w:r>
-                              <w:rPr>
-                                <w:noProof/>
-                              </w:rPr>
-                              <w:fldChar w:fldCharType="end"/>
-                            </w:r>
+                            <w:fldSimple w:instr=" SEQ Abbildung \* ARABIC ">
+                              <w:r>
+                                <w:rPr>
+                                  <w:noProof/>
+                                </w:rPr>
+                                <w:t>1</w:t>
+                              </w:r>
+                            </w:fldSimple>
                             <w:r>
                               <w:t xml:space="preserve"> MySql Connector </w:t>
                             </w:r>
@@ -2963,27 +2950,14 @@
                       <w:r>
                         <w:t xml:space="preserve">Abbildung </w:t>
                       </w:r>
-                      <w:r>
-                        <w:fldChar w:fldCharType="begin"/>
-                      </w:r>
-                      <w:r>
-                        <w:instrText xml:space="preserve"> SEQ Abbildung \* ARABIC </w:instrText>
-                      </w:r>
-                      <w:r>
-                        <w:fldChar w:fldCharType="separate"/>
-                      </w:r>
-                      <w:r>
-                        <w:rPr>
-                          <w:noProof/>
-                        </w:rPr>
-                        <w:t>1</w:t>
-                      </w:r>
-                      <w:r>
-                        <w:rPr>
-                          <w:noProof/>
-                        </w:rPr>
-                        <w:fldChar w:fldCharType="end"/>
-                      </w:r>
+                      <w:fldSimple w:instr=" SEQ Abbildung \* ARABIC ">
+                        <w:r>
+                          <w:rPr>
+                            <w:noProof/>
+                          </w:rPr>
+                          <w:t>1</w:t>
+                        </w:r>
+                      </w:fldSimple>
                       <w:r>
                         <w:t xml:space="preserve"> MySql Connector </w:t>
                       </w:r>
@@ -3147,27 +3121,14 @@
                             <w:r>
                               <w:t xml:space="preserve">Abbildung </w:t>
                             </w:r>
-                            <w:r>
-                              <w:fldChar w:fldCharType="begin"/>
-                            </w:r>
-                            <w:r>
-                              <w:instrText xml:space="preserve"> SEQ Abbildung \* ARABIC </w:instrText>
-                            </w:r>
-                            <w:r>
-                              <w:fldChar w:fldCharType="separate"/>
-                            </w:r>
-                            <w:r>
-                              <w:rPr>
-                                <w:noProof/>
-                              </w:rPr>
-                              <w:t>2</w:t>
-                            </w:r>
-                            <w:r>
-                              <w:rPr>
-                                <w:noProof/>
-                              </w:rPr>
-                              <w:fldChar w:fldCharType="end"/>
-                            </w:r>
+                            <w:fldSimple w:instr=" SEQ Abbildung \* ARABIC ">
+                              <w:r>
+                                <w:rPr>
+                                  <w:noProof/>
+                                </w:rPr>
+                                <w:t>2</w:t>
+                              </w:r>
+                            </w:fldSimple>
                             <w:r>
                               <w:t xml:space="preserve"> Datenbankverbindung herstellen</w:t>
                             </w:r>
@@ -3201,27 +3162,14 @@
                       <w:r>
                         <w:t xml:space="preserve">Abbildung </w:t>
                       </w:r>
-                      <w:r>
-                        <w:fldChar w:fldCharType="begin"/>
-                      </w:r>
-                      <w:r>
-                        <w:instrText xml:space="preserve"> SEQ Abbildung \* ARABIC </w:instrText>
-                      </w:r>
-                      <w:r>
-                        <w:fldChar w:fldCharType="separate"/>
-                      </w:r>
-                      <w:r>
-                        <w:rPr>
-                          <w:noProof/>
-                        </w:rPr>
-                        <w:t>2</w:t>
-                      </w:r>
-                      <w:r>
-                        <w:rPr>
-                          <w:noProof/>
-                        </w:rPr>
-                        <w:fldChar w:fldCharType="end"/>
-                      </w:r>
+                      <w:fldSimple w:instr=" SEQ Abbildung \* ARABIC ">
+                        <w:r>
+                          <w:rPr>
+                            <w:noProof/>
+                          </w:rPr>
+                          <w:t>2</w:t>
+                        </w:r>
+                      </w:fldSimple>
                       <w:r>
                         <w:t xml:space="preserve"> Datenbankverbindung herstellen</w:t>
                       </w:r>
@@ -3458,27 +3406,14 @@
                             <w:r>
                               <w:t xml:space="preserve">Table </w:t>
                             </w:r>
-                            <w:r>
-                              <w:fldChar w:fldCharType="begin"/>
-                            </w:r>
-                            <w:r>
-                              <w:instrText xml:space="preserve"> SEQ Table \* ARABIC </w:instrText>
-                            </w:r>
-                            <w:r>
-                              <w:fldChar w:fldCharType="separate"/>
-                            </w:r>
-                            <w:r>
-                              <w:rPr>
-                                <w:noProof/>
-                              </w:rPr>
-                              <w:t>1</w:t>
-                            </w:r>
-                            <w:r>
-                              <w:rPr>
-                                <w:noProof/>
-                              </w:rPr>
-                              <w:fldChar w:fldCharType="end"/>
-                            </w:r>
+                            <w:fldSimple w:instr=" SEQ Table \* ARABIC ">
+                              <w:r>
+                                <w:rPr>
+                                  <w:noProof/>
+                                </w:rPr>
+                                <w:t>1</w:t>
+                              </w:r>
+                            </w:fldSimple>
                             <w:r>
                               <w:t xml:space="preserve"> Student Table</w:t>
                             </w:r>
@@ -3513,27 +3448,14 @@
                       <w:r>
                         <w:t xml:space="preserve">Table </w:t>
                       </w:r>
-                      <w:r>
-                        <w:fldChar w:fldCharType="begin"/>
-                      </w:r>
-                      <w:r>
-                        <w:instrText xml:space="preserve"> SEQ Table \* ARABIC </w:instrText>
-                      </w:r>
-                      <w:r>
-                        <w:fldChar w:fldCharType="separate"/>
-                      </w:r>
-                      <w:r>
-                        <w:rPr>
-                          <w:noProof/>
-                        </w:rPr>
-                        <w:t>1</w:t>
-                      </w:r>
-                      <w:r>
-                        <w:rPr>
-                          <w:noProof/>
-                        </w:rPr>
-                        <w:fldChar w:fldCharType="end"/>
-                      </w:r>
+                      <w:fldSimple w:instr=" SEQ Table \* ARABIC ">
+                        <w:r>
+                          <w:rPr>
+                            <w:noProof/>
+                          </w:rPr>
+                          <w:t>1</w:t>
+                        </w:r>
+                      </w:fldSimple>
                       <w:r>
                         <w:t xml:space="preserve"> Student Table</w:t>
                       </w:r>
@@ -3710,27 +3632,14 @@
                             <w:r>
                               <w:t xml:space="preserve">Table </w:t>
                             </w:r>
-                            <w:r>
-                              <w:fldChar w:fldCharType="begin"/>
-                            </w:r>
-                            <w:r>
-                              <w:instrText xml:space="preserve"> SEQ Table \* ARABIC </w:instrText>
-                            </w:r>
-                            <w:r>
-                              <w:fldChar w:fldCharType="separate"/>
-                            </w:r>
-                            <w:r>
-                              <w:rPr>
-                                <w:noProof/>
-                              </w:rPr>
-                              <w:t>2</w:t>
-                            </w:r>
-                            <w:r>
-                              <w:rPr>
-                                <w:noProof/>
-                              </w:rPr>
-                              <w:fldChar w:fldCharType="end"/>
-                            </w:r>
+                            <w:fldSimple w:instr=" SEQ Table \* ARABIC ">
+                              <w:r>
+                                <w:rPr>
+                                  <w:noProof/>
+                                </w:rPr>
+                                <w:t>2</w:t>
+                              </w:r>
+                            </w:fldSimple>
                             <w:r>
                               <w:t xml:space="preserve"> Student - Course - Modell</w:t>
                             </w:r>
@@ -3765,27 +3674,14 @@
                       <w:r>
                         <w:t xml:space="preserve">Table </w:t>
                       </w:r>
-                      <w:r>
-                        <w:fldChar w:fldCharType="begin"/>
-                      </w:r>
-                      <w:r>
-                        <w:instrText xml:space="preserve"> SEQ Table \* ARABIC </w:instrText>
-                      </w:r>
-                      <w:r>
-                        <w:fldChar w:fldCharType="separate"/>
-                      </w:r>
-                      <w:r>
-                        <w:rPr>
-                          <w:noProof/>
-                        </w:rPr>
-                        <w:t>2</w:t>
-                      </w:r>
-                      <w:r>
-                        <w:rPr>
-                          <w:noProof/>
-                        </w:rPr>
-                        <w:fldChar w:fldCharType="end"/>
-                      </w:r>
+                      <w:fldSimple w:instr=" SEQ Table \* ARABIC ">
+                        <w:r>
+                          <w:rPr>
+                            <w:noProof/>
+                          </w:rPr>
+                          <w:t>2</w:t>
+                        </w:r>
+                      </w:fldSimple>
                       <w:r>
                         <w:t xml:space="preserve"> Student - Course - Modell</w:t>
                       </w:r>
@@ -4003,15 +3899,7 @@
         <w:jc w:val="both"/>
       </w:pPr>
       <w:r>
-        <w:t xml:space="preserve">DAO ist ein Entwurfsmuster das einem ermöglicht den Zugriff auf Daten so zu kapseln, </w:t>
-      </w:r>
-      <w:proofErr w:type="gramStart"/>
-      <w:r>
-        <w:t>das</w:t>
-      </w:r>
-      <w:proofErr w:type="gramEnd"/>
-      <w:r>
-        <w:t xml:space="preserve"> jene Datenquelle relativ einfach getauscht werden kann. Dadurch wird die Programmlogik von technischen Details der Datenspeicherung befreit. Man will also nicht den bestehenden Code angreifen müssen, um Funktionalität hinzufügen zu können. DAO wird also zwischen der Datenbank und dem Code geschalten. Dadurch wird die Kopplung auf ein Minimum heruntergefahren. Wenn sich der JDBC Treiber zum Beispiel ändert, ist der grundsätzliche Code unabhängig. Das entkoppeln ist das zentrale des DAO Design Patterns.</w:t>
+        <w:t>DAO ist ein Entwurfsmuster das einem ermöglicht den Zugriff auf Daten so zu kapseln, das jene Datenquelle relativ einfach getauscht werden kann. Dadurch wird die Programmlogik von technischen Details der Datenspeicherung befreit. Man will also nicht den bestehenden Code angreifen müssen, um Funktionalität hinzufügen zu können. DAO wird also zwischen der Datenbank und dem Code geschalten. Dadurch wird die Kopplung auf ein Minimum heruntergefahren. Wenn sich der JDBC Treiber zum Beispiel ändert, ist der grundsätzliche Code unabhängig. Das entkoppeln ist das zentrale des DAO Design Patterns.</w:t>
       </w:r>
     </w:p>
     <w:p>
@@ -4075,27 +3963,14 @@
                             <w:r>
                               <w:t xml:space="preserve">Abbildung </w:t>
                             </w:r>
-                            <w:r>
-                              <w:fldChar w:fldCharType="begin"/>
-                            </w:r>
-                            <w:r>
-                              <w:instrText xml:space="preserve"> SEQ Abbildung \* ARABIC </w:instrText>
-                            </w:r>
-                            <w:r>
-                              <w:fldChar w:fldCharType="separate"/>
-                            </w:r>
-                            <w:r>
-                              <w:rPr>
-                                <w:noProof/>
-                              </w:rPr>
-                              <w:t>3</w:t>
-                            </w:r>
-                            <w:r>
-                              <w:rPr>
-                                <w:noProof/>
-                              </w:rPr>
-                              <w:fldChar w:fldCharType="end"/>
-                            </w:r>
+                            <w:fldSimple w:instr=" SEQ Abbildung \* ARABIC ">
+                              <w:r>
+                                <w:rPr>
+                                  <w:noProof/>
+                                </w:rPr>
+                                <w:t>3</w:t>
+                              </w:r>
+                            </w:fldSimple>
                             <w:r>
                               <w:t xml:space="preserve"> Kurssystem DAO</w:t>
                             </w:r>
@@ -4132,27 +4007,14 @@
                       <w:r>
                         <w:t xml:space="preserve">Abbildung </w:t>
                       </w:r>
-                      <w:r>
-                        <w:fldChar w:fldCharType="begin"/>
-                      </w:r>
-                      <w:r>
-                        <w:instrText xml:space="preserve"> SEQ Abbildung \* ARABIC </w:instrText>
-                      </w:r>
-                      <w:r>
-                        <w:fldChar w:fldCharType="separate"/>
-                      </w:r>
-                      <w:r>
-                        <w:rPr>
-                          <w:noProof/>
-                        </w:rPr>
-                        <w:t>3</w:t>
-                      </w:r>
-                      <w:r>
-                        <w:rPr>
-                          <w:noProof/>
-                        </w:rPr>
-                        <w:fldChar w:fldCharType="end"/>
-                      </w:r>
+                      <w:fldSimple w:instr=" SEQ Abbildung \* ARABIC ">
+                        <w:r>
+                          <w:rPr>
+                            <w:noProof/>
+                          </w:rPr>
+                          <w:t>3</w:t>
+                        </w:r>
+                      </w:fldSimple>
                       <w:r>
                         <w:t xml:space="preserve"> Kurssystem DAO</w:t>
                       </w:r>
@@ -4325,27 +4187,14 @@
                             <w:r>
                               <w:t xml:space="preserve">Abbildung </w:t>
                             </w:r>
-                            <w:r>
-                              <w:fldChar w:fldCharType="begin"/>
-                            </w:r>
-                            <w:r>
-                              <w:instrText xml:space="preserve"> SEQ Abbildung \* ARABIC </w:instrText>
-                            </w:r>
-                            <w:r>
-                              <w:fldChar w:fldCharType="separate"/>
-                            </w:r>
-                            <w:r>
-                              <w:rPr>
-                                <w:noProof/>
-                              </w:rPr>
-                              <w:t>4</w:t>
-                            </w:r>
-                            <w:r>
-                              <w:rPr>
-                                <w:noProof/>
-                              </w:rPr>
-                              <w:fldChar w:fldCharType="end"/>
-                            </w:r>
+                            <w:fldSimple w:instr=" SEQ Abbildung \* ARABIC ">
+                              <w:r>
+                                <w:rPr>
+                                  <w:noProof/>
+                                </w:rPr>
+                                <w:t>4</w:t>
+                              </w:r>
+                            </w:fldSimple>
                             <w:r>
                               <w:t xml:space="preserve"> DAO Design Pattern / Kopplung</w:t>
                             </w:r>
@@ -4382,27 +4231,14 @@
                       <w:r>
                         <w:t xml:space="preserve">Abbildung </w:t>
                       </w:r>
-                      <w:r>
-                        <w:fldChar w:fldCharType="begin"/>
-                      </w:r>
-                      <w:r>
-                        <w:instrText xml:space="preserve"> SEQ Abbildung \* ARABIC </w:instrText>
-                      </w:r>
-                      <w:r>
-                        <w:fldChar w:fldCharType="separate"/>
-                      </w:r>
-                      <w:r>
-                        <w:rPr>
-                          <w:noProof/>
-                        </w:rPr>
-                        <w:t>4</w:t>
-                      </w:r>
-                      <w:r>
-                        <w:rPr>
-                          <w:noProof/>
-                        </w:rPr>
-                        <w:fldChar w:fldCharType="end"/>
-                      </w:r>
+                      <w:fldSimple w:instr=" SEQ Abbildung \* ARABIC ">
+                        <w:r>
+                          <w:rPr>
+                            <w:noProof/>
+                          </w:rPr>
+                          <w:t>4</w:t>
+                        </w:r>
+                      </w:fldSimple>
                       <w:r>
                         <w:t xml:space="preserve"> DAO Design Pattern / Kopplung</w:t>
                       </w:r>
@@ -4652,27 +4488,14 @@
                             <w:r>
                               <w:t xml:space="preserve">Abbildung </w:t>
                             </w:r>
-                            <w:r>
-                              <w:fldChar w:fldCharType="begin"/>
-                            </w:r>
-                            <w:r>
-                              <w:instrText xml:space="preserve"> SEQ Abbildung \* ARABIC </w:instrText>
-                            </w:r>
-                            <w:r>
-                              <w:fldChar w:fldCharType="separate"/>
-                            </w:r>
-                            <w:r>
-                              <w:rPr>
-                                <w:noProof/>
-                              </w:rPr>
-                              <w:t>5</w:t>
-                            </w:r>
-                            <w:r>
-                              <w:rPr>
-                                <w:noProof/>
-                              </w:rPr>
-                              <w:fldChar w:fldCharType="end"/>
-                            </w:r>
+                            <w:fldSimple w:instr=" SEQ Abbildung \* ARABIC ">
+                              <w:r>
+                                <w:rPr>
+                                  <w:noProof/>
+                                </w:rPr>
+                                <w:t>5</w:t>
+                              </w:r>
+                            </w:fldSimple>
                             <w:r>
                               <w:t xml:space="preserve"> MySqlDatabaseConnection Klasse</w:t>
                             </w:r>
@@ -4706,27 +4529,14 @@
                       <w:r>
                         <w:t xml:space="preserve">Abbildung </w:t>
                       </w:r>
-                      <w:r>
-                        <w:fldChar w:fldCharType="begin"/>
-                      </w:r>
-                      <w:r>
-                        <w:instrText xml:space="preserve"> SEQ Abbildung \* ARABIC </w:instrText>
-                      </w:r>
-                      <w:r>
-                        <w:fldChar w:fldCharType="separate"/>
-                      </w:r>
-                      <w:r>
-                        <w:rPr>
-                          <w:noProof/>
-                        </w:rPr>
-                        <w:t>5</w:t>
-                      </w:r>
-                      <w:r>
-                        <w:rPr>
-                          <w:noProof/>
-                        </w:rPr>
-                        <w:fldChar w:fldCharType="end"/>
-                      </w:r>
+                      <w:fldSimple w:instr=" SEQ Abbildung \* ARABIC ">
+                        <w:r>
+                          <w:rPr>
+                            <w:noProof/>
+                          </w:rPr>
+                          <w:t>5</w:t>
+                        </w:r>
+                      </w:fldSimple>
                       <w:r>
                         <w:t xml:space="preserve"> MySqlDatabaseConnection Klasse</w:t>
                       </w:r>
@@ -4865,27 +4675,14 @@
                             <w:r>
                               <w:t xml:space="preserve">Abbildung </w:t>
                             </w:r>
-                            <w:r>
-                              <w:fldChar w:fldCharType="begin"/>
-                            </w:r>
-                            <w:r>
-                              <w:instrText xml:space="preserve"> SEQ Abbildung \* ARABIC </w:instrText>
-                            </w:r>
-                            <w:r>
-                              <w:fldChar w:fldCharType="separate"/>
-                            </w:r>
-                            <w:r>
-                              <w:rPr>
-                                <w:noProof/>
-                              </w:rPr>
-                              <w:t>6</w:t>
-                            </w:r>
-                            <w:r>
-                              <w:rPr>
-                                <w:noProof/>
-                              </w:rPr>
-                              <w:fldChar w:fldCharType="end"/>
-                            </w:r>
+                            <w:fldSimple w:instr=" SEQ Abbildung \* ARABIC ">
+                              <w:r>
+                                <w:rPr>
+                                  <w:noProof/>
+                                </w:rPr>
+                                <w:t>6</w:t>
+                              </w:r>
+                            </w:fldSimple>
                             <w:r>
                               <w:t xml:space="preserve"> </w:t>
                             </w:r>
@@ -4922,27 +4719,14 @@
                       <w:r>
                         <w:t xml:space="preserve">Abbildung </w:t>
                       </w:r>
-                      <w:r>
-                        <w:fldChar w:fldCharType="begin"/>
-                      </w:r>
-                      <w:r>
-                        <w:instrText xml:space="preserve"> SEQ Abbildung \* ARABIC </w:instrText>
-                      </w:r>
-                      <w:r>
-                        <w:fldChar w:fldCharType="separate"/>
-                      </w:r>
-                      <w:r>
-                        <w:rPr>
-                          <w:noProof/>
-                        </w:rPr>
-                        <w:t>6</w:t>
-                      </w:r>
-                      <w:r>
-                        <w:rPr>
-                          <w:noProof/>
-                        </w:rPr>
-                        <w:fldChar w:fldCharType="end"/>
-                      </w:r>
+                      <w:fldSimple w:instr=" SEQ Abbildung \* ARABIC ">
+                        <w:r>
+                          <w:rPr>
+                            <w:noProof/>
+                          </w:rPr>
+                          <w:t>6</w:t>
+                        </w:r>
+                      </w:fldSimple>
                       <w:r>
                         <w:t xml:space="preserve"> </w:t>
                       </w:r>
@@ -5110,27 +4894,14 @@
                             <w:r>
                               <w:t xml:space="preserve">Abbildung </w:t>
                             </w:r>
-                            <w:r>
-                              <w:fldChar w:fldCharType="begin"/>
-                            </w:r>
-                            <w:r>
-                              <w:instrText xml:space="preserve"> SEQ Abbildung \* ARABIC </w:instrText>
-                            </w:r>
-                            <w:r>
-                              <w:fldChar w:fldCharType="separate"/>
-                            </w:r>
-                            <w:r>
-                              <w:rPr>
-                                <w:noProof/>
-                              </w:rPr>
-                              <w:t>7</w:t>
-                            </w:r>
-                            <w:r>
-                              <w:rPr>
-                                <w:noProof/>
-                              </w:rPr>
-                              <w:fldChar w:fldCharType="end"/>
-                            </w:r>
+                            <w:fldSimple w:instr=" SEQ Abbildung \* ARABIC ">
+                              <w:r>
+                                <w:rPr>
+                                  <w:noProof/>
+                                </w:rPr>
+                                <w:t>7</w:t>
+                              </w:r>
+                            </w:fldSimple>
                             <w:r>
                               <w:t xml:space="preserve"> Cli Klasse</w:t>
                             </w:r>
@@ -5164,27 +4935,14 @@
                       <w:r>
                         <w:t xml:space="preserve">Abbildung </w:t>
                       </w:r>
-                      <w:r>
-                        <w:fldChar w:fldCharType="begin"/>
-                      </w:r>
-                      <w:r>
-                        <w:instrText xml:space="preserve"> SEQ Abbildung \* ARABIC </w:instrText>
-                      </w:r>
-                      <w:r>
-                        <w:fldChar w:fldCharType="separate"/>
-                      </w:r>
-                      <w:r>
-                        <w:rPr>
-                          <w:noProof/>
-                        </w:rPr>
-                        <w:t>7</w:t>
-                      </w:r>
-                      <w:r>
-                        <w:rPr>
-                          <w:noProof/>
-                        </w:rPr>
-                        <w:fldChar w:fldCharType="end"/>
-                      </w:r>
+                      <w:fldSimple w:instr=" SEQ Abbildung \* ARABIC ">
+                        <w:r>
+                          <w:rPr>
+                            <w:noProof/>
+                          </w:rPr>
+                          <w:t>7</w:t>
+                        </w:r>
+                      </w:fldSimple>
                       <w:r>
                         <w:t xml:space="preserve"> Cli Klasse</w:t>
                       </w:r>
@@ -5444,27 +5202,14 @@
                             <w:r>
                               <w:t xml:space="preserve">Abbildung </w:t>
                             </w:r>
-                            <w:r>
-                              <w:fldChar w:fldCharType="begin"/>
-                            </w:r>
-                            <w:r>
-                              <w:instrText xml:space="preserve"> SEQ Abbildung \* ARABIC </w:instrText>
-                            </w:r>
-                            <w:r>
-                              <w:fldChar w:fldCharType="separate"/>
-                            </w:r>
-                            <w:r>
-                              <w:rPr>
-                                <w:noProof/>
-                              </w:rPr>
-                              <w:t>8</w:t>
-                            </w:r>
-                            <w:r>
-                              <w:rPr>
-                                <w:noProof/>
-                              </w:rPr>
-                              <w:fldChar w:fldCharType="end"/>
-                            </w:r>
+                            <w:fldSimple w:instr=" SEQ Abbildung \* ARABIC ">
+                              <w:r>
+                                <w:rPr>
+                                  <w:noProof/>
+                                </w:rPr>
+                                <w:t>8</w:t>
+                              </w:r>
+                            </w:fldSimple>
                             <w:r>
                               <w:t xml:space="preserve"> Package Struktur</w:t>
                             </w:r>
@@ -5501,27 +5246,14 @@
                       <w:r>
                         <w:t xml:space="preserve">Abbildung </w:t>
                       </w:r>
-                      <w:r>
-                        <w:fldChar w:fldCharType="begin"/>
-                      </w:r>
-                      <w:r>
-                        <w:instrText xml:space="preserve"> SEQ Abbildung \* ARABIC </w:instrText>
-                      </w:r>
-                      <w:r>
-                        <w:fldChar w:fldCharType="separate"/>
-                      </w:r>
-                      <w:r>
-                        <w:rPr>
-                          <w:noProof/>
-                        </w:rPr>
-                        <w:t>8</w:t>
-                      </w:r>
-                      <w:r>
-                        <w:rPr>
-                          <w:noProof/>
-                        </w:rPr>
-                        <w:fldChar w:fldCharType="end"/>
-                      </w:r>
+                      <w:fldSimple w:instr=" SEQ Abbildung \* ARABIC ">
+                        <w:r>
+                          <w:rPr>
+                            <w:noProof/>
+                          </w:rPr>
+                          <w:t>8</w:t>
+                        </w:r>
+                      </w:fldSimple>
                       <w:r>
                         <w:t xml:space="preserve"> Package Struktur</w:t>
                       </w:r>
@@ -5721,27 +5453,14 @@
                             <w:r>
                               <w:t xml:space="preserve">Abbildung </w:t>
                             </w:r>
-                            <w:r>
-                              <w:fldChar w:fldCharType="begin"/>
-                            </w:r>
-                            <w:r>
-                              <w:instrText xml:space="preserve"> SEQ Abbildung \* ARABIC </w:instrText>
-                            </w:r>
-                            <w:r>
-                              <w:fldChar w:fldCharType="separate"/>
-                            </w:r>
-                            <w:r>
-                              <w:rPr>
-                                <w:noProof/>
-                              </w:rPr>
-                              <w:t>9</w:t>
-                            </w:r>
-                            <w:r>
-                              <w:rPr>
-                                <w:noProof/>
-                              </w:rPr>
-                              <w:fldChar w:fldCharType="end"/>
-                            </w:r>
+                            <w:fldSimple w:instr=" SEQ Abbildung \* ARABIC ">
+                              <w:r>
+                                <w:rPr>
+                                  <w:noProof/>
+                                </w:rPr>
+                                <w:t>9</w:t>
+                              </w:r>
+                            </w:fldSimple>
                             <w:r>
                               <w:t xml:space="preserve"> </w:t>
                             </w:r>
@@ -5780,27 +5499,14 @@
                       <w:r>
                         <w:t xml:space="preserve">Abbildung </w:t>
                       </w:r>
-                      <w:r>
-                        <w:fldChar w:fldCharType="begin"/>
-                      </w:r>
-                      <w:r>
-                        <w:instrText xml:space="preserve"> SEQ Abbildung \* ARABIC </w:instrText>
-                      </w:r>
-                      <w:r>
-                        <w:fldChar w:fldCharType="separate"/>
-                      </w:r>
-                      <w:r>
-                        <w:rPr>
-                          <w:noProof/>
-                        </w:rPr>
-                        <w:t>9</w:t>
-                      </w:r>
-                      <w:r>
-                        <w:rPr>
-                          <w:noProof/>
-                        </w:rPr>
-                        <w:fldChar w:fldCharType="end"/>
-                      </w:r>
+                      <w:fldSimple w:instr=" SEQ Abbildung \* ARABIC ">
+                        <w:r>
+                          <w:rPr>
+                            <w:noProof/>
+                          </w:rPr>
+                          <w:t>9</w:t>
+                        </w:r>
+                      </w:fldSimple>
                       <w:r>
                         <w:t xml:space="preserve"> </w:t>
                       </w:r>
@@ -6054,27 +5760,14 @@
                             <w:r>
                               <w:t xml:space="preserve">Abbildung </w:t>
                             </w:r>
-                            <w:r>
-                              <w:fldChar w:fldCharType="begin"/>
-                            </w:r>
-                            <w:r>
-                              <w:instrText xml:space="preserve"> SEQ Abbildung \* ARABIC </w:instrText>
-                            </w:r>
-                            <w:r>
-                              <w:fldChar w:fldCharType="separate"/>
-                            </w:r>
-                            <w:r>
-                              <w:rPr>
-                                <w:noProof/>
-                              </w:rPr>
-                              <w:t>10</w:t>
-                            </w:r>
-                            <w:r>
-                              <w:rPr>
-                                <w:noProof/>
-                              </w:rPr>
-                              <w:fldChar w:fldCharType="end"/>
-                            </w:r>
+                            <w:fldSimple w:instr=" SEQ Abbildung \* ARABIC ">
+                              <w:r>
+                                <w:rPr>
+                                  <w:noProof/>
+                                </w:rPr>
+                                <w:t>10</w:t>
+                              </w:r>
+                            </w:fldSimple>
                             <w:r>
                               <w:t xml:space="preserve"> MyCourseRepository</w:t>
                             </w:r>
@@ -6108,27 +5801,14 @@
                       <w:r>
                         <w:t xml:space="preserve">Abbildung </w:t>
                       </w:r>
-                      <w:r>
-                        <w:fldChar w:fldCharType="begin"/>
-                      </w:r>
-                      <w:r>
-                        <w:instrText xml:space="preserve"> SEQ Abbildung \* ARABIC </w:instrText>
-                      </w:r>
-                      <w:r>
-                        <w:fldChar w:fldCharType="separate"/>
-                      </w:r>
-                      <w:r>
-                        <w:rPr>
-                          <w:noProof/>
-                        </w:rPr>
-                        <w:t>10</w:t>
-                      </w:r>
-                      <w:r>
-                        <w:rPr>
-                          <w:noProof/>
-                        </w:rPr>
-                        <w:fldChar w:fldCharType="end"/>
-                      </w:r>
+                      <w:fldSimple w:instr=" SEQ Abbildung \* ARABIC ">
+                        <w:r>
+                          <w:rPr>
+                            <w:noProof/>
+                          </w:rPr>
+                          <w:t>10</w:t>
+                        </w:r>
+                      </w:fldSimple>
                       <w:r>
                         <w:t xml:space="preserve"> MyCourseRepository</w:t>
                       </w:r>
@@ -6345,27 +6025,14 @@
                             <w:r>
                               <w:t xml:space="preserve">Abbildung </w:t>
                             </w:r>
-                            <w:r>
-                              <w:fldChar w:fldCharType="begin"/>
-                            </w:r>
-                            <w:r>
-                              <w:instrText xml:space="preserve"> SEQ Abbildung \* ARABIC </w:instrText>
-                            </w:r>
-                            <w:r>
-                              <w:fldChar w:fldCharType="separate"/>
-                            </w:r>
-                            <w:r>
-                              <w:rPr>
-                                <w:noProof/>
-                              </w:rPr>
-                              <w:t>11</w:t>
-                            </w:r>
-                            <w:r>
-                              <w:rPr>
-                                <w:noProof/>
-                              </w:rPr>
-                              <w:fldChar w:fldCharType="end"/>
-                            </w:r>
+                            <w:fldSimple w:instr=" SEQ Abbildung \* ARABIC ">
+                              <w:r>
+                                <w:rPr>
+                                  <w:noProof/>
+                                </w:rPr>
+                                <w:t>11</w:t>
+                              </w:r>
+                            </w:fldSimple>
                             <w:r>
                               <w:t xml:space="preserve"> Database Connection </w:t>
                             </w:r>
@@ -6402,27 +6069,14 @@
                       <w:r>
                         <w:t xml:space="preserve">Abbildung </w:t>
                       </w:r>
-                      <w:r>
-                        <w:fldChar w:fldCharType="begin"/>
-                      </w:r>
-                      <w:r>
-                        <w:instrText xml:space="preserve"> SEQ Abbildung \* ARABIC </w:instrText>
-                      </w:r>
-                      <w:r>
-                        <w:fldChar w:fldCharType="separate"/>
-                      </w:r>
-                      <w:r>
-                        <w:rPr>
-                          <w:noProof/>
-                        </w:rPr>
-                        <w:t>11</w:t>
-                      </w:r>
-                      <w:r>
-                        <w:rPr>
-                          <w:noProof/>
-                        </w:rPr>
-                        <w:fldChar w:fldCharType="end"/>
-                      </w:r>
+                      <w:fldSimple w:instr=" SEQ Abbildung \* ARABIC ">
+                        <w:r>
+                          <w:rPr>
+                            <w:noProof/>
+                          </w:rPr>
+                          <w:t>11</w:t>
+                        </w:r>
+                      </w:fldSimple>
                       <w:r>
                         <w:t xml:space="preserve"> Database Connection </w:t>
                       </w:r>
@@ -6586,27 +6240,14 @@
                             <w:r>
                               <w:t xml:space="preserve">Abbildung </w:t>
                             </w:r>
-                            <w:r>
-                              <w:fldChar w:fldCharType="begin"/>
-                            </w:r>
-                            <w:r>
-                              <w:instrText xml:space="preserve"> SEQ Abbildung \* ARABIC </w:instrText>
-                            </w:r>
-                            <w:r>
-                              <w:fldChar w:fldCharType="separate"/>
-                            </w:r>
-                            <w:r>
-                              <w:rPr>
-                                <w:noProof/>
-                              </w:rPr>
-                              <w:t>12</w:t>
-                            </w:r>
-                            <w:r>
-                              <w:rPr>
-                                <w:noProof/>
-                              </w:rPr>
-                              <w:fldChar w:fldCharType="end"/>
-                            </w:r>
+                            <w:fldSimple w:instr=" SEQ Abbildung \* ARABIC ">
+                              <w:r>
+                                <w:rPr>
+                                  <w:noProof/>
+                                </w:rPr>
+                                <w:t>12</w:t>
+                              </w:r>
+                            </w:fldSimple>
                             <w:r>
                               <w:t xml:space="preserve"> </w:t>
                             </w:r>
@@ -6643,27 +6284,14 @@
                       <w:r>
                         <w:t xml:space="preserve">Abbildung </w:t>
                       </w:r>
-                      <w:r>
-                        <w:fldChar w:fldCharType="begin"/>
-                      </w:r>
-                      <w:r>
-                        <w:instrText xml:space="preserve"> SEQ Abbildung \* ARABIC </w:instrText>
-                      </w:r>
-                      <w:r>
-                        <w:fldChar w:fldCharType="separate"/>
-                      </w:r>
-                      <w:r>
-                        <w:rPr>
-                          <w:noProof/>
-                        </w:rPr>
-                        <w:t>12</w:t>
-                      </w:r>
-                      <w:r>
-                        <w:rPr>
-                          <w:noProof/>
-                        </w:rPr>
-                        <w:fldChar w:fldCharType="end"/>
-                      </w:r>
+                      <w:fldSimple w:instr=" SEQ Abbildung \* ARABIC ">
+                        <w:r>
+                          <w:rPr>
+                            <w:noProof/>
+                          </w:rPr>
+                          <w:t>12</w:t>
+                        </w:r>
+                      </w:fldSimple>
                       <w:r>
                         <w:t xml:space="preserve"> </w:t>
                       </w:r>
@@ -6758,17 +6386,12 @@
         <w:t xml:space="preserve">an die </w:t>
       </w:r>
       <w:proofErr w:type="spellStart"/>
-      <w:proofErr w:type="gramStart"/>
       <w:r>
         <w:t>getAll</w:t>
       </w:r>
       <w:proofErr w:type="spellEnd"/>
       <w:r>
-        <w:t>(</w:t>
-      </w:r>
-      <w:proofErr w:type="gramEnd"/>
-      <w:r>
-        <w:t xml:space="preserve">) Methode mit </w:t>
+        <w:t xml:space="preserve">() Methode mit </w:t>
       </w:r>
       <w:r>
         <w:t>Funktionalität</w:t>
@@ -7028,27 +6651,14 @@
                             <w:r>
                               <w:t xml:space="preserve">Abbildung </w:t>
                             </w:r>
-                            <w:r>
-                              <w:fldChar w:fldCharType="begin"/>
-                            </w:r>
-                            <w:r>
-                              <w:instrText xml:space="preserve"> SEQ Abbildung \* ARABIC </w:instrText>
-                            </w:r>
-                            <w:r>
-                              <w:fldChar w:fldCharType="separate"/>
-                            </w:r>
-                            <w:r>
-                              <w:rPr>
-                                <w:noProof/>
-                              </w:rPr>
-                              <w:t>13</w:t>
-                            </w:r>
-                            <w:r>
-                              <w:rPr>
-                                <w:noProof/>
-                              </w:rPr>
-                              <w:fldChar w:fldCharType="end"/>
-                            </w:r>
+                            <w:fldSimple w:instr=" SEQ Abbildung \* ARABIC ">
+                              <w:r>
+                                <w:rPr>
+                                  <w:noProof/>
+                                </w:rPr>
+                                <w:t>13</w:t>
+                              </w:r>
+                            </w:fldSimple>
                             <w:r>
                               <w:t xml:space="preserve"> </w:t>
                             </w:r>
@@ -7098,27 +6708,14 @@
                       <w:r>
                         <w:t xml:space="preserve">Abbildung </w:t>
                       </w:r>
-                      <w:r>
-                        <w:fldChar w:fldCharType="begin"/>
-                      </w:r>
-                      <w:r>
-                        <w:instrText xml:space="preserve"> SEQ Abbildung \* ARABIC </w:instrText>
-                      </w:r>
-                      <w:r>
-                        <w:fldChar w:fldCharType="separate"/>
-                      </w:r>
-                      <w:r>
-                        <w:rPr>
-                          <w:noProof/>
-                        </w:rPr>
-                        <w:t>13</w:t>
-                      </w:r>
-                      <w:r>
-                        <w:rPr>
-                          <w:noProof/>
-                        </w:rPr>
-                        <w:fldChar w:fldCharType="end"/>
-                      </w:r>
+                      <w:fldSimple w:instr=" SEQ Abbildung \* ARABIC ">
+                        <w:r>
+                          <w:rPr>
+                            <w:noProof/>
+                          </w:rPr>
+                          <w:t>13</w:t>
+                        </w:r>
+                      </w:fldSimple>
                       <w:r>
                         <w:t xml:space="preserve"> </w:t>
                       </w:r>
@@ -7265,17 +6862,12 @@
         <w:t xml:space="preserve"> über das Repository mit </w:t>
       </w:r>
       <w:proofErr w:type="spellStart"/>
-      <w:proofErr w:type="gramStart"/>
       <w:r>
         <w:t>getAll</w:t>
       </w:r>
       <w:proofErr w:type="spellEnd"/>
       <w:r>
-        <w:t>(</w:t>
-      </w:r>
-      <w:proofErr w:type="gramEnd"/>
-      <w:r>
-        <w:t xml:space="preserve">). </w:t>
+        <w:t xml:space="preserve">(). </w:t>
       </w:r>
       <w:r>
         <w:t xml:space="preserve">Nun checken wir ob die </w:t>
@@ -7354,15 +6946,7 @@
         <w:t>und</w:t>
       </w:r>
       <w:r>
-        <w:t xml:space="preserve"> sagen was </w:t>
-      </w:r>
-      <w:proofErr w:type="gramStart"/>
-      <w:r>
-        <w:t>passiert</w:t>
-      </w:r>
-      <w:proofErr w:type="gramEnd"/>
-      <w:r>
-        <w:t xml:space="preserve"> wenn Fehler auftreten. </w:t>
+        <w:t xml:space="preserve"> sagen was passiert wenn Fehler auftreten. </w:t>
       </w:r>
     </w:p>
     <w:p/>
@@ -7431,27 +7015,14 @@
                             <w:r>
                               <w:t xml:space="preserve">Abbildung </w:t>
                             </w:r>
-                            <w:r>
-                              <w:fldChar w:fldCharType="begin"/>
-                            </w:r>
-                            <w:r>
-                              <w:instrText xml:space="preserve"> SEQ Abbildung \* ARABIC </w:instrText>
-                            </w:r>
-                            <w:r>
-                              <w:fldChar w:fldCharType="separate"/>
-                            </w:r>
-                            <w:r>
-                              <w:rPr>
-                                <w:noProof/>
-                              </w:rPr>
-                              <w:t>14</w:t>
-                            </w:r>
-                            <w:r>
-                              <w:rPr>
-                                <w:noProof/>
-                              </w:rPr>
-                              <w:fldChar w:fldCharType="end"/>
-                            </w:r>
+                            <w:fldSimple w:instr=" SEQ Abbildung \* ARABIC ">
+                              <w:r>
+                                <w:rPr>
+                                  <w:noProof/>
+                                </w:rPr>
+                                <w:t>14</w:t>
+                              </w:r>
+                            </w:fldSimple>
                             <w:r>
                               <w:t xml:space="preserve"> showAllCourses Methode</w:t>
                             </w:r>
@@ -7485,27 +7056,14 @@
                       <w:r>
                         <w:t xml:space="preserve">Abbildung </w:t>
                       </w:r>
-                      <w:r>
-                        <w:fldChar w:fldCharType="begin"/>
-                      </w:r>
-                      <w:r>
-                        <w:instrText xml:space="preserve"> SEQ Abbildung \* ARABIC </w:instrText>
-                      </w:r>
-                      <w:r>
-                        <w:fldChar w:fldCharType="separate"/>
-                      </w:r>
-                      <w:r>
-                        <w:rPr>
-                          <w:noProof/>
-                        </w:rPr>
-                        <w:t>14</w:t>
-                      </w:r>
-                      <w:r>
-                        <w:rPr>
-                          <w:noProof/>
-                        </w:rPr>
-                        <w:fldChar w:fldCharType="end"/>
-                      </w:r>
+                      <w:fldSimple w:instr=" SEQ Abbildung \* ARABIC ">
+                        <w:r>
+                          <w:rPr>
+                            <w:noProof/>
+                          </w:rPr>
+                          <w:t>14</w:t>
+                        </w:r>
+                      </w:fldSimple>
                       <w:r>
                         <w:t xml:space="preserve"> showAllCourses Methode</w:t>
                       </w:r>
@@ -7581,27 +7139,14 @@
                             <w:r>
                               <w:t xml:space="preserve">Abbildung </w:t>
                             </w:r>
-                            <w:r>
-                              <w:fldChar w:fldCharType="begin"/>
-                            </w:r>
-                            <w:r>
-                              <w:instrText xml:space="preserve"> SEQ Abbildung \* ARABIC </w:instrText>
-                            </w:r>
-                            <w:r>
-                              <w:fldChar w:fldCharType="separate"/>
-                            </w:r>
-                            <w:r>
-                              <w:rPr>
-                                <w:noProof/>
-                              </w:rPr>
-                              <w:t>15</w:t>
-                            </w:r>
-                            <w:r>
-                              <w:rPr>
-                                <w:noProof/>
-                              </w:rPr>
-                              <w:fldChar w:fldCharType="end"/>
-                            </w:r>
+                            <w:fldSimple w:instr=" SEQ Abbildung \* ARABIC ">
+                              <w:r>
+                                <w:rPr>
+                                  <w:noProof/>
+                                </w:rPr>
+                                <w:t>15</w:t>
+                              </w:r>
+                            </w:fldSimple>
                             <w:r>
                               <w:t xml:space="preserve"> App Klasse</w:t>
                             </w:r>
@@ -7635,27 +7180,14 @@
                       <w:r>
                         <w:t xml:space="preserve">Abbildung </w:t>
                       </w:r>
-                      <w:r>
-                        <w:fldChar w:fldCharType="begin"/>
-                      </w:r>
-                      <w:r>
-                        <w:instrText xml:space="preserve"> SEQ Abbildung \* ARABIC </w:instrText>
-                      </w:r>
-                      <w:r>
-                        <w:fldChar w:fldCharType="separate"/>
-                      </w:r>
-                      <w:r>
-                        <w:rPr>
-                          <w:noProof/>
-                        </w:rPr>
-                        <w:t>15</w:t>
-                      </w:r>
-                      <w:r>
-                        <w:rPr>
-                          <w:noProof/>
-                        </w:rPr>
-                        <w:fldChar w:fldCharType="end"/>
-                      </w:r>
+                      <w:fldSimple w:instr=" SEQ Abbildung \* ARABIC ">
+                        <w:r>
+                          <w:rPr>
+                            <w:noProof/>
+                          </w:rPr>
+                          <w:t>15</w:t>
+                        </w:r>
+                      </w:fldSimple>
                       <w:r>
                         <w:t xml:space="preserve"> App Klasse</w:t>
                       </w:r>
@@ -7946,27 +7478,14 @@
                             <w:r>
                               <w:t xml:space="preserve">Abbildung </w:t>
                             </w:r>
-                            <w:r>
-                              <w:fldChar w:fldCharType="begin"/>
-                            </w:r>
-                            <w:r>
-                              <w:instrText xml:space="preserve"> SEQ Abbildung \* ARABIC </w:instrText>
-                            </w:r>
-                            <w:r>
-                              <w:fldChar w:fldCharType="separate"/>
-                            </w:r>
-                            <w:r>
-                              <w:rPr>
-                                <w:noProof/>
-                              </w:rPr>
-                              <w:t>16</w:t>
-                            </w:r>
-                            <w:r>
-                              <w:rPr>
-                                <w:noProof/>
-                              </w:rPr>
-                              <w:fldChar w:fldCharType="end"/>
-                            </w:r>
+                            <w:fldSimple w:instr=" SEQ Abbildung \* ARABIC ">
+                              <w:r>
+                                <w:rPr>
+                                  <w:noProof/>
+                                </w:rPr>
+                                <w:t>16</w:t>
+                              </w:r>
+                            </w:fldSimple>
                             <w:r>
                               <w:t xml:space="preserve"> Grafik - Repositories</w:t>
                             </w:r>
@@ -8003,27 +7522,14 @@
                       <w:r>
                         <w:t xml:space="preserve">Abbildung </w:t>
                       </w:r>
-                      <w:r>
-                        <w:fldChar w:fldCharType="begin"/>
-                      </w:r>
-                      <w:r>
-                        <w:instrText xml:space="preserve"> SEQ Abbildung \* ARABIC </w:instrText>
-                      </w:r>
-                      <w:r>
-                        <w:fldChar w:fldCharType="separate"/>
-                      </w:r>
-                      <w:r>
-                        <w:rPr>
-                          <w:noProof/>
-                        </w:rPr>
-                        <w:t>16</w:t>
-                      </w:r>
-                      <w:r>
-                        <w:rPr>
-                          <w:noProof/>
-                        </w:rPr>
-                        <w:fldChar w:fldCharType="end"/>
-                      </w:r>
+                      <w:fldSimple w:instr=" SEQ Abbildung \* ARABIC ">
+                        <w:r>
+                          <w:rPr>
+                            <w:noProof/>
+                          </w:rPr>
+                          <w:t>16</w:t>
+                        </w:r>
+                      </w:fldSimple>
                       <w:r>
                         <w:t xml:space="preserve"> Grafik - Repositories</w:t>
                       </w:r>
@@ -8225,24 +7731,14 @@
                             <w:r>
                               <w:t xml:space="preserve">Abbildung </w:t>
                             </w:r>
-                            <w:r>
-                              <w:fldChar w:fldCharType="begin"/>
-                            </w:r>
-                            <w:r>
-                              <w:instrText xml:space="preserve"> SEQ Abbildung \* ARABIC </w:instrText>
-                            </w:r>
-                            <w:r>
-                              <w:fldChar w:fldCharType="separate"/>
-                            </w:r>
-                            <w:r>
-                              <w:rPr>
-                                <w:noProof/>
-                              </w:rPr>
-                              <w:t>17</w:t>
-                            </w:r>
-                            <w:r>
-                              <w:fldChar w:fldCharType="end"/>
-                            </w:r>
+                            <w:fldSimple w:instr=" SEQ Abbildung \* ARABIC ">
+                              <w:r>
+                                <w:rPr>
+                                  <w:noProof/>
+                                </w:rPr>
+                                <w:t>17</w:t>
+                              </w:r>
+                            </w:fldSimple>
                             <w:r>
                               <w:t xml:space="preserve"> </w:t>
                             </w:r>
@@ -8287,24 +7783,14 @@
                       <w:r>
                         <w:t xml:space="preserve">Abbildung </w:t>
                       </w:r>
-                      <w:r>
-                        <w:fldChar w:fldCharType="begin"/>
-                      </w:r>
-                      <w:r>
-                        <w:instrText xml:space="preserve"> SEQ Abbildung \* ARABIC </w:instrText>
-                      </w:r>
-                      <w:r>
-                        <w:fldChar w:fldCharType="separate"/>
-                      </w:r>
-                      <w:r>
-                        <w:rPr>
-                          <w:noProof/>
-                        </w:rPr>
-                        <w:t>17</w:t>
-                      </w:r>
-                      <w:r>
-                        <w:fldChar w:fldCharType="end"/>
-                      </w:r>
+                      <w:fldSimple w:instr=" SEQ Abbildung \* ARABIC ">
+                        <w:r>
+                          <w:rPr>
+                            <w:noProof/>
+                          </w:rPr>
+                          <w:t>17</w:t>
+                        </w:r>
+                      </w:fldSimple>
                       <w:r>
                         <w:t xml:space="preserve"> </w:t>
                       </w:r>
@@ -8496,24 +7982,14 @@
                             <w:r>
                               <w:t xml:space="preserve">Abbildung </w:t>
                             </w:r>
-                            <w:r>
-                              <w:fldChar w:fldCharType="begin"/>
-                            </w:r>
-                            <w:r>
-                              <w:instrText xml:space="preserve"> SEQ Abbildung \* ARABIC </w:instrText>
-                            </w:r>
-                            <w:r>
-                              <w:fldChar w:fldCharType="separate"/>
-                            </w:r>
-                            <w:r>
-                              <w:rPr>
-                                <w:noProof/>
-                              </w:rPr>
-                              <w:t>18</w:t>
-                            </w:r>
-                            <w:r>
-                              <w:fldChar w:fldCharType="end"/>
-                            </w:r>
+                            <w:fldSimple w:instr=" SEQ Abbildung \* ARABIC ">
+                              <w:r>
+                                <w:rPr>
+                                  <w:noProof/>
+                                </w:rPr>
+                                <w:t>18</w:t>
+                              </w:r>
+                            </w:fldSimple>
                             <w:r>
                               <w:t xml:space="preserve"> </w:t>
                             </w:r>
@@ -8558,24 +8034,14 @@
                       <w:r>
                         <w:t xml:space="preserve">Abbildung </w:t>
                       </w:r>
-                      <w:r>
-                        <w:fldChar w:fldCharType="begin"/>
-                      </w:r>
-                      <w:r>
-                        <w:instrText xml:space="preserve"> SEQ Abbildung \* ARABIC </w:instrText>
-                      </w:r>
-                      <w:r>
-                        <w:fldChar w:fldCharType="separate"/>
-                      </w:r>
-                      <w:r>
-                        <w:rPr>
-                          <w:noProof/>
-                        </w:rPr>
-                        <w:t>18</w:t>
-                      </w:r>
-                      <w:r>
-                        <w:fldChar w:fldCharType="end"/>
-                      </w:r>
+                      <w:fldSimple w:instr=" SEQ Abbildung \* ARABIC ">
+                        <w:r>
+                          <w:rPr>
+                            <w:noProof/>
+                          </w:rPr>
+                          <w:t>18</w:t>
+                        </w:r>
+                      </w:fldSimple>
                       <w:r>
                         <w:t xml:space="preserve"> </w:t>
                       </w:r>
@@ -8779,24 +8245,14 @@
                             <w:r>
                               <w:t xml:space="preserve">Abbildung </w:t>
                             </w:r>
-                            <w:r>
-                              <w:fldChar w:fldCharType="begin"/>
-                            </w:r>
-                            <w:r>
-                              <w:instrText xml:space="preserve"> SEQ Abbildung \* ARABIC </w:instrText>
-                            </w:r>
-                            <w:r>
-                              <w:fldChar w:fldCharType="separate"/>
-                            </w:r>
-                            <w:r>
-                              <w:rPr>
-                                <w:noProof/>
-                              </w:rPr>
-                              <w:t>19</w:t>
-                            </w:r>
-                            <w:r>
-                              <w:fldChar w:fldCharType="end"/>
-                            </w:r>
+                            <w:fldSimple w:instr=" SEQ Abbildung \* ARABIC ">
+                              <w:r>
+                                <w:rPr>
+                                  <w:noProof/>
+                                </w:rPr>
+                                <w:t>19</w:t>
+                              </w:r>
+                            </w:fldSimple>
                             <w:r>
                               <w:t xml:space="preserve"> </w:t>
                             </w:r>
@@ -8841,24 +8297,14 @@
                       <w:r>
                         <w:t xml:space="preserve">Abbildung </w:t>
                       </w:r>
-                      <w:r>
-                        <w:fldChar w:fldCharType="begin"/>
-                      </w:r>
-                      <w:r>
-                        <w:instrText xml:space="preserve"> SEQ Abbildung \* ARABIC </w:instrText>
-                      </w:r>
-                      <w:r>
-                        <w:fldChar w:fldCharType="separate"/>
-                      </w:r>
-                      <w:r>
-                        <w:rPr>
-                          <w:noProof/>
-                        </w:rPr>
-                        <w:t>19</w:t>
-                      </w:r>
-                      <w:r>
-                        <w:fldChar w:fldCharType="end"/>
-                      </w:r>
+                      <w:fldSimple w:instr=" SEQ Abbildung \* ARABIC ">
+                        <w:r>
+                          <w:rPr>
+                            <w:noProof/>
+                          </w:rPr>
+                          <w:t>19</w:t>
+                        </w:r>
+                      </w:fldSimple>
                       <w:r>
                         <w:t xml:space="preserve"> </w:t>
                       </w:r>
@@ -9117,24 +8563,14 @@
                             <w:r>
                               <w:t xml:space="preserve">Abbildung </w:t>
                             </w:r>
-                            <w:r>
-                              <w:fldChar w:fldCharType="begin"/>
-                            </w:r>
-                            <w:r>
-                              <w:instrText xml:space="preserve"> SEQ Abbildung \* ARABIC </w:instrText>
-                            </w:r>
-                            <w:r>
-                              <w:fldChar w:fldCharType="separate"/>
-                            </w:r>
-                            <w:r>
-                              <w:rPr>
-                                <w:noProof/>
-                              </w:rPr>
-                              <w:t>20</w:t>
-                            </w:r>
-                            <w:r>
-                              <w:fldChar w:fldCharType="end"/>
-                            </w:r>
+                            <w:fldSimple w:instr=" SEQ Abbildung \* ARABIC ">
+                              <w:r>
+                                <w:rPr>
+                                  <w:noProof/>
+                                </w:rPr>
+                                <w:t>20</w:t>
+                              </w:r>
+                            </w:fldSimple>
                             <w:r>
                               <w:t xml:space="preserve"> </w:t>
                             </w:r>
@@ -9181,24 +8617,14 @@
                       <w:r>
                         <w:t xml:space="preserve">Abbildung </w:t>
                       </w:r>
-                      <w:r>
-                        <w:fldChar w:fldCharType="begin"/>
-                      </w:r>
-                      <w:r>
-                        <w:instrText xml:space="preserve"> SEQ Abbildung \* ARABIC </w:instrText>
-                      </w:r>
-                      <w:r>
-                        <w:fldChar w:fldCharType="separate"/>
-                      </w:r>
-                      <w:r>
-                        <w:rPr>
-                          <w:noProof/>
-                        </w:rPr>
-                        <w:t>20</w:t>
-                      </w:r>
-                      <w:r>
-                        <w:fldChar w:fldCharType="end"/>
-                      </w:r>
+                      <w:fldSimple w:instr=" SEQ Abbildung \* ARABIC ">
+                        <w:r>
+                          <w:rPr>
+                            <w:noProof/>
+                          </w:rPr>
+                          <w:t>20</w:t>
+                        </w:r>
+                      </w:fldSimple>
                       <w:r>
                         <w:t xml:space="preserve"> </w:t>
                       </w:r>
@@ -9458,24 +8884,14 @@
                             <w:r>
                               <w:t xml:space="preserve">Abbildung </w:t>
                             </w:r>
-                            <w:r>
-                              <w:fldChar w:fldCharType="begin"/>
-                            </w:r>
-                            <w:r>
-                              <w:instrText xml:space="preserve"> SEQ Abbildung \* ARABIC </w:instrText>
-                            </w:r>
-                            <w:r>
-                              <w:fldChar w:fldCharType="separate"/>
-                            </w:r>
-                            <w:r>
-                              <w:rPr>
-                                <w:noProof/>
-                              </w:rPr>
-                              <w:t>21</w:t>
-                            </w:r>
-                            <w:r>
-                              <w:fldChar w:fldCharType="end"/>
-                            </w:r>
+                            <w:fldSimple w:instr=" SEQ Abbildung \* ARABIC ">
+                              <w:r>
+                                <w:rPr>
+                                  <w:noProof/>
+                                </w:rPr>
+                                <w:t>21</w:t>
+                              </w:r>
+                            </w:fldSimple>
                             <w:r>
                               <w:t xml:space="preserve"> update Methode</w:t>
                             </w:r>
@@ -9509,24 +8925,14 @@
                       <w:r>
                         <w:t xml:space="preserve">Abbildung </w:t>
                       </w:r>
-                      <w:r>
-                        <w:fldChar w:fldCharType="begin"/>
-                      </w:r>
-                      <w:r>
-                        <w:instrText xml:space="preserve"> SEQ Abbildung \* ARABIC </w:instrText>
-                      </w:r>
-                      <w:r>
-                        <w:fldChar w:fldCharType="separate"/>
-                      </w:r>
-                      <w:r>
-                        <w:rPr>
-                          <w:noProof/>
-                        </w:rPr>
-                        <w:t>21</w:t>
-                      </w:r>
-                      <w:r>
-                        <w:fldChar w:fldCharType="end"/>
-                      </w:r>
+                      <w:fldSimple w:instr=" SEQ Abbildung \* ARABIC ">
+                        <w:r>
+                          <w:rPr>
+                            <w:noProof/>
+                          </w:rPr>
+                          <w:t>21</w:t>
+                        </w:r>
+                      </w:fldSimple>
                       <w:r>
                         <w:t xml:space="preserve"> update Methode</w:t>
                       </w:r>
@@ -9920,24 +9326,14 @@
                             <w:r>
                               <w:t xml:space="preserve">Abbildung </w:t>
                             </w:r>
-                            <w:r>
-                              <w:fldChar w:fldCharType="begin"/>
-                            </w:r>
-                            <w:r>
-                              <w:instrText xml:space="preserve"> SEQ Abbildung \* ARABIC </w:instrText>
-                            </w:r>
-                            <w:r>
-                              <w:fldChar w:fldCharType="separate"/>
-                            </w:r>
-                            <w:r>
-                              <w:rPr>
-                                <w:noProof/>
-                              </w:rPr>
-                              <w:t>22</w:t>
-                            </w:r>
-                            <w:r>
-                              <w:fldChar w:fldCharType="end"/>
-                            </w:r>
+                            <w:fldSimple w:instr=" SEQ Abbildung \* ARABIC ">
+                              <w:r>
+                                <w:rPr>
+                                  <w:noProof/>
+                                </w:rPr>
+                                <w:t>22</w:t>
+                              </w:r>
+                            </w:fldSimple>
                             <w:r>
                               <w:t xml:space="preserve"> update - neues Kurs Objekt</w:t>
                             </w:r>
@@ -9971,24 +9367,14 @@
                       <w:r>
                         <w:t xml:space="preserve">Abbildung </w:t>
                       </w:r>
-                      <w:r>
-                        <w:fldChar w:fldCharType="begin"/>
-                      </w:r>
-                      <w:r>
-                        <w:instrText xml:space="preserve"> SEQ Abbildung \* ARABIC </w:instrText>
-                      </w:r>
-                      <w:r>
-                        <w:fldChar w:fldCharType="separate"/>
-                      </w:r>
-                      <w:r>
-                        <w:rPr>
-                          <w:noProof/>
-                        </w:rPr>
-                        <w:t>22</w:t>
-                      </w:r>
-                      <w:r>
-                        <w:fldChar w:fldCharType="end"/>
-                      </w:r>
+                      <w:fldSimple w:instr=" SEQ Abbildung \* ARABIC ">
+                        <w:r>
+                          <w:rPr>
+                            <w:noProof/>
+                          </w:rPr>
+                          <w:t>22</w:t>
+                        </w:r>
+                      </w:fldSimple>
                       <w:r>
                         <w:t xml:space="preserve"> update - neues Kurs Objekt</w:t>
                       </w:r>
@@ -10194,24 +9580,14 @@
                             <w:r>
                               <w:t xml:space="preserve">Abbildung </w:t>
                             </w:r>
-                            <w:r>
-                              <w:fldChar w:fldCharType="begin"/>
-                            </w:r>
-                            <w:r>
-                              <w:instrText xml:space="preserve"> SEQ Abbildung \* ARABIC </w:instrText>
-                            </w:r>
-                            <w:r>
-                              <w:fldChar w:fldCharType="separate"/>
-                            </w:r>
-                            <w:r>
-                              <w:rPr>
-                                <w:noProof/>
-                              </w:rPr>
-                              <w:t>23</w:t>
-                            </w:r>
-                            <w:r>
-                              <w:fldChar w:fldCharType="end"/>
-                            </w:r>
+                            <w:fldSimple w:instr=" SEQ Abbildung \* ARABIC ">
+                              <w:r>
+                                <w:rPr>
+                                  <w:noProof/>
+                                </w:rPr>
+                                <w:t>23</w:t>
+                              </w:r>
+                            </w:fldSimple>
                             <w:r>
                               <w:t xml:space="preserve"> </w:t>
                             </w:r>
@@ -10266,24 +9642,14 @@
                       <w:r>
                         <w:t xml:space="preserve">Abbildung </w:t>
                       </w:r>
-                      <w:r>
-                        <w:fldChar w:fldCharType="begin"/>
-                      </w:r>
-                      <w:r>
-                        <w:instrText xml:space="preserve"> SEQ Abbildung \* ARABIC </w:instrText>
-                      </w:r>
-                      <w:r>
-                        <w:fldChar w:fldCharType="separate"/>
-                      </w:r>
-                      <w:r>
-                        <w:rPr>
-                          <w:noProof/>
-                        </w:rPr>
-                        <w:t>23</w:t>
-                      </w:r>
-                      <w:r>
-                        <w:fldChar w:fldCharType="end"/>
-                      </w:r>
+                      <w:fldSimple w:instr=" SEQ Abbildung \* ARABIC ">
+                        <w:r>
+                          <w:rPr>
+                            <w:noProof/>
+                          </w:rPr>
+                          <w:t>23</w:t>
+                        </w:r>
+                      </w:fldSimple>
                       <w:r>
                         <w:t xml:space="preserve"> </w:t>
                       </w:r>
@@ -10407,17 +9773,12 @@
         <w:t xml:space="preserve">rufen wir noch </w:t>
       </w:r>
       <w:proofErr w:type="spellStart"/>
-      <w:proofErr w:type="gramStart"/>
       <w:r>
         <w:t>ifPresentOrElse</w:t>
       </w:r>
       <w:proofErr w:type="spellEnd"/>
       <w:r>
-        <w:t>(</w:t>
-      </w:r>
-      <w:proofErr w:type="gramEnd"/>
-      <w:r>
-        <w:t xml:space="preserve">) auf dem </w:t>
+        <w:t xml:space="preserve">() auf dem </w:t>
       </w:r>
       <w:r>
         <w:t xml:space="preserve">geupdateten </w:t>
@@ -10497,24 +9858,14 @@
                             <w:r>
                               <w:t xml:space="preserve">Abbildung </w:t>
                             </w:r>
-                            <w:r>
-                              <w:fldChar w:fldCharType="begin"/>
-                            </w:r>
-                            <w:r>
-                              <w:instrText xml:space="preserve"> SEQ Abbildung \* ARABIC </w:instrText>
-                            </w:r>
-                            <w:r>
-                              <w:fldChar w:fldCharType="separate"/>
-                            </w:r>
-                            <w:r>
-                              <w:rPr>
-                                <w:noProof/>
-                              </w:rPr>
-                              <w:t>24</w:t>
-                            </w:r>
-                            <w:r>
-                              <w:fldChar w:fldCharType="end"/>
-                            </w:r>
+                            <w:fldSimple w:instr=" SEQ Abbildung \* ARABIC ">
+                              <w:r>
+                                <w:rPr>
+                                  <w:noProof/>
+                                </w:rPr>
+                                <w:t>24</w:t>
+                              </w:r>
+                            </w:fldSimple>
                             <w:r>
                               <w:t xml:space="preserve"> update - </w:t>
                             </w:r>
@@ -10553,24 +9904,14 @@
                       <w:r>
                         <w:t xml:space="preserve">Abbildung </w:t>
                       </w:r>
-                      <w:r>
-                        <w:fldChar w:fldCharType="begin"/>
-                      </w:r>
-                      <w:r>
-                        <w:instrText xml:space="preserve"> SEQ Abbildung \* ARABIC </w:instrText>
-                      </w:r>
-                      <w:r>
-                        <w:fldChar w:fldCharType="separate"/>
-                      </w:r>
-                      <w:r>
-                        <w:rPr>
-                          <w:noProof/>
-                        </w:rPr>
-                        <w:t>24</w:t>
-                      </w:r>
-                      <w:r>
-                        <w:fldChar w:fldCharType="end"/>
-                      </w:r>
+                      <w:fldSimple w:instr=" SEQ Abbildung \* ARABIC ">
+                        <w:r>
+                          <w:rPr>
+                            <w:noProof/>
+                          </w:rPr>
+                          <w:t>24</w:t>
+                        </w:r>
+                      </w:fldSimple>
                       <w:r>
                         <w:t xml:space="preserve"> update - </w:t>
                       </w:r>
@@ -10794,24 +10135,14 @@
                             <w:r>
                               <w:t xml:space="preserve">Abbildung </w:t>
                             </w:r>
-                            <w:r>
-                              <w:fldChar w:fldCharType="begin"/>
-                            </w:r>
-                            <w:r>
-                              <w:instrText xml:space="preserve"> SEQ Abbildung \* ARABIC </w:instrText>
-                            </w:r>
-                            <w:r>
-                              <w:fldChar w:fldCharType="separate"/>
-                            </w:r>
-                            <w:r>
-                              <w:rPr>
-                                <w:noProof/>
-                              </w:rPr>
-                              <w:t>25</w:t>
-                            </w:r>
-                            <w:r>
-                              <w:fldChar w:fldCharType="end"/>
-                            </w:r>
+                            <w:fldSimple w:instr=" SEQ Abbildung \* ARABIC ">
+                              <w:r>
+                                <w:rPr>
+                                  <w:noProof/>
+                                </w:rPr>
+                                <w:t>25</w:t>
+                              </w:r>
+                            </w:fldSimple>
                             <w:r>
                               <w:t xml:space="preserve"> </w:t>
                             </w:r>
@@ -10853,24 +10184,14 @@
                       <w:r>
                         <w:t xml:space="preserve">Abbildung </w:t>
                       </w:r>
-                      <w:r>
-                        <w:fldChar w:fldCharType="begin"/>
-                      </w:r>
-                      <w:r>
-                        <w:instrText xml:space="preserve"> SEQ Abbildung \* ARABIC </w:instrText>
-                      </w:r>
-                      <w:r>
-                        <w:fldChar w:fldCharType="separate"/>
-                      </w:r>
-                      <w:r>
-                        <w:rPr>
-                          <w:noProof/>
-                        </w:rPr>
-                        <w:t>25</w:t>
-                      </w:r>
-                      <w:r>
-                        <w:fldChar w:fldCharType="end"/>
-                      </w:r>
+                      <w:fldSimple w:instr=" SEQ Abbildung \* ARABIC ">
+                        <w:r>
+                          <w:rPr>
+                            <w:noProof/>
+                          </w:rPr>
+                          <w:t>25</w:t>
+                        </w:r>
+                      </w:fldSimple>
                       <w:r>
                         <w:t xml:space="preserve"> </w:t>
                       </w:r>
@@ -10952,24 +10273,14 @@
                             <w:r>
                               <w:t xml:space="preserve">Abbildung </w:t>
                             </w:r>
-                            <w:r>
-                              <w:fldChar w:fldCharType="begin"/>
-                            </w:r>
-                            <w:r>
-                              <w:instrText xml:space="preserve"> SEQ Abbildung \* ARABIC </w:instrText>
-                            </w:r>
-                            <w:r>
-                              <w:fldChar w:fldCharType="separate"/>
-                            </w:r>
-                            <w:r>
-                              <w:rPr>
-                                <w:noProof/>
-                              </w:rPr>
-                              <w:t>26</w:t>
-                            </w:r>
-                            <w:r>
-                              <w:fldChar w:fldCharType="end"/>
-                            </w:r>
+                            <w:fldSimple w:instr=" SEQ Abbildung \* ARABIC ">
+                              <w:r>
+                                <w:rPr>
+                                  <w:noProof/>
+                                </w:rPr>
+                                <w:t>26</w:t>
+                              </w:r>
+                            </w:fldSimple>
                             <w:r>
                               <w:t xml:space="preserve"> </w:t>
                             </w:r>
@@ -11011,24 +10322,14 @@
                       <w:r>
                         <w:t xml:space="preserve">Abbildung </w:t>
                       </w:r>
-                      <w:r>
-                        <w:fldChar w:fldCharType="begin"/>
-                      </w:r>
-                      <w:r>
-                        <w:instrText xml:space="preserve"> SEQ Abbildung \* ARABIC </w:instrText>
-                      </w:r>
-                      <w:r>
-                        <w:fldChar w:fldCharType="separate"/>
-                      </w:r>
-                      <w:r>
-                        <w:rPr>
-                          <w:noProof/>
-                        </w:rPr>
-                        <w:t>26</w:t>
-                      </w:r>
-                      <w:r>
-                        <w:fldChar w:fldCharType="end"/>
-                      </w:r>
+                      <w:fldSimple w:instr=" SEQ Abbildung \* ARABIC ">
+                        <w:r>
+                          <w:rPr>
+                            <w:noProof/>
+                          </w:rPr>
+                          <w:t>26</w:t>
+                        </w:r>
+                      </w:fldSimple>
                       <w:r>
                         <w:t xml:space="preserve"> </w:t>
                       </w:r>
@@ -11129,24 +10430,14 @@
                             <w:r>
                               <w:t xml:space="preserve">Abbildung </w:t>
                             </w:r>
-                            <w:r>
-                              <w:fldChar w:fldCharType="begin"/>
-                            </w:r>
-                            <w:r>
-                              <w:instrText xml:space="preserve"> SEQ Abbildung \* ARABIC </w:instrText>
-                            </w:r>
-                            <w:r>
-                              <w:fldChar w:fldCharType="separate"/>
-                            </w:r>
-                            <w:r>
-                              <w:rPr>
-                                <w:noProof/>
-                              </w:rPr>
-                              <w:t>27</w:t>
-                            </w:r>
-                            <w:r>
-                              <w:fldChar w:fldCharType="end"/>
-                            </w:r>
+                            <w:fldSimple w:instr=" SEQ Abbildung \* ARABIC ">
+                              <w:r>
+                                <w:rPr>
+                                  <w:noProof/>
+                                </w:rPr>
+                                <w:t>27</w:t>
+                              </w:r>
+                            </w:fldSimple>
                             <w:r>
                               <w:t xml:space="preserve"> </w:t>
                             </w:r>
@@ -11188,24 +10479,14 @@
                       <w:r>
                         <w:t xml:space="preserve">Abbildung </w:t>
                       </w:r>
-                      <w:r>
-                        <w:fldChar w:fldCharType="begin"/>
-                      </w:r>
-                      <w:r>
-                        <w:instrText xml:space="preserve"> SEQ Abbildung \* ARABIC </w:instrText>
-                      </w:r>
-                      <w:r>
-                        <w:fldChar w:fldCharType="separate"/>
-                      </w:r>
-                      <w:r>
-                        <w:rPr>
-                          <w:noProof/>
-                        </w:rPr>
-                        <w:t>27</w:t>
-                      </w:r>
-                      <w:r>
-                        <w:fldChar w:fldCharType="end"/>
-                      </w:r>
+                      <w:fldSimple w:instr=" SEQ Abbildung \* ARABIC ">
+                        <w:r>
+                          <w:rPr>
+                            <w:noProof/>
+                          </w:rPr>
+                          <w:t>27</w:t>
+                        </w:r>
+                      </w:fldSimple>
                       <w:r>
                         <w:t xml:space="preserve"> </w:t>
                       </w:r>
@@ -11460,24 +10741,14 @@
                             <w:r>
                               <w:t xml:space="preserve">Abbildung </w:t>
                             </w:r>
-                            <w:r>
-                              <w:fldChar w:fldCharType="begin"/>
-                            </w:r>
-                            <w:r>
-                              <w:instrText xml:space="preserve"> SEQ Abbildung \* ARABIC </w:instrText>
-                            </w:r>
-                            <w:r>
-                              <w:fldChar w:fldCharType="separate"/>
-                            </w:r>
-                            <w:r>
-                              <w:rPr>
-                                <w:noProof/>
-                              </w:rPr>
-                              <w:t>28</w:t>
-                            </w:r>
-                            <w:r>
-                              <w:fldChar w:fldCharType="end"/>
-                            </w:r>
+                            <w:fldSimple w:instr=" SEQ Abbildung \* ARABIC ">
+                              <w:r>
+                                <w:rPr>
+                                  <w:noProof/>
+                                </w:rPr>
+                                <w:t>28</w:t>
+                              </w:r>
+                            </w:fldSimple>
                             <w:r>
                               <w:t xml:space="preserve"> </w:t>
                             </w:r>
@@ -11519,24 +10790,14 @@
                       <w:r>
                         <w:t xml:space="preserve">Abbildung </w:t>
                       </w:r>
-                      <w:r>
-                        <w:fldChar w:fldCharType="begin"/>
-                      </w:r>
-                      <w:r>
-                        <w:instrText xml:space="preserve"> SEQ Abbildung \* ARABIC </w:instrText>
-                      </w:r>
-                      <w:r>
-                        <w:fldChar w:fldCharType="separate"/>
-                      </w:r>
-                      <w:r>
-                        <w:rPr>
-                          <w:noProof/>
-                        </w:rPr>
-                        <w:t>28</w:t>
-                      </w:r>
-                      <w:r>
-                        <w:fldChar w:fldCharType="end"/>
-                      </w:r>
+                      <w:fldSimple w:instr=" SEQ Abbildung \* ARABIC ">
+                        <w:r>
+                          <w:rPr>
+                            <w:noProof/>
+                          </w:rPr>
+                          <w:t>28</w:t>
+                        </w:r>
+                      </w:fldSimple>
                       <w:r>
                         <w:t xml:space="preserve"> </w:t>
                       </w:r>
@@ -11760,24 +11021,14 @@
                             <w:r>
                               <w:t xml:space="preserve">Abbildung </w:t>
                             </w:r>
-                            <w:r>
-                              <w:fldChar w:fldCharType="begin"/>
-                            </w:r>
-                            <w:r>
-                              <w:instrText xml:space="preserve"> SEQ Abbildung \* ARABIC </w:instrText>
-                            </w:r>
-                            <w:r>
-                              <w:fldChar w:fldCharType="separate"/>
-                            </w:r>
-                            <w:r>
-                              <w:rPr>
-                                <w:noProof/>
-                              </w:rPr>
-                              <w:t>29</w:t>
-                            </w:r>
-                            <w:r>
-                              <w:fldChar w:fldCharType="end"/>
-                            </w:r>
+                            <w:fldSimple w:instr=" SEQ Abbildung \* ARABIC ">
+                              <w:r>
+                                <w:rPr>
+                                  <w:noProof/>
+                                </w:rPr>
+                                <w:t>29</w:t>
+                              </w:r>
+                            </w:fldSimple>
                             <w:r>
                               <w:t xml:space="preserve"> </w:t>
                             </w:r>
@@ -11817,24 +11068,14 @@
                       <w:r>
                         <w:t xml:space="preserve">Abbildung </w:t>
                       </w:r>
-                      <w:r>
-                        <w:fldChar w:fldCharType="begin"/>
-                      </w:r>
-                      <w:r>
-                        <w:instrText xml:space="preserve"> SEQ Abbildung \* ARABIC </w:instrText>
-                      </w:r>
-                      <w:r>
-                        <w:fldChar w:fldCharType="separate"/>
-                      </w:r>
-                      <w:r>
-                        <w:rPr>
-                          <w:noProof/>
-                        </w:rPr>
-                        <w:t>29</w:t>
-                      </w:r>
-                      <w:r>
-                        <w:fldChar w:fldCharType="end"/>
-                      </w:r>
+                      <w:fldSimple w:instr=" SEQ Abbildung \* ARABIC ">
+                        <w:r>
+                          <w:rPr>
+                            <w:noProof/>
+                          </w:rPr>
+                          <w:t>29</w:t>
+                        </w:r>
+                      </w:fldSimple>
                       <w:r>
                         <w:t xml:space="preserve"> </w:t>
                       </w:r>
@@ -12085,24 +11326,14 @@
                             <w:r>
                               <w:t xml:space="preserve">Abbildung </w:t>
                             </w:r>
-                            <w:r>
-                              <w:fldChar w:fldCharType="begin"/>
-                            </w:r>
-                            <w:r>
-                              <w:instrText xml:space="preserve"> SEQ Abbildung \* ARABIC </w:instrText>
-                            </w:r>
-                            <w:r>
-                              <w:fldChar w:fldCharType="separate"/>
-                            </w:r>
-                            <w:r>
-                              <w:rPr>
-                                <w:noProof/>
-                              </w:rPr>
-                              <w:t>30</w:t>
-                            </w:r>
-                            <w:r>
-                              <w:fldChar w:fldCharType="end"/>
-                            </w:r>
+                            <w:fldSimple w:instr=" SEQ Abbildung \* ARABIC ">
+                              <w:r>
+                                <w:rPr>
+                                  <w:noProof/>
+                                </w:rPr>
+                                <w:t>30</w:t>
+                              </w:r>
+                            </w:fldSimple>
                             <w:r>
                               <w:t xml:space="preserve"> DAO - Domain Package - UML</w:t>
                             </w:r>
@@ -12139,24 +11370,14 @@
                       <w:r>
                         <w:t xml:space="preserve">Abbildung </w:t>
                       </w:r>
-                      <w:r>
-                        <w:fldChar w:fldCharType="begin"/>
-                      </w:r>
-                      <w:r>
-                        <w:instrText xml:space="preserve"> SEQ Abbildung \* ARABIC </w:instrText>
-                      </w:r>
-                      <w:r>
-                        <w:fldChar w:fldCharType="separate"/>
-                      </w:r>
-                      <w:r>
-                        <w:rPr>
-                          <w:noProof/>
-                        </w:rPr>
-                        <w:t>30</w:t>
-                      </w:r>
-                      <w:r>
-                        <w:fldChar w:fldCharType="end"/>
-                      </w:r>
+                      <w:fldSimple w:instr=" SEQ Abbildung \* ARABIC ">
+                        <w:r>
+                          <w:rPr>
+                            <w:noProof/>
+                          </w:rPr>
+                          <w:t>30</w:t>
+                        </w:r>
+                      </w:fldSimple>
                       <w:r>
                         <w:t xml:space="preserve"> DAO - Domain Package - UML</w:t>
                       </w:r>
@@ -12187,13 +11408,7 @@
     </w:p>
     <w:p>
       <w:r>
-        <w:t>Erweitere die fertig nachprogrammierte Applikation mit einem DAO für CRUD für eine neue Domänenklasse</w:t>
-      </w:r>
-      <w:r>
-        <w:t xml:space="preserve"> </w:t>
-      </w:r>
-      <w:r>
-        <w:t>„Student“:</w:t>
+        <w:t>Erweitere die fertig nachprogrammierte Applikation mit einem DAO für CRUD für eine neue Domänenklasse „Student“:</w:t>
       </w:r>
     </w:p>
     <w:p>
@@ -12225,21 +11440,7 @@
       </w:r>
       <w:proofErr w:type="spellEnd"/>
       <w:r>
-        <w:t xml:space="preserve"> definieren, Business-Regeln selbst</w:t>
-      </w:r>
-      <w:r>
-        <w:t xml:space="preserve"> </w:t>
-      </w:r>
-      <w:r>
-        <w:t xml:space="preserve">wählen - </w:t>
-      </w:r>
-      <w:proofErr w:type="gramStart"/>
-      <w:r>
-        <w:t>z.B.</w:t>
-      </w:r>
-      <w:proofErr w:type="gramEnd"/>
-      <w:r>
-        <w:t xml:space="preserve"> dass Name nicht leer sein darf)</w:t>
+        <w:t xml:space="preserve"> definieren, Business-Regeln selbst wählen - z.B. dass Name nicht leer sein darf)</w:t>
       </w:r>
     </w:p>
     <w:p>
@@ -12275,19 +11476,10 @@
       </w:r>
       <w:proofErr w:type="spellEnd"/>
       <w:r>
-        <w:t xml:space="preserve"> muss</w:t>
-      </w:r>
-      <w:r>
-        <w:t xml:space="preserve"> </w:t>
-      </w:r>
-      <w:r>
-        <w:t>mindestens 3 studentenspezifische Methoden enthalten (z.B. Studentensuche nach Namen, Suche</w:t>
-      </w:r>
-      <w:r>
-        <w:t xml:space="preserve"> </w:t>
-      </w:r>
-      <w:r>
-        <w:t>nach ID, Suche nach bestimmtem Geburtsjahr, Suche mit Geburtsdatum zwischen x und y etc.).</w:t>
+        <w:t xml:space="preserve"> muss </w:t>
+      </w:r>
+      <w:r>
+        <w:t>mindestens 3 studentenspezifische Methoden enthalten (z.B. Studentensuche nach Namen, Suche nach ID, Suche nach bestimmtem Geburtsjahr, Suche mit Geburtsdatum zwischen x und y etc.).</w:t>
       </w:r>
     </w:p>
     <w:p>
@@ -12315,19 +11507,16 @@
       </w:r>
       <w:proofErr w:type="spellEnd"/>
       <w:r>
-        <w:t xml:space="preserve"> analog</w:t>
-      </w:r>
-      <w:r>
-        <w:t xml:space="preserve"> </w:t>
-      </w:r>
-      <w:r>
-        <w:t xml:space="preserve">zum </w:t>
+        <w:t xml:space="preserve"> analog zum </w:t>
       </w:r>
       <w:proofErr w:type="spellStart"/>
       <w:r>
-        <w:t>MySqlCourseRepository.</w:t>
+        <w:t>MySqlCourseRepository</w:t>
       </w:r>
       <w:proofErr w:type="spellEnd"/>
+      <w:r>
+        <w:t>.</w:t>
+      </w:r>
     </w:p>
     <w:p>
       <w:pPr>
@@ -12338,13 +11527,7 @@
         </w:numPr>
       </w:pPr>
       <w:r>
-        <w:t>Erweiterung des CLI für die Verarbeitung von Studenten und für spezifische Studenten-Funktionen</w:t>
-      </w:r>
-      <w:r>
-        <w:t xml:space="preserve"> </w:t>
-      </w:r>
-      <w:r>
-        <w:t>(z.B. Student nach dem Namen suchen)</w:t>
+        <w:t>Erweiterung des CLI für die Verarbeitung von Studenten und für spezifische Studenten-Funktionen (z.B. Student nach dem Namen suchen)</w:t>
       </w:r>
     </w:p>
     <w:p>
@@ -12369,10 +11552,7 @@
       </w:pPr>
       <w:bookmarkStart w:id="86" w:name="_Toc97475392"/>
       <w:r>
-        <w:t xml:space="preserve">JDBC und DAO – </w:t>
-      </w:r>
-      <w:r>
-        <w:t>Buchungen</w:t>
+        <w:t>JDBC und DAO – Buchungen</w:t>
       </w:r>
       <w:bookmarkEnd w:id="86"/>
     </w:p>
@@ -12746,24 +11926,14 @@
                             <w:r>
                               <w:t xml:space="preserve">Abbildung </w:t>
                             </w:r>
-                            <w:r>
-                              <w:fldChar w:fldCharType="begin"/>
-                            </w:r>
-                            <w:r>
-                              <w:instrText xml:space="preserve"> SEQ Abbildung \* ARABIC </w:instrText>
-                            </w:r>
-                            <w:r>
-                              <w:fldChar w:fldCharType="separate"/>
-                            </w:r>
-                            <w:r>
-                              <w:rPr>
-                                <w:noProof/>
-                              </w:rPr>
-                              <w:t>31</w:t>
-                            </w:r>
-                            <w:r>
-                              <w:fldChar w:fldCharType="end"/>
-                            </w:r>
+                            <w:fldSimple w:instr=" SEQ Abbildung \* ARABIC ">
+                              <w:r>
+                                <w:rPr>
+                                  <w:noProof/>
+                                </w:rPr>
+                                <w:t>31</w:t>
+                              </w:r>
+                            </w:fldSimple>
                             <w:r>
                               <w:t xml:space="preserve"> Buchung - ER-Modell</w:t>
                             </w:r>
@@ -12800,24 +11970,14 @@
                       <w:r>
                         <w:t xml:space="preserve">Abbildung </w:t>
                       </w:r>
-                      <w:r>
-                        <w:fldChar w:fldCharType="begin"/>
-                      </w:r>
-                      <w:r>
-                        <w:instrText xml:space="preserve"> SEQ Abbildung \* ARABIC </w:instrText>
-                      </w:r>
-                      <w:r>
-                        <w:fldChar w:fldCharType="separate"/>
-                      </w:r>
-                      <w:r>
-                        <w:rPr>
-                          <w:noProof/>
-                        </w:rPr>
-                        <w:t>31</w:t>
-                      </w:r>
-                      <w:r>
-                        <w:fldChar w:fldCharType="end"/>
-                      </w:r>
+                      <w:fldSimple w:instr=" SEQ Abbildung \* ARABIC ">
+                        <w:r>
+                          <w:rPr>
+                            <w:noProof/>
+                          </w:rPr>
+                          <w:t>31</w:t>
+                        </w:r>
+                      </w:fldSimple>
                       <w:r>
                         <w:t xml:space="preserve"> Buchung - ER-Modell</w:t>
                       </w:r>
@@ -12899,24 +12059,14 @@
                             <w:r>
                               <w:t xml:space="preserve">Abbildung </w:t>
                             </w:r>
-                            <w:r>
-                              <w:fldChar w:fldCharType="begin"/>
-                            </w:r>
-                            <w:r>
-                              <w:instrText xml:space="preserve"> SEQ Abbildung \* ARABIC </w:instrText>
-                            </w:r>
-                            <w:r>
-                              <w:fldChar w:fldCharType="separate"/>
-                            </w:r>
-                            <w:r>
-                              <w:rPr>
-                                <w:noProof/>
-                              </w:rPr>
-                              <w:t>32</w:t>
-                            </w:r>
-                            <w:r>
-                              <w:fldChar w:fldCharType="end"/>
-                            </w:r>
+                            <w:fldSimple w:instr=" SEQ Abbildung \* ARABIC ">
+                              <w:r>
+                                <w:rPr>
+                                  <w:noProof/>
+                                </w:rPr>
+                                <w:t>32</w:t>
+                              </w:r>
+                            </w:fldSimple>
                             <w:r>
                               <w:t xml:space="preserve"> UML- Buchung</w:t>
                             </w:r>
@@ -12953,24 +12103,14 @@
                       <w:r>
                         <w:t xml:space="preserve">Abbildung </w:t>
                       </w:r>
-                      <w:r>
-                        <w:fldChar w:fldCharType="begin"/>
-                      </w:r>
-                      <w:r>
-                        <w:instrText xml:space="preserve"> SEQ Abbildung \* ARABIC </w:instrText>
-                      </w:r>
-                      <w:r>
-                        <w:fldChar w:fldCharType="separate"/>
-                      </w:r>
-                      <w:r>
-                        <w:rPr>
-                          <w:noProof/>
-                        </w:rPr>
-                        <w:t>32</w:t>
-                      </w:r>
-                      <w:r>
-                        <w:fldChar w:fldCharType="end"/>
-                      </w:r>
+                      <w:fldSimple w:instr=" SEQ Abbildung \* ARABIC ">
+                        <w:r>
+                          <w:rPr>
+                            <w:noProof/>
+                          </w:rPr>
+                          <w:t>32</w:t>
+                        </w:r>
+                      </w:fldSimple>
                       <w:r>
                         <w:t xml:space="preserve"> UML- Buchung</w:t>
                       </w:r>
@@ -13055,135 +12195,87 @@
     </w:p>
     <w:p>
       <w:pPr>
-        <w:pStyle w:val="berschrift2"/>
-        <w:numPr>
-          <w:ilvl w:val="0"/>
-          <w:numId w:val="0"/>
-        </w:numPr>
-        <w:ind w:left="576"/>
-      </w:pPr>
-      <w:r>
-        <w:br w:type="page"/>
-      </w:r>
-      <w:bookmarkStart w:id="91" w:name="_Toc97475393"/>
-      <w:proofErr w:type="gramStart"/>
-      <w:r>
-        <w:lastRenderedPageBreak/>
-        <w:t>Alle laufende Kurse</w:t>
-      </w:r>
-      <w:proofErr w:type="gramEnd"/>
-      <w:r>
-        <w:t xml:space="preserve"> finden</w:t>
+        <w:pStyle w:val="berschrift1"/>
+      </w:pPr>
+      <w:bookmarkStart w:id="91" w:name="_Toc97475394"/>
+      <w:proofErr w:type="spellStart"/>
+      <w:r>
+        <w:t>ResultSet.next</w:t>
+      </w:r>
+      <w:proofErr w:type="spellEnd"/>
+      <w:r>
+        <w:t>() Hinweis</w:t>
       </w:r>
       <w:bookmarkEnd w:id="91"/>
     </w:p>
-    <w:p/>
     <w:p>
       <w:pPr>
-        <w:pStyle w:val="berschrift1"/>
-      </w:pPr>
-      <w:bookmarkStart w:id="92" w:name="_Toc97475394"/>
+        <w:jc w:val="both"/>
+      </w:pPr>
+      <w:r>
+        <w:t xml:space="preserve">Wenn ich mehrere </w:t>
+      </w:r>
       <w:proofErr w:type="spellStart"/>
       <w:r>
-        <w:t>ResultSet.next</w:t>
+        <w:t>Rows</w:t>
       </w:r>
       <w:proofErr w:type="spellEnd"/>
       <w:r>
-        <w:t>() Hinweis</w:t>
-      </w:r>
-      <w:bookmarkEnd w:id="92"/>
+        <w:t xml:space="preserve"> (Zeilen)</w:t>
+      </w:r>
+      <w:r>
+        <w:t xml:space="preserve"> zurück bekomme</w:t>
+      </w:r>
+      <w:r>
+        <w:t xml:space="preserve"> ist es klar das ich mit </w:t>
+      </w:r>
+      <w:r>
+        <w:t>.</w:t>
+      </w:r>
+      <w:proofErr w:type="spellStart"/>
+      <w:r>
+        <w:t>next</w:t>
+      </w:r>
+      <w:proofErr w:type="spellEnd"/>
+      <w:r>
+        <w:t xml:space="preserve">() </w:t>
+      </w:r>
+      <w:r>
+        <w:t xml:space="preserve">durch die jeweiligen </w:t>
+      </w:r>
+      <w:r>
+        <w:t xml:space="preserve">Zeilen springen muss. </w:t>
+      </w:r>
+      <w:r>
+        <w:t xml:space="preserve">Wenn ich jedoch nur eine Zeile zurückbekomme muss ich </w:t>
+      </w:r>
+      <w:r>
+        <w:t xml:space="preserve">auch einmal </w:t>
+      </w:r>
+      <w:r>
+        <w:t>.</w:t>
+      </w:r>
+      <w:proofErr w:type="spellStart"/>
+      <w:r>
+        <w:t>next</w:t>
+      </w:r>
+      <w:proofErr w:type="spellEnd"/>
+      <w:r>
+        <w:t xml:space="preserve">() ausrufen. </w:t>
+      </w:r>
+      <w:r>
+        <w:t>Deshalb ja nicht den Befehl .</w:t>
+      </w:r>
+      <w:proofErr w:type="spellStart"/>
+      <w:r>
+        <w:t>next</w:t>
+      </w:r>
+      <w:proofErr w:type="spellEnd"/>
+      <w:r>
+        <w:t>() vergessen!</w:t>
+      </w:r>
     </w:p>
     <w:p>
-      <w:pPr>
-        <w:jc w:val="both"/>
-      </w:pPr>
-      <w:r>
-        <w:t xml:space="preserve">Wenn ich mehrere </w:t>
-      </w:r>
-      <w:proofErr w:type="spellStart"/>
-      <w:r>
-        <w:t>Rows</w:t>
-      </w:r>
-      <w:proofErr w:type="spellEnd"/>
-      <w:r>
-        <w:t xml:space="preserve"> (Zeilen)</w:t>
-      </w:r>
-      <w:r>
-        <w:t xml:space="preserve"> zurück bekomme</w:t>
-      </w:r>
-      <w:r>
-        <w:t xml:space="preserve"> ist es klar das ich </w:t>
-      </w:r>
-      <w:proofErr w:type="gramStart"/>
-      <w:r>
-        <w:t xml:space="preserve">mit </w:t>
-      </w:r>
-      <w:r>
-        <w:t>.</w:t>
-      </w:r>
-      <w:proofErr w:type="spellStart"/>
-      <w:r>
-        <w:t>next</w:t>
-      </w:r>
-      <w:proofErr w:type="spellEnd"/>
-      <w:proofErr w:type="gramEnd"/>
-      <w:r>
-        <w:t xml:space="preserve">() </w:t>
-      </w:r>
-      <w:r>
-        <w:t xml:space="preserve">durch die jeweiligen </w:t>
-      </w:r>
-      <w:r>
-        <w:t xml:space="preserve">Zeilen springen muss. </w:t>
-      </w:r>
-      <w:r>
-        <w:t xml:space="preserve">Wenn ich jedoch nur eine Zeile zurückbekomme muss ich </w:t>
-      </w:r>
-      <w:r>
-        <w:t xml:space="preserve">auch </w:t>
-      </w:r>
-      <w:proofErr w:type="gramStart"/>
-      <w:r>
-        <w:t xml:space="preserve">einmal </w:t>
-      </w:r>
-      <w:r>
-        <w:t>.</w:t>
-      </w:r>
-      <w:proofErr w:type="spellStart"/>
-      <w:r>
-        <w:t>next</w:t>
-      </w:r>
-      <w:proofErr w:type="spellEnd"/>
-      <w:proofErr w:type="gramEnd"/>
-      <w:r>
-        <w:t xml:space="preserve">() ausrufen. </w:t>
-      </w:r>
-      <w:r>
-        <w:t xml:space="preserve">Deshalb ja nicht den </w:t>
-      </w:r>
-      <w:proofErr w:type="gramStart"/>
-      <w:r>
-        <w:t>Befehl .</w:t>
-      </w:r>
-      <w:proofErr w:type="spellStart"/>
-      <w:r>
-        <w:t>next</w:t>
-      </w:r>
-      <w:proofErr w:type="spellEnd"/>
-      <w:proofErr w:type="gramEnd"/>
-      <w:r>
-        <w:t>() vergessen!</w:t>
-      </w:r>
-    </w:p>
-    <w:p/>
-    <w:p/>
-    <w:p/>
-    <w:p/>
-    <w:p/>
-    <w:p/>
-    <w:p/>
-    <w:p/>
-    <w:p>
       <w:r>
         <w:br w:type="page"/>
       </w:r>
@@ -13192,12 +12284,12 @@
       <w:pPr>
         <w:pStyle w:val="berschrift1"/>
       </w:pPr>
-      <w:bookmarkStart w:id="93" w:name="_Toc97475395"/>
+      <w:bookmarkStart w:id="92" w:name="_Toc97475395"/>
       <w:r>
         <w:lastRenderedPageBreak/>
         <w:t>Abbildungsverzeichnis</w:t>
       </w:r>
-      <w:bookmarkEnd w:id="93"/>
+      <w:bookmarkEnd w:id="92"/>
     </w:p>
     <w:p>
       <w:pPr>

</xml_diff>